<commit_message>
Improving formatting of poems (#36).
</commit_message>
<xml_diff>
--- a/poems/kindle/selected_poems.docx
+++ b/poems/kindle/selected_poems.docx
@@ -30,13 +30,12 @@
     <w:p>
       <w:pPr>
         <w:sectPr>
-          <w:headerReference w:type="even" r:id="rId2"/>
-          <w:headerReference w:type="default" r:id="rId3"/>
           <w:type w:val="nextPage"/>
           <w:pgSz w:w="12240" w:h="15840"/>
-          <w:pgMar w:left="1134" w:right="1134" w:gutter="0" w:header="1134" w:top="1710" w:footer="0" w:bottom="1134"/>
+          <w:pgMar w:left="1134" w:right="1134" w:gutter="0" w:header="0" w:top="1134" w:footer="0" w:bottom="1134"/>
           <w:pgNumType w:fmt="decimal"/>
           <w:formProt w:val="false"/>
+          <w:titlePg/>
           <w:textDirection w:val="lrTb"/>
           <w:docGrid w:type="default" w:linePitch="600" w:charSpace="32768"/>
         </w:sectPr>
@@ -60,76 +59,9 @@
       </w:pPr>
       <w:r>
         <w:rPr/>
-      </w:r>
-    </w:p>
-    <w:p>
-      <w:pPr>
-        <w:pStyle w:val="Normal"/>
-        <w:bidi w:val="0"/>
-        <w:jc w:val="left"/>
-        <w:rPr/>
-      </w:pPr>
-      <w:r>
-        <w:rPr/>
-      </w:r>
-    </w:p>
-    <w:p>
-      <w:pPr>
-        <w:pStyle w:val="Normal"/>
-        <w:bidi w:val="0"/>
-        <w:jc w:val="left"/>
-        <w:rPr/>
-      </w:pPr>
-      <w:r>
-        <w:rPr/>
-      </w:r>
-    </w:p>
-    <w:p>
-      <w:pPr>
-        <w:sectPr>
-          <w:headerReference w:type="even" r:id="rId4"/>
-          <w:headerReference w:type="default" r:id="rId5"/>
-          <w:type w:val="nextPage"/>
-          <w:pgSz w:w="12240" w:h="15840"/>
-          <w:pgMar w:left="1134" w:right="1134" w:gutter="0" w:header="1134" w:top="1710" w:footer="0" w:bottom="1134"/>
-          <w:pgNumType w:fmt="decimal"/>
-          <w:formProt w:val="false"/>
-          <w:textDirection w:val="lrTb"/>
-          <w:docGrid w:type="default" w:linePitch="600" w:charSpace="32768"/>
-        </w:sectPr>
-        <w:pStyle w:val="Normal"/>
-        <w:bidi w:val="0"/>
-        <w:jc w:val="center"/>
-        <w:rPr/>
-      </w:pPr>
-      <w:r>
-        <w:rPr/>
-        <w:t>This book is for Mick.</w:t>
-      </w:r>
-    </w:p>
-    <w:p>
-      <w:pPr>
-        <w:pStyle w:val="Normal"/>
-        <w:bidi w:val="0"/>
-        <w:jc w:val="left"/>
-        <w:rPr/>
-      </w:pPr>
-      <w:r>
-        <w:rPr/>
-      </w:r>
-    </w:p>
-    <w:p>
-      <w:pPr>
-        <w:pStyle w:val="Normal"/>
-        <w:bidi w:val="0"/>
-        <w:jc w:val="left"/>
-        <w:rPr/>
-      </w:pPr>
-      <w:r>
-        <w:rPr/>
         <w:t xml:space="preserve">This book and all content herein is copyright 2022 by Michael Gogins, all rights reserved. The contents of this book are licensed under the terms of the Creative Commons </w:t>
       </w:r>
-      <w:hyperlink r:id="rId6">
+      <w:hyperlink r:id="rId2">
         <w:r>
           <w:rPr>
             <w:rStyle w:val="InternetLink"/>
@@ -179,13 +111,12 @@
     <w:p>
       <w:pPr>
         <w:sectPr>
-          <w:headerReference w:type="even" r:id="rId7"/>
-          <w:headerReference w:type="default" r:id="rId8"/>
           <w:type w:val="nextPage"/>
           <w:pgSz w:w="12240" w:h="15840"/>
-          <w:pgMar w:left="1134" w:right="1134" w:gutter="0" w:header="1134" w:top="1710" w:footer="0" w:bottom="1134"/>
+          <w:pgMar w:left="1134" w:right="1134" w:gutter="0" w:header="0" w:top="1134" w:footer="0" w:bottom="1134"/>
           <w:pgNumType w:fmt="decimal"/>
           <w:formProt w:val="false"/>
+          <w:titlePg/>
           <w:textDirection w:val="lrTb"/>
           <w:docGrid w:type="default" w:linePitch="600" w:charSpace="32768"/>
         </w:sectPr>
@@ -201,25 +132,42 @@
     </w:p>
     <w:p>
       <w:pPr>
-        <w:sectPr>
-          <w:headerReference w:type="even" r:id="rId9"/>
-          <w:headerReference w:type="default" r:id="rId10"/>
-          <w:type w:val="nextPage"/>
-          <w:pgSz w:w="12240" w:h="15840"/>
-          <w:pgMar w:left="1134" w:right="1134" w:gutter="0" w:header="1134" w:top="1710" w:footer="0" w:bottom="1134"/>
-          <w:pgNumType w:fmt="decimal"/>
-          <w:formProt w:val="false"/>
-          <w:textDirection w:val="lrTb"/>
-          <w:docGrid w:type="default" w:linePitch="600" w:charSpace="32768"/>
-        </w:sectPr>
-        <w:pStyle w:val="Heading1"/>
-        <w:numPr>
-          <w:ilvl w:val="0"/>
-          <w:numId w:val="0"/>
-        </w:numPr>
+        <w:pStyle w:val="Normal"/>
         <w:bidi w:val="0"/>
-        <w:ind w:left="0" w:hanging="0"/>
         <w:jc w:val="left"/>
+        <w:rPr/>
+      </w:pPr>
+      <w:r>
+        <w:rPr/>
+      </w:r>
+    </w:p>
+    <w:p>
+      <w:pPr>
+        <w:pStyle w:val="Normal"/>
+        <w:bidi w:val="0"/>
+        <w:jc w:val="left"/>
+        <w:rPr/>
+      </w:pPr>
+      <w:r>
+        <w:rPr/>
+      </w:r>
+    </w:p>
+    <w:p>
+      <w:pPr>
+        <w:pStyle w:val="Normal"/>
+        <w:bidi w:val="0"/>
+        <w:jc w:val="left"/>
+        <w:rPr/>
+      </w:pPr>
+      <w:r>
+        <w:rPr/>
+      </w:r>
+    </w:p>
+    <w:p>
+      <w:pPr>
+        <w:pStyle w:val="Normal"/>
+        <w:bidi w:val="0"/>
+        <w:jc w:val="center"/>
         <w:rPr>
           <w:i/>
           <w:i/>
@@ -231,12 +179,21 @@
           <w:i/>
           <w:iCs/>
         </w:rPr>
-      </w:r>
-    </w:p>
-    <w:p>
-      <w:pPr>
-        <w:pStyle w:val="TextBody"/>
-        <w:jc w:val="right"/>
+        <w:t xml:space="preserve">This book is </w:t>
+      </w:r>
+      <w:r>
+        <w:rPr>
+          <w:i/>
+          <w:iCs/>
+        </w:rPr>
+        <w:t>dedicated to the Beyond Baroque Foundation in Venice, California.</w:t>
+      </w:r>
+    </w:p>
+    <w:p>
+      <w:pPr>
+        <w:pStyle w:val="Normal"/>
+        <w:bidi w:val="0"/>
+        <w:jc w:val="center"/>
         <w:rPr>
           <w:i/>
           <w:i/>
@@ -249,17 +206,37 @@
           <w:iCs/>
         </w:rPr>
       </w:r>
+      <w:r>
+        <w:br w:type="page"/>
+      </w:r>
+    </w:p>
+    <w:p>
+      <w:pPr>
+        <w:pStyle w:val="Normal"/>
+        <w:bidi w:val="0"/>
+        <w:jc w:val="center"/>
+        <w:rPr>
+          <w:i/>
+          <w:i/>
+          <w:iCs/>
+        </w:rPr>
+      </w:pPr>
+      <w:r>
+        <w:rPr>
+          <w:i/>
+          <w:iCs/>
+        </w:rPr>
+      </w:r>
     </w:p>
     <w:p>
       <w:pPr>
         <w:sectPr>
-          <w:headerReference w:type="even" r:id="rId11"/>
-          <w:headerReference w:type="default" r:id="rId12"/>
           <w:type w:val="nextPage"/>
           <w:pgSz w:w="12240" w:h="15840"/>
-          <w:pgMar w:left="1134" w:right="1134" w:gutter="0" w:header="1134" w:top="1710" w:footer="0" w:bottom="1134"/>
+          <w:pgMar w:left="1134" w:right="1134" w:gutter="0" w:header="0" w:top="1134" w:footer="0" w:bottom="1134"/>
           <w:pgNumType w:fmt="decimal"/>
           <w:formProt w:val="false"/>
+          <w:titlePg/>
           <w:textDirection w:val="lrTb"/>
           <w:docGrid w:type="default" w:linePitch="600" w:charSpace="32768"/>
         </w:sectPr>
@@ -287,7 +264,7 @@
           <w:pPr>
             <w:pStyle w:val="Contents1"/>
             <w:tabs>
-              <w:tab w:val="right" w:pos="9972" w:leader="dot"/>
+              <w:tab w:val="clear" w:pos="9972"/>
             </w:tabs>
             <w:rPr/>
           </w:pPr>
@@ -298,7 +275,7 @@
             <w:rPr>
               <w:rStyle w:val="IndexLink"/>
             </w:rPr>
-            <w:instrText xml:space="preserve"> TOC \f \o "1-4" \n 1-9 \h</w:instrText>
+            <w:instrText xml:space="preserve"> TOC \f \o "1-4" \h</w:instrText>
           </w:r>
           <w:r>
             <w:rPr>
@@ -311,8 +288,7 @@
               <w:rPr>
                 <w:rStyle w:val="IndexLink"/>
               </w:rPr>
-              <w:t>Prose Poems</w:t>
-              <w:tab/>
+              <w:t>Prose Poems  1</w:t>
             </w:r>
           </w:hyperlink>
         </w:p>
@@ -321,7 +297,6 @@
             <w:pStyle w:val="Contents2"/>
             <w:tabs>
               <w:tab w:val="clear" w:pos="9689"/>
-              <w:tab w:val="right" w:pos="9972" w:leader="dot"/>
             </w:tabs>
             <w:rPr/>
           </w:pPr>
@@ -330,8 +305,7 @@
               <w:rPr>
                 <w:rStyle w:val="IndexLink"/>
               </w:rPr>
-              <w:t>Sleep</w:t>
-              <w:tab/>
+              <w:t>Sleep  3</w:t>
             </w:r>
           </w:hyperlink>
         </w:p>
@@ -340,7 +314,6 @@
             <w:pStyle w:val="Contents2"/>
             <w:tabs>
               <w:tab w:val="clear" w:pos="9689"/>
-              <w:tab w:val="right" w:pos="9972" w:leader="dot"/>
             </w:tabs>
             <w:rPr/>
           </w:pPr>
@@ -349,8 +322,7 @@
               <w:rPr>
                 <w:rStyle w:val="IndexLink"/>
               </w:rPr>
-              <w:t>The Anti-Monogamist Crusade</w:t>
-              <w:tab/>
+              <w:t>The Anti-Monogamist Crusade  4</w:t>
             </w:r>
           </w:hyperlink>
         </w:p>
@@ -359,7 +331,6 @@
             <w:pStyle w:val="Contents2"/>
             <w:tabs>
               <w:tab w:val="clear" w:pos="9689"/>
-              <w:tab w:val="right" w:pos="9972" w:leader="dot"/>
             </w:tabs>
             <w:rPr/>
           </w:pPr>
@@ -376,8 +347,7 @@
               <w:rPr>
                 <w:rStyle w:val="IndexLink"/>
               </w:rPr>
-              <w:t>, by Gustave Moreau</w:t>
-              <w:tab/>
+              <w:t>, by Gustave Moreau  8</w:t>
             </w:r>
           </w:hyperlink>
         </w:p>
@@ -386,7 +356,6 @@
             <w:pStyle w:val="Contents2"/>
             <w:tabs>
               <w:tab w:val="clear" w:pos="9689"/>
-              <w:tab w:val="right" w:pos="9972" w:leader="dot"/>
             </w:tabs>
             <w:rPr/>
           </w:pPr>
@@ -395,8 +364,7 @@
               <w:rPr>
                 <w:rStyle w:val="IndexLink"/>
               </w:rPr>
-              <w:t>In the Head of the Idol</w:t>
-              <w:tab/>
+              <w:t>In the Head of the Idol  9</w:t>
             </w:r>
           </w:hyperlink>
         </w:p>
@@ -405,7 +373,6 @@
             <w:pStyle w:val="Contents2"/>
             <w:tabs>
               <w:tab w:val="clear" w:pos="9689"/>
-              <w:tab w:val="right" w:pos="9972" w:leader="dot"/>
             </w:tabs>
             <w:rPr/>
           </w:pPr>
@@ -414,8 +381,7 @@
               <w:rPr>
                 <w:rStyle w:val="IndexLink"/>
               </w:rPr>
-              <w:t>The Resting Places of Sisyphus</w:t>
-              <w:tab/>
+              <w:t>The Resting Places of Sisyphus  11</w:t>
             </w:r>
           </w:hyperlink>
         </w:p>
@@ -424,7 +390,6 @@
             <w:pStyle w:val="Contents2"/>
             <w:tabs>
               <w:tab w:val="clear" w:pos="9689"/>
-              <w:tab w:val="right" w:pos="9972" w:leader="dot"/>
             </w:tabs>
             <w:rPr/>
           </w:pPr>
@@ -433,8 +398,7 @@
               <w:rPr>
                 <w:rStyle w:val="IndexLink"/>
               </w:rPr>
-              <w:t>The Language of Hunger</w:t>
-              <w:tab/>
+              <w:t>The Language of Hunger  12</w:t>
             </w:r>
           </w:hyperlink>
         </w:p>
@@ -442,7 +406,7 @@
           <w:pPr>
             <w:pStyle w:val="Contents1"/>
             <w:tabs>
-              <w:tab w:val="right" w:pos="9972" w:leader="dot"/>
+              <w:tab w:val="clear" w:pos="9972"/>
             </w:tabs>
             <w:rPr/>
           </w:pPr>
@@ -451,8 +415,7 @@
               <w:rPr>
                 <w:rStyle w:val="IndexLink"/>
               </w:rPr>
-              <w:t>Verse</w:t>
-              <w:tab/>
+              <w:t>Verse  14</w:t>
             </w:r>
           </w:hyperlink>
         </w:p>
@@ -461,7 +424,6 @@
             <w:pStyle w:val="Contents2"/>
             <w:tabs>
               <w:tab w:val="clear" w:pos="9689"/>
-              <w:tab w:val="right" w:pos="9972" w:leader="dot"/>
             </w:tabs>
             <w:rPr/>
           </w:pPr>
@@ -470,8 +432,7 @@
               <w:rPr>
                 <w:rStyle w:val="IndexLink"/>
               </w:rPr>
-              <w:t>Piano Microscope</w:t>
-              <w:tab/>
+              <w:t>Piano Microscope  15</w:t>
             </w:r>
           </w:hyperlink>
         </w:p>
@@ -480,7 +441,6 @@
             <w:pStyle w:val="Contents2"/>
             <w:tabs>
               <w:tab w:val="clear" w:pos="9689"/>
-              <w:tab w:val="right" w:pos="9972" w:leader="dot"/>
             </w:tabs>
             <w:rPr/>
           </w:pPr>
@@ -489,8 +449,7 @@
               <w:rPr>
                 <w:rStyle w:val="IndexLink"/>
               </w:rPr>
-              <w:t>Gently</w:t>
-              <w:tab/>
+              <w:t>Gently  17</w:t>
             </w:r>
           </w:hyperlink>
         </w:p>
@@ -499,7 +458,6 @@
             <w:pStyle w:val="Contents2"/>
             <w:tabs>
               <w:tab w:val="clear" w:pos="9689"/>
-              <w:tab w:val="right" w:pos="9972" w:leader="dot"/>
             </w:tabs>
             <w:rPr/>
           </w:pPr>
@@ -508,8 +466,7 @@
               <w:rPr>
                 <w:rStyle w:val="IndexLink"/>
               </w:rPr>
-              <w:t>Black Scum in a Silver Cup</w:t>
-              <w:tab/>
+              <w:t>Black Scum in a Silver Cup  18</w:t>
             </w:r>
           </w:hyperlink>
         </w:p>
@@ -518,7 +475,6 @@
             <w:pStyle w:val="Contents2"/>
             <w:tabs>
               <w:tab w:val="clear" w:pos="9689"/>
-              <w:tab w:val="right" w:pos="9972" w:leader="dot"/>
             </w:tabs>
             <w:rPr/>
           </w:pPr>
@@ -527,8 +483,7 @@
               <w:rPr>
                 <w:rStyle w:val="IndexLink"/>
               </w:rPr>
-              <w:t>Evil Wing</w:t>
-              <w:tab/>
+              <w:t>Evil Wing  19</w:t>
             </w:r>
           </w:hyperlink>
         </w:p>
@@ -537,7 +492,6 @@
             <w:pStyle w:val="Contents2"/>
             <w:tabs>
               <w:tab w:val="clear" w:pos="9689"/>
-              <w:tab w:val="right" w:pos="9972" w:leader="dot"/>
             </w:tabs>
             <w:rPr/>
           </w:pPr>
@@ -546,8 +500,7 @@
               <w:rPr>
                 <w:rStyle w:val="IndexLink"/>
               </w:rPr>
-              <w:t>Horn I Sweep</w:t>
-              <w:tab/>
+              <w:t>Horn I Sweep  20</w:t>
             </w:r>
           </w:hyperlink>
         </w:p>
@@ -556,7 +509,6 @@
             <w:pStyle w:val="Contents2"/>
             <w:tabs>
               <w:tab w:val="clear" w:pos="9689"/>
-              <w:tab w:val="right" w:pos="9972" w:leader="dot"/>
             </w:tabs>
             <w:rPr/>
           </w:pPr>
@@ -565,8 +517,7 @@
               <w:rPr>
                 <w:rStyle w:val="IndexLink"/>
               </w:rPr>
-              <w:t>Idiot Perfect</w:t>
-              <w:tab/>
+              <w:t>Idiot Perfect  21</w:t>
             </w:r>
           </w:hyperlink>
         </w:p>
@@ -575,7 +526,6 @@
             <w:pStyle w:val="Contents2"/>
             <w:tabs>
               <w:tab w:val="clear" w:pos="9689"/>
-              <w:tab w:val="right" w:pos="9972" w:leader="dot"/>
             </w:tabs>
             <w:rPr/>
           </w:pPr>
@@ -584,8 +534,7 @@
               <w:rPr>
                 <w:rStyle w:val="IndexLink"/>
               </w:rPr>
-              <w:t>Armor of Memory</w:t>
-              <w:tab/>
+              <w:t>Armor of Memory  22</w:t>
             </w:r>
           </w:hyperlink>
         </w:p>
@@ -594,7 +543,6 @@
             <w:pStyle w:val="Contents2"/>
             <w:tabs>
               <w:tab w:val="clear" w:pos="9689"/>
-              <w:tab w:val="right" w:pos="9972" w:leader="dot"/>
             </w:tabs>
             <w:rPr/>
           </w:pPr>
@@ -603,8 +551,7 @@
               <w:rPr>
                 <w:rStyle w:val="IndexLink"/>
               </w:rPr>
-              <w:t>Judas Come Back</w:t>
-              <w:tab/>
+              <w:t>Judas Come Back  23</w:t>
             </w:r>
           </w:hyperlink>
         </w:p>
@@ -613,7 +560,6 @@
             <w:pStyle w:val="Contents2"/>
             <w:tabs>
               <w:tab w:val="clear" w:pos="9689"/>
-              <w:tab w:val="right" w:pos="9972" w:leader="dot"/>
             </w:tabs>
             <w:rPr/>
           </w:pPr>
@@ -622,8 +568,7 @@
               <w:rPr>
                 <w:rStyle w:val="IndexLink"/>
               </w:rPr>
-              <w:t>Conjuration</w:t>
-              <w:tab/>
+              <w:t>Conjuration  24</w:t>
             </w:r>
           </w:hyperlink>
         </w:p>
@@ -632,7 +577,6 @@
             <w:pStyle w:val="Contents2"/>
             <w:tabs>
               <w:tab w:val="clear" w:pos="9689"/>
-              <w:tab w:val="right" w:pos="9972" w:leader="dot"/>
             </w:tabs>
             <w:rPr/>
           </w:pPr>
@@ -641,8 +585,7 @@
               <w:rPr>
                 <w:rStyle w:val="IndexLink"/>
               </w:rPr>
-              <w:t>Farmington Bay</w:t>
-              <w:tab/>
+              <w:t>Farmington Bay  25</w:t>
             </w:r>
           </w:hyperlink>
         </w:p>
@@ -651,7 +594,6 @@
             <w:pStyle w:val="Contents2"/>
             <w:tabs>
               <w:tab w:val="clear" w:pos="9689"/>
-              <w:tab w:val="right" w:pos="9972" w:leader="dot"/>
             </w:tabs>
             <w:rPr/>
           </w:pPr>
@@ -660,8 +602,7 @@
               <w:rPr>
                 <w:rStyle w:val="IndexLink"/>
               </w:rPr>
-              <w:t>Lictor</w:t>
-              <w:tab/>
+              <w:t>Lictor  26</w:t>
             </w:r>
           </w:hyperlink>
         </w:p>
@@ -670,7 +611,6 @@
             <w:pStyle w:val="Contents2"/>
             <w:tabs>
               <w:tab w:val="clear" w:pos="9689"/>
-              <w:tab w:val="right" w:pos="9972" w:leader="dot"/>
             </w:tabs>
             <w:rPr/>
           </w:pPr>
@@ -679,8 +619,7 @@
               <w:rPr>
                 <w:rStyle w:val="IndexLink"/>
               </w:rPr>
-              <w:t>Long House</w:t>
-              <w:tab/>
+              <w:t>Long House  28</w:t>
             </w:r>
           </w:hyperlink>
         </w:p>
@@ -689,7 +628,6 @@
             <w:pStyle w:val="Contents2"/>
             <w:tabs>
               <w:tab w:val="clear" w:pos="9689"/>
-              <w:tab w:val="right" w:pos="9972" w:leader="dot"/>
             </w:tabs>
             <w:rPr/>
           </w:pPr>
@@ -698,8 +636,7 @@
               <w:rPr>
                 <w:rStyle w:val="IndexLink"/>
               </w:rPr>
-              <w:t>Love's Laboratory</w:t>
-              <w:tab/>
+              <w:t>Love's Laboratory  31</w:t>
             </w:r>
           </w:hyperlink>
         </w:p>
@@ -708,7 +645,6 @@
             <w:pStyle w:val="Contents2"/>
             <w:tabs>
               <w:tab w:val="clear" w:pos="9689"/>
-              <w:tab w:val="right" w:pos="9972" w:leader="dot"/>
             </w:tabs>
             <w:rPr/>
           </w:pPr>
@@ -717,8 +653,7 @@
               <w:rPr>
                 <w:rStyle w:val="IndexLink"/>
               </w:rPr>
-              <w:t>When I looked into the pit...</w:t>
-              <w:tab/>
+              <w:t>When I looked into the pit...  35</w:t>
             </w:r>
           </w:hyperlink>
         </w:p>
@@ -727,7 +662,6 @@
             <w:pStyle w:val="Contents2"/>
             <w:tabs>
               <w:tab w:val="clear" w:pos="9689"/>
-              <w:tab w:val="right" w:pos="9972" w:leader="dot"/>
             </w:tabs>
             <w:rPr/>
           </w:pPr>
@@ -736,8 +670,7 @@
               <w:rPr>
                 <w:rStyle w:val="IndexLink"/>
               </w:rPr>
-              <w:t>Judge of Sleep</w:t>
-              <w:tab/>
+              <w:t>Judge of Sleep  36</w:t>
             </w:r>
           </w:hyperlink>
         </w:p>
@@ -745,7 +678,7 @@
           <w:pPr>
             <w:pStyle w:val="Contents1"/>
             <w:tabs>
-              <w:tab w:val="right" w:pos="9972" w:leader="dot"/>
+              <w:tab w:val="clear" w:pos="9972"/>
             </w:tabs>
             <w:rPr/>
           </w:pPr>
@@ -754,8 +687,7 @@
               <w:rPr>
                 <w:rStyle w:val="IndexLink"/>
               </w:rPr>
-              <w:t>Stories</w:t>
-              <w:tab/>
+              <w:t>Stories  37</w:t>
             </w:r>
           </w:hyperlink>
         </w:p>
@@ -764,7 +696,6 @@
             <w:pStyle w:val="Contents2"/>
             <w:tabs>
               <w:tab w:val="clear" w:pos="9689"/>
-              <w:tab w:val="right" w:pos="9972" w:leader="dot"/>
             </w:tabs>
             <w:rPr/>
           </w:pPr>
@@ -773,8 +704,7 @@
               <w:rPr>
                 <w:rStyle w:val="IndexLink"/>
               </w:rPr>
-              <w:t>The Unbelieving Singer</w:t>
-              <w:tab/>
+              <w:t>The Unbelieving Singer  38</w:t>
             </w:r>
           </w:hyperlink>
         </w:p>
@@ -783,7 +713,6 @@
             <w:pStyle w:val="Contents2"/>
             <w:tabs>
               <w:tab w:val="clear" w:pos="9689"/>
-              <w:tab w:val="right" w:pos="9972" w:leader="dot"/>
             </w:tabs>
             <w:rPr/>
           </w:pPr>
@@ -792,8 +721,7 @@
               <w:rPr>
                 <w:rStyle w:val="IndexLink"/>
               </w:rPr>
-              <w:t>Poison</w:t>
-              <w:tab/>
+              <w:t>Poison  47</w:t>
             </w:r>
           </w:hyperlink>
         </w:p>
@@ -802,7 +730,6 @@
             <w:pStyle w:val="Contents2"/>
             <w:tabs>
               <w:tab w:val="clear" w:pos="9689"/>
-              <w:tab w:val="right" w:pos="9972" w:leader="dot"/>
             </w:tabs>
             <w:rPr/>
           </w:pPr>
@@ -811,8 +738,7 @@
               <w:rPr>
                 <w:rStyle w:val="IndexLink"/>
               </w:rPr>
-              <w:t>The Beginning of a Possible Reunion</w:t>
-              <w:tab/>
+              <w:t>The Beginning of a Possible Reunion  50</w:t>
             </w:r>
           </w:hyperlink>
         </w:p>
@@ -821,7 +747,6 @@
             <w:pStyle w:val="Contents2"/>
             <w:tabs>
               <w:tab w:val="clear" w:pos="9689"/>
-              <w:tab w:val="right" w:pos="9972" w:leader="dot"/>
             </w:tabs>
             <w:rPr/>
           </w:pPr>
@@ -830,8 +755,7 @@
               <w:rPr>
                 <w:rStyle w:val="IndexLink"/>
               </w:rPr>
-              <w:t>Jacob's Web</w:t>
-              <w:tab/>
+              <w:t>Jacob's Web  61</w:t>
             </w:r>
           </w:hyperlink>
         </w:p>
@@ -840,7 +764,6 @@
             <w:pStyle w:val="Contents2"/>
             <w:tabs>
               <w:tab w:val="clear" w:pos="9689"/>
-              <w:tab w:val="right" w:pos="9972" w:leader="dot"/>
             </w:tabs>
             <w:rPr/>
           </w:pPr>
@@ -849,8 +772,7 @@
               <w:rPr>
                 <w:rStyle w:val="IndexLink"/>
               </w:rPr>
-              <w:t>The Third Opening</w:t>
-              <w:tab/>
+              <w:t>The Third Opening  87</w:t>
             </w:r>
           </w:hyperlink>
         </w:p>
@@ -858,7 +780,7 @@
           <w:pPr>
             <w:pStyle w:val="Contents1"/>
             <w:tabs>
-              <w:tab w:val="right" w:pos="9972" w:leader="dot"/>
+              <w:tab w:val="clear" w:pos="9972"/>
             </w:tabs>
             <w:rPr/>
           </w:pPr>
@@ -867,8 +789,7 @@
               <w:rPr>
                 <w:rStyle w:val="IndexLink"/>
               </w:rPr>
-              <w:t>Essays</w:t>
-              <w:tab/>
+              <w:t>Essays  106</w:t>
             </w:r>
           </w:hyperlink>
         </w:p>
@@ -877,7 +798,6 @@
             <w:pStyle w:val="Contents2"/>
             <w:tabs>
               <w:tab w:val="clear" w:pos="9689"/>
-              <w:tab w:val="right" w:pos="9972" w:leader="dot"/>
             </w:tabs>
             <w:rPr/>
           </w:pPr>
@@ -886,8 +806,7 @@
               <w:rPr>
                 <w:rStyle w:val="IndexLink"/>
               </w:rPr>
-              <w:t>The Human Future and the Cosmology of Civilization</w:t>
-              <w:tab/>
+              <w:t>The Human Future and the Cosmology of Civilization  107</w:t>
             </w:r>
           </w:hyperlink>
         </w:p>
@@ -896,7 +815,6 @@
             <w:pStyle w:val="Contents3"/>
             <w:tabs>
               <w:tab w:val="clear" w:pos="9405"/>
-              <w:tab w:val="right" w:pos="9972" w:leader="dot"/>
             </w:tabs>
             <w:rPr/>
           </w:pPr>
@@ -905,8 +823,7 @@
               <w:rPr>
                 <w:rStyle w:val="IndexLink"/>
               </w:rPr>
-              <w:t>The Antinomy of Sapience</w:t>
-              <w:tab/>
+              <w:t>The Antinomy of Sapience  107</w:t>
             </w:r>
           </w:hyperlink>
         </w:p>
@@ -915,7 +832,6 @@
             <w:pStyle w:val="Contents3"/>
             <w:tabs>
               <w:tab w:val="clear" w:pos="9405"/>
-              <w:tab w:val="right" w:pos="9972" w:leader="dot"/>
             </w:tabs>
             <w:rPr/>
           </w:pPr>
@@ -924,8 +840,7 @@
               <w:rPr>
                 <w:rStyle w:val="IndexLink"/>
               </w:rPr>
-              <w:t>Faster than Light Travel</w:t>
-              <w:tab/>
+              <w:t>Faster than Light Travel  108</w:t>
             </w:r>
           </w:hyperlink>
         </w:p>
@@ -934,7 +849,6 @@
             <w:pStyle w:val="Contents3"/>
             <w:tabs>
               <w:tab w:val="clear" w:pos="9405"/>
-              <w:tab w:val="right" w:pos="9972" w:leader="dot"/>
             </w:tabs>
             <w:rPr/>
           </w:pPr>
@@ -943,8 +857,7 @@
               <w:rPr>
                 <w:rStyle w:val="IndexLink"/>
               </w:rPr>
-              <w:t>Extent and Structure of Cosmic Civilization</w:t>
-              <w:tab/>
+              <w:t>Extent and Structure of Cosmic Civilization  108</w:t>
             </w:r>
           </w:hyperlink>
         </w:p>
@@ -953,7 +866,6 @@
             <w:pStyle w:val="Contents3"/>
             <w:tabs>
               <w:tab w:val="clear" w:pos="9405"/>
-              <w:tab w:val="right" w:pos="9972" w:leader="dot"/>
             </w:tabs>
             <w:rPr/>
           </w:pPr>
@@ -962,8 +874,7 @@
               <w:rPr>
                 <w:rStyle w:val="IndexLink"/>
               </w:rPr>
-              <w:t>Military, Economic, and Political Structure of the Web</w:t>
-              <w:tab/>
+              <w:t>Military, Economic, and Political Structure of the Web  109</w:t>
             </w:r>
           </w:hyperlink>
         </w:p>
@@ -972,7 +883,6 @@
             <w:pStyle w:val="Contents2"/>
             <w:tabs>
               <w:tab w:val="clear" w:pos="9689"/>
-              <w:tab w:val="right" w:pos="9972" w:leader="dot"/>
             </w:tabs>
             <w:rPr/>
           </w:pPr>
@@ -981,8 +891,7 @@
               <w:rPr>
                 <w:rStyle w:val="IndexLink"/>
               </w:rPr>
-              <w:t>Background to the Aperture</w:t>
-              <w:tab/>
+              <w:t>Background to the Aperture  111</w:t>
             </w:r>
           </w:hyperlink>
           <w:r>
@@ -995,13 +904,12 @@
         <w:p>
           <w:pPr>
             <w:sectPr>
-              <w:headerReference w:type="even" r:id="rId13"/>
-              <w:headerReference w:type="default" r:id="rId14"/>
               <w:type w:val="nextPage"/>
               <w:pgSz w:w="12240" w:h="15840"/>
-              <w:pgMar w:left="1134" w:right="1134" w:gutter="0" w:header="1134" w:top="1710" w:footer="0" w:bottom="1134"/>
-              <w:pgNumType w:fmt="none"/>
+              <w:pgMar w:left="1134" w:right="1134" w:gutter="0" w:header="0" w:top="1134" w:footer="0" w:bottom="1134"/>
+              <w:pgNumType w:fmt="decimal"/>
               <w:formProt w:val="false"/>
+              <w:titlePg/>
               <w:textDirection w:val="lrTb"/>
               <w:docGrid w:type="default" w:linePitch="600" w:charSpace="32768"/>
             </w:sectPr>
@@ -1011,15 +919,57 @@
     </w:sdt>
     <w:p>
       <w:pPr>
+        <w:sectPr>
+          <w:headerReference w:type="even" r:id="rId3"/>
+          <w:headerReference w:type="default" r:id="rId4"/>
+          <w:headerReference w:type="first" r:id="rId5"/>
+          <w:type w:val="nextPage"/>
+          <w:pgSz w:w="12240" w:h="15840"/>
+          <w:pgMar w:left="1800" w:right="1800" w:gutter="0" w:header="1440" w:top="2016" w:footer="0" w:bottom="1440"/>
+          <w:pgNumType w:fmt="decimal"/>
+          <w:formProt w:val="false"/>
+          <w:titlePg/>
+          <w:textDirection w:val="lrTb"/>
+        </w:sectPr>
         <w:pStyle w:val="Heading1"/>
-        <w:numPr>
-          <w:ilvl w:val="0"/>
-          <w:numId w:val="4"/>
-        </w:numPr>
+        <w:widowControl/>
+        <w:numPr>
+          <w:ilvl w:val="0"/>
+          <w:numId w:val="0"/>
+        </w:numPr>
+        <w:suppressAutoHyphens w:val="true"/>
+        <w:overflowPunct w:val="true"/>
         <w:bidi w:val="0"/>
         <w:jc w:val="left"/>
         <w:rPr/>
       </w:pPr>
+      <w:r>
+        <w:rPr/>
+      </w:r>
+    </w:p>
+    <w:p>
+      <w:pPr>
+        <w:sectPr>
+          <w:headerReference w:type="even" r:id="rId6"/>
+          <w:headerReference w:type="default" r:id="rId7"/>
+          <w:headerReference w:type="first" r:id="rId8"/>
+          <w:type w:val="nextPage"/>
+          <w:pgSz w:w="12240" w:h="15840"/>
+          <w:pgMar w:left="1800" w:right="1800" w:gutter="0" w:header="1440" w:top="2016" w:footer="0" w:bottom="1440"/>
+          <w:pgNumType w:start="1" w:fmt="decimal"/>
+          <w:formProt w:val="false"/>
+          <w:titlePg/>
+          <w:textDirection w:val="lrTb"/>
+        </w:sectPr>
+        <w:pStyle w:val="Heading1"/>
+        <w:numPr>
+          <w:ilvl w:val="0"/>
+          <w:numId w:val="4"/>
+        </w:numPr>
+        <w:bidi w:val="0"/>
+        <w:jc w:val="left"/>
+        <w:rPr/>
+      </w:pPr>
       <w:bookmarkStart w:id="0" w:name="__RefHeading___Toc933_4044006231"/>
       <w:bookmarkEnd w:id="0"/>
       <w:r>
@@ -1029,6 +979,32 @@
     </w:p>
     <w:p>
       <w:pPr>
+        <w:sectPr>
+          <w:headerReference w:type="even" r:id="rId9"/>
+          <w:headerReference w:type="default" r:id="rId10"/>
+          <w:headerReference w:type="first" r:id="rId11"/>
+          <w:type w:val="nextPage"/>
+          <w:pgSz w:w="12240" w:h="15840"/>
+          <w:pgMar w:left="1800" w:right="1800" w:gutter="0" w:header="1440" w:top="2016" w:footer="0" w:bottom="1440"/>
+          <w:pgNumType w:fmt="decimal"/>
+          <w:formProt w:val="false"/>
+          <w:titlePg/>
+          <w:textDirection w:val="lrTb"/>
+        </w:sectPr>
+        <w:pStyle w:val="Heading2"/>
+        <w:numPr>
+          <w:ilvl w:val="0"/>
+          <w:numId w:val="0"/>
+        </w:numPr>
+        <w:ind w:left="0" w:hanging="0"/>
+        <w:rPr/>
+      </w:pPr>
+      <w:r>
+        <w:rPr/>
+      </w:r>
+    </w:p>
+    <w:p>
+      <w:pPr>
         <w:pStyle w:val="Heading2"/>
         <w:numPr>
           <w:ilvl w:val="0"/>
@@ -1075,6 +1051,18 @@
     </w:p>
     <w:p>
       <w:pPr>
+        <w:sectPr>
+          <w:headerReference w:type="even" r:id="rId12"/>
+          <w:headerReference w:type="default" r:id="rId13"/>
+          <w:headerReference w:type="first" r:id="rId14"/>
+          <w:type w:val="nextPage"/>
+          <w:pgSz w:w="12240" w:h="15840"/>
+          <w:pgMar w:left="1800" w:right="1800" w:gutter="0" w:header="1440" w:top="2016" w:footer="0" w:bottom="1440"/>
+          <w:pgNumType w:fmt="decimal"/>
+          <w:formProt w:val="false"/>
+          <w:titlePg/>
+          <w:textDirection w:val="lrTb"/>
+        </w:sectPr>
         <w:pStyle w:val="Dictum"/>
         <w:numPr>
           <w:ilvl w:val="0"/>
@@ -1325,6 +1313,18 @@
     </w:p>
     <w:p>
       <w:pPr>
+        <w:sectPr>
+          <w:headerReference w:type="even" r:id="rId15"/>
+          <w:headerReference w:type="default" r:id="rId16"/>
+          <w:headerReference w:type="first" r:id="rId17"/>
+          <w:type w:val="nextPage"/>
+          <w:pgSz w:w="12240" w:h="15840"/>
+          <w:pgMar w:left="1800" w:right="1800" w:gutter="0" w:header="1440" w:top="2016" w:footer="0" w:bottom="1440"/>
+          <w:pgNumType w:fmt="decimal"/>
+          <w:formProt w:val="false"/>
+          <w:titlePg/>
+          <w:textDirection w:val="lrTb"/>
+        </w:sectPr>
         <w:pStyle w:val="Dictum"/>
         <w:numPr>
           <w:ilvl w:val="0"/>
@@ -1415,6 +1415,18 @@
     </w:p>
     <w:p>
       <w:pPr>
+        <w:sectPr>
+          <w:headerReference w:type="even" r:id="rId18"/>
+          <w:headerReference w:type="default" r:id="rId19"/>
+          <w:headerReference w:type="first" r:id="rId20"/>
+          <w:type w:val="nextPage"/>
+          <w:pgSz w:w="12240" w:h="15840"/>
+          <w:pgMar w:left="1800" w:right="1800" w:gutter="0" w:header="1440" w:top="2016" w:footer="0" w:bottom="1440"/>
+          <w:pgNumType w:fmt="decimal"/>
+          <w:formProt w:val="false"/>
+          <w:titlePg/>
+          <w:textDirection w:val="lrTb"/>
+        </w:sectPr>
         <w:pStyle w:val="TextBody"/>
         <w:rPr/>
       </w:pPr>
@@ -1522,6 +1534,18 @@
     </w:p>
     <w:p>
       <w:pPr>
+        <w:sectPr>
+          <w:headerReference w:type="even" r:id="rId21"/>
+          <w:headerReference w:type="default" r:id="rId22"/>
+          <w:headerReference w:type="first" r:id="rId23"/>
+          <w:type w:val="nextPage"/>
+          <w:pgSz w:w="12240" w:h="15840"/>
+          <w:pgMar w:left="1800" w:right="1800" w:gutter="0" w:header="1440" w:top="2016" w:footer="0" w:bottom="1440"/>
+          <w:pgNumType w:fmt="decimal"/>
+          <w:formProt w:val="false"/>
+          <w:titlePg/>
+          <w:textDirection w:val="lrTb"/>
+        </w:sectPr>
         <w:pStyle w:val="Dictum"/>
         <w:numPr>
           <w:ilvl w:val="0"/>
@@ -1571,7 +1595,7 @@
       </w:pPr>
       <w:r>
         <w:rPr/>
-        <w:t>Through its constant falling back and his rolling it forward yet again, a little further reach time, his boulder has become light to him, and Sisyphus has attained the top of his slope.  It is a valley which affords him rest.  The yellow sky is reflected in a stream and its ponds, geese "vee" along the jagged horizon.  There is a road, commerce, arches, taverns.</w:t>
+        <w:t>Through its constant falling back and his rolling it forward yet again, a little further each time, his boulder has become light to him, and Sisyphus has attained the top of his slope.  It is a valley which affords him rest.  The yellow sky is reflected in a stream and its ponds, geese "vee" along the jagged horizon.  There is a road, commerce, arches, taverns.</w:t>
       </w:r>
     </w:p>
     <w:p>
@@ -1606,6 +1630,18 @@
     </w:p>
     <w:p>
       <w:pPr>
+        <w:sectPr>
+          <w:headerReference w:type="even" r:id="rId24"/>
+          <w:headerReference w:type="default" r:id="rId25"/>
+          <w:headerReference w:type="first" r:id="rId26"/>
+          <w:type w:val="nextPage"/>
+          <w:pgSz w:w="12240" w:h="15840"/>
+          <w:pgMar w:left="1800" w:right="1800" w:gutter="0" w:header="1440" w:top="2016" w:footer="0" w:bottom="1440"/>
+          <w:pgNumType w:fmt="decimal"/>
+          <w:formProt w:val="false"/>
+          <w:titlePg/>
+          <w:textDirection w:val="lrTb"/>
+        </w:sectPr>
         <w:pStyle w:val="Dictum"/>
         <w:numPr>
           <w:ilvl w:val="0"/>
@@ -1730,6 +1766,18 @@
     </w:p>
     <w:p>
       <w:pPr>
+        <w:sectPr>
+          <w:headerReference w:type="even" r:id="rId27"/>
+          <w:headerReference w:type="default" r:id="rId28"/>
+          <w:headerReference w:type="first" r:id="rId29"/>
+          <w:type w:val="nextPage"/>
+          <w:pgSz w:w="12240" w:h="15840"/>
+          <w:pgMar w:left="1800" w:right="1800" w:gutter="0" w:header="1440" w:top="2016" w:footer="0" w:bottom="1440"/>
+          <w:pgNumType w:fmt="decimal"/>
+          <w:formProt w:val="false"/>
+          <w:titlePg/>
+          <w:textDirection w:val="lrTb"/>
+        </w:sectPr>
         <w:pStyle w:val="Dictum"/>
         <w:numPr>
           <w:ilvl w:val="0"/>
@@ -1747,6 +1795,18 @@
     </w:p>
     <w:p>
       <w:pPr>
+        <w:sectPr>
+          <w:headerReference w:type="even" r:id="rId30"/>
+          <w:headerReference w:type="default" r:id="rId31"/>
+          <w:headerReference w:type="first" r:id="rId32"/>
+          <w:type w:val="nextPage"/>
+          <w:pgSz w:w="12240" w:h="15840"/>
+          <w:pgMar w:left="1800" w:right="1800" w:gutter="0" w:header="1440" w:top="2016" w:footer="0" w:bottom="1440"/>
+          <w:pgNumType w:fmt="decimal"/>
+          <w:formProt w:val="false"/>
+          <w:titlePg/>
+          <w:textDirection w:val="lrTb"/>
+        </w:sectPr>
         <w:pStyle w:val="Heading1"/>
         <w:numPr>
           <w:ilvl w:val="0"/>
@@ -2544,15 +2604,16 @@
     <w:p>
       <w:pPr>
         <w:sectPr>
-          <w:headerReference w:type="even" r:id="rId15"/>
-          <w:headerReference w:type="default" r:id="rId16"/>
+          <w:headerReference w:type="even" r:id="rId33"/>
+          <w:headerReference w:type="default" r:id="rId34"/>
+          <w:headerReference w:type="first" r:id="rId35"/>
           <w:type w:val="nextPage"/>
           <w:pgSz w:w="12240" w:h="15840"/>
-          <w:pgMar w:left="1134" w:right="1134" w:gutter="0" w:header="1134" w:top="1710" w:footer="0" w:bottom="1134"/>
+          <w:pgMar w:left="1800" w:right="1800" w:gutter="0" w:header="1440" w:top="2016" w:footer="0" w:bottom="1440"/>
           <w:pgNumType w:fmt="decimal"/>
           <w:formProt w:val="false"/>
+          <w:titlePg/>
           <w:textDirection w:val="lrTb"/>
-          <w:docGrid w:type="default" w:linePitch="600" w:charSpace="32768"/>
         </w:sectPr>
         <w:pStyle w:val="Verse"/>
         <w:keepNext w:val="false"/>
@@ -3257,6 +3318,18 @@
     </w:p>
     <w:p>
       <w:pPr>
+        <w:sectPr>
+          <w:headerReference w:type="even" r:id="rId36"/>
+          <w:headerReference w:type="default" r:id="rId37"/>
+          <w:headerReference w:type="first" r:id="rId38"/>
+          <w:type w:val="nextPage"/>
+          <w:pgSz w:w="12240" w:h="15840"/>
+          <w:pgMar w:left="1800" w:right="1800" w:gutter="0" w:header="1440" w:top="2016" w:footer="0" w:bottom="1440"/>
+          <w:pgNumType w:fmt="decimal"/>
+          <w:formProt w:val="false"/>
+          <w:titlePg/>
+          <w:textDirection w:val="lrTb"/>
+        </w:sectPr>
         <w:pStyle w:val="Dictum"/>
         <w:numPr>
           <w:ilvl w:val="0"/>
@@ -3533,6 +3606,18 @@
     </w:p>
     <w:p>
       <w:pPr>
+        <w:sectPr>
+          <w:headerReference w:type="even" r:id="rId39"/>
+          <w:headerReference w:type="default" r:id="rId40"/>
+          <w:headerReference w:type="first" r:id="rId41"/>
+          <w:type w:val="nextPage"/>
+          <w:pgSz w:w="12240" w:h="15840"/>
+          <w:pgMar w:left="1800" w:right="1800" w:gutter="0" w:header="1440" w:top="2016" w:footer="0" w:bottom="1440"/>
+          <w:pgNumType w:fmt="decimal"/>
+          <w:formProt w:val="false"/>
+          <w:titlePg/>
+          <w:textDirection w:val="lrTb"/>
+        </w:sectPr>
         <w:pStyle w:val="TextBody"/>
         <w:numPr>
           <w:ilvl w:val="0"/>
@@ -3712,6 +3797,18 @@
     </w:p>
     <w:p>
       <w:pPr>
+        <w:sectPr>
+          <w:headerReference w:type="even" r:id="rId42"/>
+          <w:headerReference w:type="default" r:id="rId43"/>
+          <w:headerReference w:type="first" r:id="rId44"/>
+          <w:type w:val="nextPage"/>
+          <w:pgSz w:w="12240" w:h="15840"/>
+          <w:pgMar w:left="1800" w:right="1800" w:gutter="0" w:header="1440" w:top="2016" w:footer="0" w:bottom="1440"/>
+          <w:pgNumType w:fmt="decimal"/>
+          <w:formProt w:val="false"/>
+          <w:titlePg/>
+          <w:textDirection w:val="lrTb"/>
+        </w:sectPr>
         <w:pStyle w:val="TextBody"/>
         <w:numPr>
           <w:ilvl w:val="0"/>
@@ -4010,6 +4107,18 @@
     </w:p>
     <w:p>
       <w:pPr>
+        <w:sectPr>
+          <w:headerReference w:type="even" r:id="rId45"/>
+          <w:headerReference w:type="default" r:id="rId46"/>
+          <w:headerReference w:type="first" r:id="rId47"/>
+          <w:type w:val="nextPage"/>
+          <w:pgSz w:w="12240" w:h="15840"/>
+          <w:pgMar w:left="1800" w:right="1800" w:gutter="0" w:header="1440" w:top="2016" w:footer="0" w:bottom="1440"/>
+          <w:pgNumType w:fmt="decimal"/>
+          <w:formProt w:val="false"/>
+          <w:titlePg/>
+          <w:textDirection w:val="lrTb"/>
+        </w:sectPr>
         <w:pStyle w:val="TextBody"/>
         <w:numPr>
           <w:ilvl w:val="0"/>
@@ -4249,6 +4358,18 @@
     </w:p>
     <w:p>
       <w:pPr>
+        <w:sectPr>
+          <w:headerReference w:type="even" r:id="rId48"/>
+          <w:headerReference w:type="default" r:id="rId49"/>
+          <w:headerReference w:type="first" r:id="rId50"/>
+          <w:type w:val="nextPage"/>
+          <w:pgSz w:w="12240" w:h="15840"/>
+          <w:pgMar w:left="1800" w:right="1800" w:gutter="0" w:header="1440" w:top="2016" w:footer="0" w:bottom="1440"/>
+          <w:pgNumType w:fmt="decimal"/>
+          <w:formProt w:val="false"/>
+          <w:titlePg/>
+          <w:textDirection w:val="lrTb"/>
+        </w:sectPr>
         <w:pStyle w:val="TextBody"/>
         <w:numPr>
           <w:ilvl w:val="0"/>
@@ -4458,6 +4579,18 @@
     </w:p>
     <w:p>
       <w:pPr>
+        <w:sectPr>
+          <w:headerReference w:type="even" r:id="rId51"/>
+          <w:headerReference w:type="default" r:id="rId52"/>
+          <w:headerReference w:type="first" r:id="rId53"/>
+          <w:type w:val="nextPage"/>
+          <w:pgSz w:w="12240" w:h="15840"/>
+          <w:pgMar w:left="1800" w:right="1800" w:gutter="0" w:header="1440" w:top="2016" w:footer="0" w:bottom="1440"/>
+          <w:pgNumType w:fmt="decimal"/>
+          <w:formProt w:val="false"/>
+          <w:titlePg/>
+          <w:textDirection w:val="lrTb"/>
+        </w:sectPr>
         <w:pStyle w:val="TextBody"/>
         <w:numPr>
           <w:ilvl w:val="0"/>
@@ -4869,6 +5002,18 @@
     </w:p>
     <w:p>
       <w:pPr>
+        <w:sectPr>
+          <w:headerReference w:type="even" r:id="rId54"/>
+          <w:headerReference w:type="default" r:id="rId55"/>
+          <w:headerReference w:type="first" r:id="rId56"/>
+          <w:type w:val="nextPage"/>
+          <w:pgSz w:w="12240" w:h="15840"/>
+          <w:pgMar w:left="1800" w:right="1800" w:gutter="0" w:header="1440" w:top="2016" w:footer="0" w:bottom="1440"/>
+          <w:pgNumType w:fmt="decimal"/>
+          <w:formProt w:val="false"/>
+          <w:titlePg/>
+          <w:textDirection w:val="lrTb"/>
+        </w:sectPr>
         <w:pStyle w:val="TextBody"/>
         <w:numPr>
           <w:ilvl w:val="0"/>
@@ -5195,6 +5340,18 @@
     </w:p>
     <w:p>
       <w:pPr>
+        <w:sectPr>
+          <w:headerReference w:type="even" r:id="rId57"/>
+          <w:headerReference w:type="default" r:id="rId58"/>
+          <w:headerReference w:type="first" r:id="rId59"/>
+          <w:type w:val="nextPage"/>
+          <w:pgSz w:w="12240" w:h="15840"/>
+          <w:pgMar w:left="1800" w:right="1800" w:gutter="0" w:header="1440" w:top="2016" w:footer="0" w:bottom="1440"/>
+          <w:pgNumType w:fmt="decimal"/>
+          <w:formProt w:val="false"/>
+          <w:titlePg/>
+          <w:textDirection w:val="lrTb"/>
+        </w:sectPr>
         <w:pStyle w:val="TextBody"/>
         <w:numPr>
           <w:ilvl w:val="0"/>
@@ -5358,6 +5515,18 @@
     </w:p>
     <w:p>
       <w:pPr>
+        <w:sectPr>
+          <w:headerReference w:type="even" r:id="rId60"/>
+          <w:headerReference w:type="default" r:id="rId61"/>
+          <w:headerReference w:type="first" r:id="rId62"/>
+          <w:type w:val="nextPage"/>
+          <w:pgSz w:w="12240" w:h="15840"/>
+          <w:pgMar w:left="1800" w:right="1800" w:gutter="0" w:header="1440" w:top="2016" w:footer="0" w:bottom="1440"/>
+          <w:pgNumType w:fmt="decimal"/>
+          <w:formProt w:val="false"/>
+          <w:titlePg/>
+          <w:textDirection w:val="lrTb"/>
+        </w:sectPr>
         <w:pStyle w:val="TextBody"/>
         <w:numPr>
           <w:ilvl w:val="0"/>
@@ -6154,6 +6323,18 @@
     </w:p>
     <w:p>
       <w:pPr>
+        <w:sectPr>
+          <w:headerReference w:type="even" r:id="rId63"/>
+          <w:headerReference w:type="default" r:id="rId64"/>
+          <w:headerReference w:type="first" r:id="rId65"/>
+          <w:type w:val="nextPage"/>
+          <w:pgSz w:w="12240" w:h="15840"/>
+          <w:pgMar w:left="1800" w:right="1800" w:gutter="0" w:header="1440" w:top="2016" w:footer="0" w:bottom="1440"/>
+          <w:pgNumType w:fmt="decimal"/>
+          <w:formProt w:val="false"/>
+          <w:titlePg/>
+          <w:textDirection w:val="lrTb"/>
+        </w:sectPr>
         <w:pStyle w:val="TextBody"/>
         <w:numPr>
           <w:ilvl w:val="0"/>
@@ -7280,6 +7461,18 @@
     </w:p>
     <w:p>
       <w:pPr>
+        <w:sectPr>
+          <w:headerReference w:type="even" r:id="rId66"/>
+          <w:headerReference w:type="default" r:id="rId67"/>
+          <w:headerReference w:type="first" r:id="rId68"/>
+          <w:type w:val="nextPage"/>
+          <w:pgSz w:w="12240" w:h="15840"/>
+          <w:pgMar w:left="1800" w:right="1800" w:gutter="0" w:header="1440" w:top="2016" w:footer="0" w:bottom="1440"/>
+          <w:pgNumType w:fmt="decimal"/>
+          <w:formProt w:val="false"/>
+          <w:titlePg/>
+          <w:textDirection w:val="lrTb"/>
+        </w:sectPr>
         <w:pStyle w:val="TextBody"/>
         <w:numPr>
           <w:ilvl w:val="0"/>
@@ -9439,6 +9632,18 @@
     </w:p>
     <w:p>
       <w:pPr>
+        <w:sectPr>
+          <w:headerReference w:type="even" r:id="rId69"/>
+          <w:headerReference w:type="default" r:id="rId70"/>
+          <w:headerReference w:type="first" r:id="rId71"/>
+          <w:type w:val="nextPage"/>
+          <w:pgSz w:w="12240" w:h="15840"/>
+          <w:pgMar w:left="1800" w:right="1800" w:gutter="0" w:header="1440" w:top="2016" w:footer="0" w:bottom="1440"/>
+          <w:pgNumType w:fmt="decimal"/>
+          <w:formProt w:val="false"/>
+          <w:titlePg/>
+          <w:textDirection w:val="lrTb"/>
+        </w:sectPr>
         <w:pStyle w:val="Verse"/>
         <w:numPr>
           <w:ilvl w:val="0"/>
@@ -9675,6 +9880,18 @@
     </w:p>
     <w:p>
       <w:pPr>
+        <w:sectPr>
+          <w:headerReference w:type="even" r:id="rId72"/>
+          <w:headerReference w:type="default" r:id="rId73"/>
+          <w:headerReference w:type="first" r:id="rId74"/>
+          <w:type w:val="nextPage"/>
+          <w:pgSz w:w="12240" w:h="15840"/>
+          <w:pgMar w:left="1800" w:right="1800" w:gutter="0" w:header="1440" w:top="2016" w:footer="0" w:bottom="1440"/>
+          <w:pgNumType w:fmt="decimal"/>
+          <w:formProt w:val="false"/>
+          <w:titlePg/>
+          <w:textDirection w:val="lrTb"/>
+        </w:sectPr>
         <w:pStyle w:val="Dictum"/>
         <w:numPr>
           <w:ilvl w:val="0"/>
@@ -9869,20 +10086,44 @@
     </w:p>
     <w:p>
       <w:pPr>
-        <w:pStyle w:val="TextBody"/>
-        <w:numPr>
-          <w:ilvl w:val="0"/>
-          <w:numId w:val="4"/>
-        </w:numPr>
-        <w:ind w:left="0" w:right="0" w:firstLine="216"/>
-        <w:rPr/>
-      </w:pPr>
-      <w:r>
-        <w:rPr/>
-      </w:r>
-    </w:p>
-    <w:p>
-      <w:pPr>
+        <w:sectPr>
+          <w:headerReference w:type="even" r:id="rId75"/>
+          <w:headerReference w:type="default" r:id="rId76"/>
+          <w:headerReference w:type="first" r:id="rId77"/>
+          <w:type w:val="nextPage"/>
+          <w:pgSz w:w="12240" w:h="15840"/>
+          <w:pgMar w:left="1800" w:right="1800" w:gutter="0" w:header="1440" w:top="2016" w:footer="0" w:bottom="1440"/>
+          <w:pgNumType w:fmt="decimal"/>
+          <w:formProt w:val="false"/>
+          <w:titlePg/>
+          <w:textDirection w:val="lrTb"/>
+        </w:sectPr>
+        <w:pStyle w:val="TextBody"/>
+        <w:numPr>
+          <w:ilvl w:val="0"/>
+          <w:numId w:val="4"/>
+        </w:numPr>
+        <w:ind w:left="0" w:right="0" w:firstLine="216"/>
+        <w:rPr/>
+      </w:pPr>
+      <w:r>
+        <w:rPr/>
+      </w:r>
+    </w:p>
+    <w:p>
+      <w:pPr>
+        <w:sectPr>
+          <w:headerReference w:type="even" r:id="rId78"/>
+          <w:headerReference w:type="default" r:id="rId79"/>
+          <w:headerReference w:type="first" r:id="rId80"/>
+          <w:type w:val="nextPage"/>
+          <w:pgSz w:w="12240" w:h="15840"/>
+          <w:pgMar w:left="1800" w:right="1800" w:gutter="0" w:header="1440" w:top="2016" w:footer="0" w:bottom="1440"/>
+          <w:pgNumType w:fmt="decimal"/>
+          <w:formProt w:val="false"/>
+          <w:titlePg/>
+          <w:textDirection w:val="lrTb"/>
+        </w:sectPr>
         <w:pStyle w:val="Heading1"/>
         <w:numPr>
           <w:ilvl w:val="0"/>
@@ -11204,6 +11445,18 @@
     </w:p>
     <w:p>
       <w:pPr>
+        <w:sectPr>
+          <w:headerReference w:type="even" r:id="rId81"/>
+          <w:headerReference w:type="default" r:id="rId82"/>
+          <w:headerReference w:type="first" r:id="rId83"/>
+          <w:type w:val="nextPage"/>
+          <w:pgSz w:w="12240" w:h="15840"/>
+          <w:pgMar w:left="1800" w:right="1800" w:gutter="0" w:header="1440" w:top="2016" w:footer="0" w:bottom="1440"/>
+          <w:pgNumType w:fmt="decimal"/>
+          <w:formProt w:val="false"/>
+          <w:titlePg/>
+          <w:textDirection w:val="lrTb"/>
+        </w:sectPr>
         <w:pStyle w:val="TextBody"/>
         <w:numPr>
           <w:ilvl w:val="0"/>
@@ -11614,6 +11867,18 @@
     </w:p>
     <w:p>
       <w:pPr>
+        <w:sectPr>
+          <w:headerReference w:type="even" r:id="rId84"/>
+          <w:headerReference w:type="default" r:id="rId85"/>
+          <w:headerReference w:type="first" r:id="rId86"/>
+          <w:type w:val="nextPage"/>
+          <w:pgSz w:w="12240" w:h="15840"/>
+          <w:pgMar w:left="1800" w:right="1800" w:gutter="0" w:header="1440" w:top="2016" w:footer="0" w:bottom="1440"/>
+          <w:pgNumType w:fmt="decimal"/>
+          <w:formProt w:val="false"/>
+          <w:titlePg/>
+          <w:textDirection w:val="lrTb"/>
+        </w:sectPr>
         <w:pStyle w:val="TextBody"/>
         <w:numPr>
           <w:ilvl w:val="0"/>
@@ -13174,6 +13439,18 @@
     </w:p>
     <w:p>
       <w:pPr>
+        <w:sectPr>
+          <w:headerReference w:type="even" r:id="rId87"/>
+          <w:headerReference w:type="default" r:id="rId88"/>
+          <w:headerReference w:type="first" r:id="rId89"/>
+          <w:type w:val="nextPage"/>
+          <w:pgSz w:w="12240" w:h="15840"/>
+          <w:pgMar w:left="1800" w:right="1800" w:gutter="0" w:header="1440" w:top="2016" w:footer="0" w:bottom="1440"/>
+          <w:pgNumType w:fmt="decimal"/>
+          <w:formProt w:val="false"/>
+          <w:titlePg/>
+          <w:textDirection w:val="lrTb"/>
+        </w:sectPr>
         <w:pStyle w:val="TextBody"/>
         <w:numPr>
           <w:ilvl w:val="0"/>
@@ -15425,11 +15702,7 @@
       </w:pPr>
       <w:r>
         <w:rPr/>
-        <w:t>That would be fine with m</w:t>
-      </w:r>
-      <w:r>
-        <w:rPr/>
-        <w:t>e.</w:t>
+        <w:t>That would be fine with me.</w:t>
       </w:r>
     </w:p>
     <w:p>
@@ -16958,11 +17231,7 @@
       </w:pPr>
       <w:r>
         <w:rPr/>
-        <w:t>T</w:t>
-      </w:r>
-      <w:r>
-        <w:rPr/>
-        <w:t>his was the first point in the discourse of the Ambassador in which there was a pause designed to permit any sort of human response.  It was a gale of uncomfortable laughter.</w:t>
+        <w:t>This was the first point in the discourse of the Ambassador in which there was a pause designed to permit any sort of human response.  It was a gale of uncomfortable laughter.</w:t>
       </w:r>
     </w:p>
     <w:p>
@@ -17087,6 +17356,18 @@
     </w:p>
     <w:p>
       <w:pPr>
+        <w:sectPr>
+          <w:headerReference w:type="even" r:id="rId90"/>
+          <w:headerReference w:type="default" r:id="rId91"/>
+          <w:headerReference w:type="first" r:id="rId92"/>
+          <w:type w:val="nextPage"/>
+          <w:pgSz w:w="12240" w:h="15840"/>
+          <w:pgMar w:left="1800" w:right="1800" w:gutter="0" w:header="1440" w:top="2016" w:footer="0" w:bottom="1440"/>
+          <w:pgNumType w:fmt="decimal"/>
+          <w:formProt w:val="false"/>
+          <w:titlePg/>
+          <w:textDirection w:val="lrTb"/>
+        </w:sectPr>
         <w:pStyle w:val="TextBody"/>
         <w:numPr>
           <w:ilvl w:val="0"/>
@@ -20508,6 +20789,18 @@
     </w:p>
     <w:p>
       <w:pPr>
+        <w:sectPr>
+          <w:headerReference w:type="even" r:id="rId93"/>
+          <w:headerReference w:type="default" r:id="rId94"/>
+          <w:headerReference w:type="first" r:id="rId95"/>
+          <w:type w:val="nextPage"/>
+          <w:pgSz w:w="12240" w:h="15840"/>
+          <w:pgMar w:left="1800" w:right="1800" w:gutter="0" w:header="1440" w:top="2016" w:footer="0" w:bottom="1440"/>
+          <w:pgNumType w:fmt="decimal"/>
+          <w:formProt w:val="false"/>
+          <w:titlePg/>
+          <w:textDirection w:val="lrTb"/>
+        </w:sectPr>
         <w:pStyle w:val="TextBody"/>
         <w:numPr>
           <w:ilvl w:val="0"/>
@@ -20538,6 +20831,18 @@
     </w:p>
     <w:p>
       <w:pPr>
+        <w:sectPr>
+          <w:headerReference w:type="even" r:id="rId96"/>
+          <w:headerReference w:type="default" r:id="rId97"/>
+          <w:headerReference w:type="first" r:id="rId98"/>
+          <w:type w:val="nextPage"/>
+          <w:pgSz w:w="12240" w:h="15840"/>
+          <w:pgMar w:left="1800" w:right="1800" w:gutter="0" w:header="1440" w:top="2016" w:footer="0" w:bottom="1440"/>
+          <w:pgNumType w:fmt="decimal"/>
+          <w:formProt w:val="false"/>
+          <w:titlePg/>
+          <w:textDirection w:val="lrTb"/>
+        </w:sectPr>
         <w:pStyle w:val="TextBody"/>
         <w:numPr>
           <w:ilvl w:val="0"/>
@@ -21069,6 +21374,18 @@
     </w:p>
     <w:p>
       <w:pPr>
+        <w:sectPr>
+          <w:headerReference w:type="even" r:id="rId99"/>
+          <w:headerReference w:type="default" r:id="rId100"/>
+          <w:headerReference w:type="first" r:id="rId101"/>
+          <w:type w:val="nextPage"/>
+          <w:pgSz w:w="12240" w:h="15840"/>
+          <w:pgMar w:left="1800" w:right="1800" w:gutter="0" w:header="1440" w:top="2016" w:footer="0" w:bottom="1440"/>
+          <w:pgNumType w:fmt="decimal"/>
+          <w:formProt w:val="false"/>
+          <w:titlePg/>
+          <w:textDirection w:val="lrTb"/>
+        </w:sectPr>
         <w:pStyle w:val="TextBody"/>
         <w:numPr>
           <w:ilvl w:val="0"/>
@@ -21834,18 +22151,9 @@
     </w:p>
     <w:p>
       <w:pPr>
-        <w:sectPr>
-          <w:headerReference w:type="even" r:id="rId17"/>
-          <w:headerReference w:type="default" r:id="rId18"/>
-          <w:type w:val="nextPage"/>
-          <w:pgSz w:w="12240" w:h="15840"/>
-          <w:pgMar w:left="1134" w:right="1134" w:gutter="0" w:header="1134" w:top="1710" w:footer="0" w:bottom="1134"/>
-          <w:pgNumType w:fmt="decimal"/>
-          <w:formProt w:val="false"/>
-          <w:textDirection w:val="lrTb"/>
-          <w:docGrid w:type="default" w:linePitch="600" w:charSpace="32768"/>
-        </w:sectPr>
-        <w:pStyle w:val="TextBody"/>
+        <w:pStyle w:val="TextBody"/>
+        <w:spacing w:lineRule="auto" w:line="276" w:before="0" w:after="140"/>
+        <w:ind w:left="0" w:right="0" w:firstLine="216"/>
         <w:rPr/>
       </w:pPr>
       <w:r>
@@ -21864,215 +22172,17 @@
         <w:t>; this vessel could construct copies not only of itself but of any other object whose design was stored in its library.</w:t>
       </w:r>
     </w:p>
-    <w:p>
-      <w:pPr>
-        <w:sectPr>
-          <w:headerReference w:type="even" r:id="rId19"/>
-          <w:headerReference w:type="default" r:id="rId20"/>
-          <w:type w:val="nextPage"/>
-          <w:pgSz w:w="12240" w:h="15840"/>
-          <w:pgMar w:left="1134" w:right="1134" w:gutter="0" w:header="1134" w:top="1710" w:footer="0" w:bottom="1134"/>
-          <w:pgNumType w:fmt="decimal"/>
-          <w:formProt w:val="false"/>
-          <w:textDirection w:val="lrTb"/>
-          <w:docGrid w:type="default" w:linePitch="600" w:charSpace="32768"/>
-        </w:sectPr>
-        <w:pStyle w:val="TextBody"/>
-        <w:jc w:val="right"/>
-        <w:rPr>
-          <w:i/>
-          <w:i/>
-          <w:iCs/>
-        </w:rPr>
-      </w:pPr>
-      <w:r>
-        <w:rPr>
-          <w:i/>
-          <w:iCs/>
-        </w:rPr>
-      </w:r>
-    </w:p>
-    <w:p>
-      <w:pPr>
-        <w:sectPr>
-          <w:headerReference w:type="even" r:id="rId21"/>
-          <w:headerReference w:type="default" r:id="rId22"/>
-          <w:type w:val="nextPage"/>
-          <w:pgSz w:w="12240" w:h="15840"/>
-          <w:pgMar w:left="1134" w:right="1134" w:gutter="0" w:header="1134" w:top="1710" w:footer="0" w:bottom="1134"/>
-          <w:pgNumType w:fmt="decimal"/>
-          <w:formProt w:val="false"/>
-          <w:textDirection w:val="lrTb"/>
-          <w:docGrid w:type="default" w:linePitch="600" w:charSpace="32768"/>
-        </w:sectPr>
-        <w:pStyle w:val="TextBody"/>
-        <w:bidi w:val="0"/>
-        <w:jc w:val="left"/>
-        <w:rPr/>
-      </w:pPr>
-      <w:r>
-        <w:rPr/>
-      </w:r>
-    </w:p>
-    <w:p>
-      <w:pPr>
-        <w:sectPr>
-          <w:headerReference w:type="even" r:id="rId23"/>
-          <w:headerReference w:type="default" r:id="rId24"/>
-          <w:type w:val="nextPage"/>
-          <w:pgSz w:w="12240" w:h="15840"/>
-          <w:pgMar w:left="1134" w:right="1134" w:gutter="0" w:header="1134" w:top="1710" w:footer="0" w:bottom="1134"/>
-          <w:pgNumType w:fmt="decimal"/>
-          <w:formProt w:val="false"/>
-          <w:textDirection w:val="lrTb"/>
-          <w:docGrid w:type="default" w:linePitch="600" w:charSpace="32768"/>
-        </w:sectPr>
-        <w:pStyle w:val="TextBody"/>
-        <w:bidi w:val="0"/>
-        <w:jc w:val="left"/>
-        <w:rPr/>
-      </w:pPr>
-      <w:r>
-        <w:rPr/>
-      </w:r>
-    </w:p>
-    <w:p>
-      <w:pPr>
-        <w:sectPr>
-          <w:headerReference w:type="even" r:id="rId25"/>
-          <w:headerReference w:type="default" r:id="rId26"/>
-          <w:type w:val="nextPage"/>
-          <w:pgSz w:w="12240" w:h="15840"/>
-          <w:pgMar w:left="1134" w:right="1134" w:gutter="0" w:header="1134" w:top="1710" w:footer="0" w:bottom="1134"/>
-          <w:pgNumType w:fmt="decimal"/>
-          <w:formProt w:val="false"/>
-          <w:textDirection w:val="lrTb"/>
-          <w:docGrid w:type="default" w:linePitch="600" w:charSpace="32768"/>
-        </w:sectPr>
-        <w:pStyle w:val="TextBody"/>
-        <w:bidi w:val="0"/>
-        <w:jc w:val="left"/>
-        <w:rPr/>
-      </w:pPr>
-      <w:r>
-        <w:rPr/>
-      </w:r>
-    </w:p>
-    <w:p>
-      <w:pPr>
-        <w:sectPr>
-          <w:headerReference w:type="even" r:id="rId27"/>
-          <w:headerReference w:type="default" r:id="rId28"/>
-          <w:type w:val="nextPage"/>
-          <w:pgSz w:w="12240" w:h="15840"/>
-          <w:pgMar w:left="1134" w:right="1134" w:gutter="0" w:header="1134" w:top="1710" w:footer="0" w:bottom="1134"/>
-          <w:pgNumType w:fmt="decimal"/>
-          <w:formProt w:val="false"/>
-          <w:textDirection w:val="lrTb"/>
-          <w:docGrid w:type="default" w:linePitch="600" w:charSpace="32768"/>
-        </w:sectPr>
-        <w:pStyle w:val="Heading2"/>
-        <w:numPr>
-          <w:ilvl w:val="0"/>
-          <w:numId w:val="0"/>
-        </w:numPr>
-        <w:ind w:left="0" w:right="0" w:hanging="0"/>
-        <w:rPr/>
-      </w:pPr>
-      <w:r>
-        <w:rPr/>
-      </w:r>
-    </w:p>
-    <w:p>
-      <w:pPr>
-        <w:sectPr>
-          <w:headerReference w:type="even" r:id="rId29"/>
-          <w:headerReference w:type="default" r:id="rId30"/>
-          <w:type w:val="nextPage"/>
-          <w:pgSz w:w="12240" w:h="15840"/>
-          <w:pgMar w:left="1134" w:right="1134" w:gutter="0" w:header="1134" w:top="1710" w:footer="0" w:bottom="1134"/>
-          <w:pgNumType w:fmt="decimal"/>
-          <w:formProt w:val="false"/>
-          <w:textDirection w:val="lrTb"/>
-          <w:docGrid w:type="default" w:linePitch="600" w:charSpace="32768"/>
-        </w:sectPr>
-        <w:pStyle w:val="TextBody"/>
-        <w:bidi w:val="0"/>
-        <w:jc w:val="left"/>
-        <w:rPr/>
-      </w:pPr>
-      <w:r>
-        <w:rPr/>
-      </w:r>
-    </w:p>
-    <w:p>
-      <w:pPr>
-        <w:sectPr>
-          <w:headerReference w:type="even" r:id="rId31"/>
-          <w:headerReference w:type="default" r:id="rId32"/>
-          <w:type w:val="nextPage"/>
-          <w:pgSz w:w="12240" w:h="15840"/>
-          <w:pgMar w:left="1134" w:right="1134" w:gutter="0" w:header="1134" w:top="1710" w:footer="0" w:bottom="1134"/>
-          <w:pgNumType w:fmt="decimal"/>
-          <w:formProt w:val="false"/>
-          <w:textDirection w:val="lrTb"/>
-          <w:docGrid w:type="default" w:linePitch="600" w:charSpace="32768"/>
-        </w:sectPr>
-        <w:pStyle w:val="TextBody"/>
-        <w:bidi w:val="0"/>
-        <w:spacing w:before="0" w:after="140"/>
-        <w:jc w:val="left"/>
-        <w:rPr/>
-      </w:pPr>
-      <w:r>
-        <w:rPr/>
-      </w:r>
-    </w:p>
-    <w:p>
-      <w:pPr>
-        <w:pStyle w:val="TextBody"/>
-        <w:bidi w:val="0"/>
-        <w:spacing w:before="0" w:after="140"/>
-        <w:jc w:val="left"/>
-        <w:rPr/>
-      </w:pPr>
-      <w:r>
-        <w:rPr/>
-      </w:r>
-    </w:p>
-    <w:p>
-      <w:pPr>
-        <w:pStyle w:val="TextBody"/>
-        <w:bidi w:val="0"/>
-        <w:jc w:val="left"/>
-        <w:rPr/>
-      </w:pPr>
-      <w:r>
-        <w:rPr/>
-      </w:r>
-    </w:p>
-    <w:p>
-      <w:pPr>
-        <w:pStyle w:val="TextBody"/>
-        <w:bidi w:val="0"/>
-        <w:spacing w:before="0" w:after="140"/>
-        <w:jc w:val="left"/>
-        <w:rPr/>
-      </w:pPr>
-      <w:r>
-        <w:rPr/>
-      </w:r>
-    </w:p>
     <w:sectPr>
-      <w:headerReference w:type="even" r:id="rId33"/>
-      <w:headerReference w:type="default" r:id="rId34"/>
+      <w:headerReference w:type="even" r:id="rId102"/>
+      <w:headerReference w:type="default" r:id="rId103"/>
+      <w:headerReference w:type="first" r:id="rId104"/>
       <w:type w:val="nextPage"/>
       <w:pgSz w:w="12240" w:h="15840"/>
-      <w:pgMar w:left="1134" w:right="1134" w:gutter="0" w:header="1134" w:top="1710" w:footer="0" w:bottom="1134"/>
+      <w:pgMar w:left="1800" w:right="1800" w:gutter="0" w:header="1440" w:top="2016" w:footer="0" w:bottom="1440"/>
       <w:pgNumType w:fmt="decimal"/>
       <w:formProt w:val="false"/>
+      <w:titlePg/>
       <w:textDirection w:val="lrTb"/>
-      <w:docGrid w:type="default" w:linePitch="600" w:charSpace="32768"/>
     </w:sectPr>
   </w:body>
 </w:document>
@@ -22082,11 +22192,29 @@
 <w:hdr xmlns:o="urn:schemas-microsoft-com:office:office" xmlns:r="http://schemas.openxmlformats.org/officeDocument/2006/relationships" xmlns:v="urn:schemas-microsoft-com:vml" xmlns:w="http://schemas.openxmlformats.org/wordprocessingml/2006/main" xmlns:w10="urn:schemas-microsoft-com:office:word" xmlns:wp="http://schemas.openxmlformats.org/drawingml/2006/wordprocessingDrawing" xmlns:wps="http://schemas.microsoft.com/office/word/2010/wordprocessingShape" xmlns:wpg="http://schemas.microsoft.com/office/word/2010/wordprocessingGroup" xmlns:mc="http://schemas.openxmlformats.org/markup-compatibility/2006" xmlns:wp14="http://schemas.microsoft.com/office/word/2010/wordprocessingDrawing" xmlns:w14="http://schemas.microsoft.com/office/word/2010/wordml" xmlns:w15="http://schemas.microsoft.com/office/word/2012/wordml" mc:Ignorable="w14 wp14 w15">
   <w:p>
     <w:pPr>
-      <w:pStyle w:val="Header"/>
+      <w:pStyle w:val="HeaderLeft"/>
+      <w:jc w:val="right"/>
       <w:rPr/>
     </w:pPr>
     <w:r>
       <w:rPr/>
+      <w:fldChar w:fldCharType="begin"/>
+    </w:r>
+    <w:r>
+      <w:rPr/>
+      <w:instrText xml:space="preserve"> STYLEREF  1 \* MERGEFORMAT </w:instrText>
+    </w:r>
+    <w:r>
+      <w:rPr/>
+      <w:fldChar w:fldCharType="separate"/>
+    </w:r>
+    <w:r>
+      <w:rPr/>
+      <w:t>Essays</w:t>
+    </w:r>
+    <w:r>
+      <w:rPr/>
+      <w:fldChar w:fldCharType="end"/>
     </w:r>
   </w:p>
 </w:hdr>
@@ -22096,19 +22224,81 @@
 <w:hdr xmlns:o="urn:schemas-microsoft-com:office:office" xmlns:r="http://schemas.openxmlformats.org/officeDocument/2006/relationships" xmlns:v="urn:schemas-microsoft-com:vml" xmlns:w="http://schemas.openxmlformats.org/wordprocessingml/2006/main" xmlns:w10="urn:schemas-microsoft-com:office:word" xmlns:wp="http://schemas.openxmlformats.org/drawingml/2006/wordprocessingDrawing" xmlns:wps="http://schemas.microsoft.com/office/word/2010/wordprocessingShape" xmlns:wpg="http://schemas.microsoft.com/office/word/2010/wordprocessingGroup" xmlns:mc="http://schemas.openxmlformats.org/markup-compatibility/2006" xmlns:wp14="http://schemas.microsoft.com/office/word/2010/wordprocessingDrawing" xmlns:w14="http://schemas.microsoft.com/office/word/2010/wordml" xmlns:w15="http://schemas.microsoft.com/office/word/2012/wordml" mc:Ignorable="w14 wp14 w15">
   <w:p>
     <w:pPr>
+      <w:pStyle w:val="HeaderLeft"/>
+      <w:jc w:val="right"/>
+      <w:rPr/>
+    </w:pPr>
+    <w:r>
+      <w:rPr/>
+      <w:fldChar w:fldCharType="begin"/>
+    </w:r>
+    <w:r>
+      <w:rPr/>
+      <w:instrText xml:space="preserve"> STYLEREF  1 \* MERGEFORMAT </w:instrText>
+    </w:r>
+    <w:r>
+      <w:rPr/>
+      <w:fldChar w:fldCharType="separate"/>
+    </w:r>
+    <w:r>
+      <w:rPr/>
+      <w:t>Essays</w:t>
+    </w:r>
+    <w:r>
+      <w:rPr/>
+      <w:fldChar w:fldCharType="end"/>
+    </w:r>
+  </w:p>
+</w:hdr>
+</file>
+
+<file path=word/header100.xml><?xml version="1.0" encoding="utf-8"?>
+<w:hdr xmlns:o="urn:schemas-microsoft-com:office:office" xmlns:r="http://schemas.openxmlformats.org/officeDocument/2006/relationships" xmlns:v="urn:schemas-microsoft-com:vml" xmlns:w="http://schemas.openxmlformats.org/wordprocessingml/2006/main" xmlns:w10="urn:schemas-microsoft-com:office:word" xmlns:wp="http://schemas.openxmlformats.org/drawingml/2006/wordprocessingDrawing" xmlns:wps="http://schemas.microsoft.com/office/word/2010/wordprocessingShape" xmlns:wpg="http://schemas.microsoft.com/office/word/2010/wordprocessingGroup" xmlns:mc="http://schemas.openxmlformats.org/markup-compatibility/2006" xmlns:wp14="http://schemas.microsoft.com/office/word/2010/wordprocessingDrawing" xmlns:w14="http://schemas.microsoft.com/office/word/2010/wordml" xmlns:w15="http://schemas.microsoft.com/office/word/2012/wordml" mc:Ignorable="w14 wp14 w15">
+  <w:p>
+    <w:pPr>
+      <w:pStyle w:val="HeaderLeft"/>
+      <w:jc w:val="right"/>
+      <w:rPr/>
+    </w:pPr>
+    <w:r>
+      <w:rPr/>
+      <w:fldChar w:fldCharType="begin"/>
+    </w:r>
+    <w:r>
+      <w:rPr/>
+      <w:instrText xml:space="preserve"> STYLEREF  1 \* MERGEFORMAT </w:instrText>
+    </w:r>
+    <w:r>
+      <w:rPr/>
+      <w:fldChar w:fldCharType="separate"/>
+    </w:r>
+    <w:r>
+      <w:rPr/>
+      <w:t>Essays</w:t>
+    </w:r>
+    <w:r>
+      <w:rPr/>
+      <w:fldChar w:fldCharType="end"/>
+    </w:r>
+  </w:p>
+</w:hdr>
+</file>
+
+<file path=word/header101.xml><?xml version="1.0" encoding="utf-8"?>
+<w:hdr xmlns:o="urn:schemas-microsoft-com:office:office" xmlns:r="http://schemas.openxmlformats.org/officeDocument/2006/relationships" xmlns:v="urn:schemas-microsoft-com:vml" xmlns:w="http://schemas.openxmlformats.org/wordprocessingml/2006/main" xmlns:w10="urn:schemas-microsoft-com:office:word" xmlns:wp="http://schemas.openxmlformats.org/drawingml/2006/wordprocessingDrawing" xmlns:wps="http://schemas.microsoft.com/office/word/2010/wordprocessingShape" xmlns:wpg="http://schemas.microsoft.com/office/word/2010/wordprocessingGroup" xmlns:mc="http://schemas.openxmlformats.org/markup-compatibility/2006" xmlns:wp14="http://schemas.microsoft.com/office/word/2010/wordprocessingDrawing" xmlns:w14="http://schemas.microsoft.com/office/word/2010/wordml" xmlns:w15="http://schemas.microsoft.com/office/word/2012/wordml" mc:Ignorable="w14 wp14 w15">
+  <w:p>
+    <w:pPr>
       <w:pStyle w:val="Header"/>
-      <w:jc w:val="right"/>
+      <w:jc w:val="left"/>
       <w:rPr/>
     </w:pPr>
     <w:r>
+      <w:rPr/>
       <w:fldChar w:fldCharType="begin"/>
     </w:r>
     <w:r>
       <w:rPr/>
-      <w:instrText xml:space="preserve">STYLEREF  1 \* MERGEFORMAT</w:instrText>
-    </w:r>
-    <w:r>
-      <w:rPr/>
+      <w:instrText xml:space="preserve"> STYLEREF  2 \* MERGEFORMAT </w:instrText>
     </w:r>
     <w:r>
       <w:rPr/>
@@ -22116,14 +22306,25 @@
     </w:r>
     <w:r>
       <w:rPr/>
-      <w:t>Verse</w:t>
-    </w:r>
-    <w:r>
-      <w:rPr/>
+      <w:t>Background to the Aperture</w:t>
     </w:r>
     <w:r>
       <w:rPr/>
       <w:fldChar w:fldCharType="end"/>
+    </w:r>
+  </w:p>
+</w:hdr>
+</file>
+
+<file path=word/header102.xml><?xml version="1.0" encoding="utf-8"?>
+<w:hdr xmlns:o="urn:schemas-microsoft-com:office:office" xmlns:r="http://schemas.openxmlformats.org/officeDocument/2006/relationships" xmlns:v="urn:schemas-microsoft-com:vml" xmlns:w="http://schemas.openxmlformats.org/wordprocessingml/2006/main" xmlns:w10="urn:schemas-microsoft-com:office:word" xmlns:wp="http://schemas.openxmlformats.org/drawingml/2006/wordprocessingDrawing" xmlns:wps="http://schemas.microsoft.com/office/word/2010/wordprocessingShape" xmlns:wpg="http://schemas.microsoft.com/office/word/2010/wordprocessingGroup" xmlns:mc="http://schemas.openxmlformats.org/markup-compatibility/2006" xmlns:wp14="http://schemas.microsoft.com/office/word/2010/wordprocessingDrawing" xmlns:w14="http://schemas.microsoft.com/office/word/2010/wordml" xmlns:w15="http://schemas.microsoft.com/office/word/2012/wordml" mc:Ignorable="w14 wp14 w15">
+  <w:p>
+    <w:pPr>
+      <w:pStyle w:val="HeaderLeft"/>
+      <w:rPr/>
+    </w:pPr>
+    <w:r>
+      <w:rPr/>
     </w:r>
   </w:p>
 </w:hdr>
@@ -22134,18 +22335,16 @@
   <w:p>
     <w:pPr>
       <w:pStyle w:val="Header"/>
-      <w:jc w:val="right"/>
+      <w:jc w:val="left"/>
       <w:rPr/>
     </w:pPr>
     <w:r>
+      <w:rPr/>
       <w:fldChar w:fldCharType="begin"/>
     </w:r>
     <w:r>
       <w:rPr/>
-      <w:instrText xml:space="preserve">STYLEREF  1 \* MERGEFORMAT</w:instrText>
-    </w:r>
-    <w:r>
-      <w:rPr/>
+      <w:instrText xml:space="preserve"> STYLEREF  2 \* MERGEFORMAT </w:instrText>
     </w:r>
     <w:r>
       <w:rPr/>
@@ -22153,10 +22352,7 @@
     </w:r>
     <w:r>
       <w:rPr/>
-      <w:t>Verse</w:t>
-    </w:r>
-    <w:r>
-      <w:rPr/>
+      <w:t>Background to the Aperture</w:t>
     </w:r>
     <w:r>
       <w:rPr/>
@@ -22170,34 +22366,11 @@
 <w:hdr xmlns:o="urn:schemas-microsoft-com:office:office" xmlns:r="http://schemas.openxmlformats.org/officeDocument/2006/relationships" xmlns:v="urn:schemas-microsoft-com:vml" xmlns:w="http://schemas.openxmlformats.org/wordprocessingml/2006/main" xmlns:w10="urn:schemas-microsoft-com:office:word" xmlns:wp="http://schemas.openxmlformats.org/drawingml/2006/wordprocessingDrawing" xmlns:wps="http://schemas.microsoft.com/office/word/2010/wordprocessingShape" xmlns:wpg="http://schemas.microsoft.com/office/word/2010/wordprocessingGroup" xmlns:mc="http://schemas.openxmlformats.org/markup-compatibility/2006" xmlns:wp14="http://schemas.microsoft.com/office/word/2010/wordprocessingDrawing" xmlns:w14="http://schemas.microsoft.com/office/word/2010/wordml" xmlns:w15="http://schemas.microsoft.com/office/word/2012/wordml" mc:Ignorable="w14 wp14 w15">
   <w:p>
     <w:pPr>
-      <w:pStyle w:val="Header"/>
-      <w:jc w:val="right"/>
+      <w:pStyle w:val="HeaderLeft"/>
       <w:rPr/>
     </w:pPr>
     <w:r>
-      <w:fldChar w:fldCharType="begin"/>
-    </w:r>
-    <w:r>
-      <w:rPr/>
-      <w:instrText xml:space="preserve">STYLEREF  1 \* MERGEFORMAT</w:instrText>
-    </w:r>
-    <w:r>
-      <w:rPr/>
-    </w:r>
-    <w:r>
-      <w:rPr/>
-      <w:fldChar w:fldCharType="separate"/>
-    </w:r>
-    <w:r>
-      <w:rPr/>
-      <w:t>Verse</w:t>
-    </w:r>
-    <w:r>
-      <w:rPr/>
-    </w:r>
-    <w:r>
-      <w:rPr/>
-      <w:fldChar w:fldCharType="end"/>
+      <w:rPr/>
     </w:r>
   </w:p>
 </w:hdr>
@@ -22207,19 +22380,17 @@
 <w:hdr xmlns:o="urn:schemas-microsoft-com:office:office" xmlns:r="http://schemas.openxmlformats.org/officeDocument/2006/relationships" xmlns:v="urn:schemas-microsoft-com:vml" xmlns:w="http://schemas.openxmlformats.org/wordprocessingml/2006/main" xmlns:w10="urn:schemas-microsoft-com:office:word" xmlns:wp="http://schemas.openxmlformats.org/drawingml/2006/wordprocessingDrawing" xmlns:wps="http://schemas.microsoft.com/office/word/2010/wordprocessingShape" xmlns:wpg="http://schemas.microsoft.com/office/word/2010/wordprocessingGroup" xmlns:mc="http://schemas.openxmlformats.org/markup-compatibility/2006" xmlns:wp14="http://schemas.microsoft.com/office/word/2010/wordprocessingDrawing" xmlns:w14="http://schemas.microsoft.com/office/word/2010/wordml" xmlns:w15="http://schemas.microsoft.com/office/word/2012/wordml" mc:Ignorable="w14 wp14 w15">
   <w:p>
     <w:pPr>
-      <w:pStyle w:val="Header"/>
+      <w:pStyle w:val="HeaderLeft"/>
       <w:jc w:val="right"/>
       <w:rPr/>
     </w:pPr>
     <w:r>
+      <w:rPr/>
       <w:fldChar w:fldCharType="begin"/>
     </w:r>
     <w:r>
       <w:rPr/>
-      <w:instrText xml:space="preserve">STYLEREF  1 \* MERGEFORMAT</w:instrText>
-    </w:r>
-    <w:r>
-      <w:rPr/>
+      <w:instrText xml:space="preserve"> STYLEREF  1 \* MERGEFORMAT </w:instrText>
     </w:r>
     <w:r>
       <w:rPr/>
@@ -22227,10 +22398,7 @@
     </w:r>
     <w:r>
       <w:rPr/>
-      <w:t>Verse</w:t>
-    </w:r>
-    <w:r>
-      <w:rPr/>
+      <w:t>Essays</w:t>
     </w:r>
     <w:r>
       <w:rPr/>
@@ -22245,18 +22413,16 @@
   <w:p>
     <w:pPr>
       <w:pStyle w:val="Header"/>
-      <w:jc w:val="right"/>
+      <w:jc w:val="left"/>
       <w:rPr/>
     </w:pPr>
     <w:r>
+      <w:rPr/>
       <w:fldChar w:fldCharType="begin"/>
     </w:r>
     <w:r>
       <w:rPr/>
-      <w:instrText xml:space="preserve">STYLEREF  1 \* MERGEFORMAT</w:instrText>
-    </w:r>
-    <w:r>
-      <w:rPr/>
+      <w:instrText xml:space="preserve"> STYLEREF  2 \* MERGEFORMAT </w:instrText>
     </w:r>
     <w:r>
       <w:rPr/>
@@ -22264,10 +22430,7 @@
     </w:r>
     <w:r>
       <w:rPr/>
-      <w:t>Verse</w:t>
-    </w:r>
-    <w:r>
-      <w:rPr/>
+      <w:t>Background to the Aperture</w:t>
     </w:r>
     <w:r>
       <w:rPr/>
@@ -22281,34 +22444,11 @@
 <w:hdr xmlns:o="urn:schemas-microsoft-com:office:office" xmlns:r="http://schemas.openxmlformats.org/officeDocument/2006/relationships" xmlns:v="urn:schemas-microsoft-com:vml" xmlns:w="http://schemas.openxmlformats.org/wordprocessingml/2006/main" xmlns:w10="urn:schemas-microsoft-com:office:word" xmlns:wp="http://schemas.openxmlformats.org/drawingml/2006/wordprocessingDrawing" xmlns:wps="http://schemas.microsoft.com/office/word/2010/wordprocessingShape" xmlns:wpg="http://schemas.microsoft.com/office/word/2010/wordprocessingGroup" xmlns:mc="http://schemas.openxmlformats.org/markup-compatibility/2006" xmlns:wp14="http://schemas.microsoft.com/office/word/2010/wordprocessingDrawing" xmlns:w14="http://schemas.microsoft.com/office/word/2010/wordml" xmlns:w15="http://schemas.microsoft.com/office/word/2012/wordml" mc:Ignorable="w14 wp14 w15">
   <w:p>
     <w:pPr>
-      <w:pStyle w:val="Header"/>
-      <w:jc w:val="right"/>
+      <w:pStyle w:val="HeaderLeft"/>
       <w:rPr/>
     </w:pPr>
     <w:r>
-      <w:fldChar w:fldCharType="begin"/>
-    </w:r>
-    <w:r>
-      <w:rPr/>
-      <w:instrText xml:space="preserve">STYLEREF  1 \* MERGEFORMAT</w:instrText>
-    </w:r>
-    <w:r>
-      <w:rPr/>
-    </w:r>
-    <w:r>
-      <w:rPr/>
-      <w:fldChar w:fldCharType="separate"/>
-    </w:r>
-    <w:r>
-      <w:rPr/>
-      <w:t>Verse</w:t>
-    </w:r>
-    <w:r>
-      <w:rPr/>
-    </w:r>
-    <w:r>
-      <w:rPr/>
-      <w:fldChar w:fldCharType="end"/>
+      <w:rPr/>
     </w:r>
   </w:p>
 </w:hdr>
@@ -22318,19 +22458,17 @@
 <w:hdr xmlns:o="urn:schemas-microsoft-com:office:office" xmlns:r="http://schemas.openxmlformats.org/officeDocument/2006/relationships" xmlns:v="urn:schemas-microsoft-com:vml" xmlns:w="http://schemas.openxmlformats.org/wordprocessingml/2006/main" xmlns:w10="urn:schemas-microsoft-com:office:word" xmlns:wp="http://schemas.openxmlformats.org/drawingml/2006/wordprocessingDrawing" xmlns:wps="http://schemas.microsoft.com/office/word/2010/wordprocessingShape" xmlns:wpg="http://schemas.microsoft.com/office/word/2010/wordprocessingGroup" xmlns:mc="http://schemas.openxmlformats.org/markup-compatibility/2006" xmlns:wp14="http://schemas.microsoft.com/office/word/2010/wordprocessingDrawing" xmlns:w14="http://schemas.microsoft.com/office/word/2010/wordml" xmlns:w15="http://schemas.microsoft.com/office/word/2012/wordml" mc:Ignorable="w14 wp14 w15">
   <w:p>
     <w:pPr>
-      <w:pStyle w:val="Header"/>
+      <w:pStyle w:val="HeaderLeft"/>
       <w:jc w:val="right"/>
       <w:rPr/>
     </w:pPr>
     <w:r>
+      <w:rPr/>
       <w:fldChar w:fldCharType="begin"/>
     </w:r>
     <w:r>
       <w:rPr/>
-      <w:instrText xml:space="preserve">STYLEREF  1 \* MERGEFORMAT</w:instrText>
-    </w:r>
-    <w:r>
-      <w:rPr/>
+      <w:instrText xml:space="preserve"> STYLEREF  1 \* MERGEFORMAT </w:instrText>
     </w:r>
     <w:r>
       <w:rPr/>
@@ -22338,10 +22476,7 @@
     </w:r>
     <w:r>
       <w:rPr/>
-      <w:t>Verse</w:t>
-    </w:r>
-    <w:r>
-      <w:rPr/>
+      <w:t>Essays</w:t>
     </w:r>
     <w:r>
       <w:rPr/>
@@ -22356,18 +22491,16 @@
   <w:p>
     <w:pPr>
       <w:pStyle w:val="Header"/>
-      <w:jc w:val="right"/>
+      <w:jc w:val="left"/>
       <w:rPr/>
     </w:pPr>
     <w:r>
+      <w:rPr/>
       <w:fldChar w:fldCharType="begin"/>
     </w:r>
     <w:r>
       <w:rPr/>
-      <w:instrText xml:space="preserve">STYLEREF  1 \* MERGEFORMAT</w:instrText>
-    </w:r>
-    <w:r>
-      <w:rPr/>
+      <w:instrText xml:space="preserve"> STYLEREF  2 \* MERGEFORMAT </w:instrText>
     </w:r>
     <w:r>
       <w:rPr/>
@@ -22375,10 +22508,7 @@
     </w:r>
     <w:r>
       <w:rPr/>
-      <w:t>Verse</w:t>
-    </w:r>
-    <w:r>
-      <w:rPr/>
+      <w:t>Background to the Aperture</w:t>
     </w:r>
     <w:r>
       <w:rPr/>
@@ -22392,34 +22522,11 @@
 <w:hdr xmlns:o="urn:schemas-microsoft-com:office:office" xmlns:r="http://schemas.openxmlformats.org/officeDocument/2006/relationships" xmlns:v="urn:schemas-microsoft-com:vml" xmlns:w="http://schemas.openxmlformats.org/wordprocessingml/2006/main" xmlns:w10="urn:schemas-microsoft-com:office:word" xmlns:wp="http://schemas.openxmlformats.org/drawingml/2006/wordprocessingDrawing" xmlns:wps="http://schemas.microsoft.com/office/word/2010/wordprocessingShape" xmlns:wpg="http://schemas.microsoft.com/office/word/2010/wordprocessingGroup" xmlns:mc="http://schemas.openxmlformats.org/markup-compatibility/2006" xmlns:wp14="http://schemas.microsoft.com/office/word/2010/wordprocessingDrawing" xmlns:w14="http://schemas.microsoft.com/office/word/2010/wordml" xmlns:w15="http://schemas.microsoft.com/office/word/2012/wordml" mc:Ignorable="w14 wp14 w15">
   <w:p>
     <w:pPr>
-      <w:pStyle w:val="Header"/>
-      <w:jc w:val="right"/>
+      <w:pStyle w:val="HeaderLeft"/>
       <w:rPr/>
     </w:pPr>
     <w:r>
-      <w:fldChar w:fldCharType="begin"/>
-    </w:r>
-    <w:r>
-      <w:rPr/>
-      <w:instrText xml:space="preserve">STYLEREF  1 \* MERGEFORMAT</w:instrText>
-    </w:r>
-    <w:r>
-      <w:rPr/>
-    </w:r>
-    <w:r>
-      <w:rPr/>
-      <w:fldChar w:fldCharType="separate"/>
-    </w:r>
-    <w:r>
-      <w:rPr/>
-      <w:t>Verse</w:t>
-    </w:r>
-    <w:r>
-      <w:rPr/>
-    </w:r>
-    <w:r>
-      <w:rPr/>
-      <w:fldChar w:fldCharType="end"/>
+      <w:rPr/>
     </w:r>
   </w:p>
 </w:hdr>
@@ -22429,19 +22536,17 @@
 <w:hdr xmlns:o="urn:schemas-microsoft-com:office:office" xmlns:r="http://schemas.openxmlformats.org/officeDocument/2006/relationships" xmlns:v="urn:schemas-microsoft-com:vml" xmlns:w="http://schemas.openxmlformats.org/wordprocessingml/2006/main" xmlns:w10="urn:schemas-microsoft-com:office:word" xmlns:wp="http://schemas.openxmlformats.org/drawingml/2006/wordprocessingDrawing" xmlns:wps="http://schemas.microsoft.com/office/word/2010/wordprocessingShape" xmlns:wpg="http://schemas.microsoft.com/office/word/2010/wordprocessingGroup" xmlns:mc="http://schemas.openxmlformats.org/markup-compatibility/2006" xmlns:wp14="http://schemas.microsoft.com/office/word/2010/wordprocessingDrawing" xmlns:w14="http://schemas.microsoft.com/office/word/2010/wordml" xmlns:w15="http://schemas.microsoft.com/office/word/2012/wordml" mc:Ignorable="w14 wp14 w15">
   <w:p>
     <w:pPr>
-      <w:pStyle w:val="Header"/>
+      <w:pStyle w:val="HeaderLeft"/>
       <w:jc w:val="right"/>
       <w:rPr/>
     </w:pPr>
     <w:r>
+      <w:rPr/>
       <w:fldChar w:fldCharType="begin"/>
     </w:r>
     <w:r>
       <w:rPr/>
-      <w:instrText xml:space="preserve">STYLEREF  1 \* MERGEFORMAT</w:instrText>
-    </w:r>
-    <w:r>
-      <w:rPr/>
+      <w:instrText xml:space="preserve"> STYLEREF  1 \* MERGEFORMAT </w:instrText>
     </w:r>
     <w:r>
       <w:rPr/>
@@ -22449,10 +22554,7 @@
     </w:r>
     <w:r>
       <w:rPr/>
-      <w:t>Verse</w:t>
-    </w:r>
-    <w:r>
-      <w:rPr/>
+      <w:t>Essays</w:t>
     </w:r>
     <w:r>
       <w:rPr/>
@@ -22467,18 +22569,16 @@
   <w:p>
     <w:pPr>
       <w:pStyle w:val="Header"/>
-      <w:jc w:val="right"/>
+      <w:jc w:val="left"/>
       <w:rPr/>
     </w:pPr>
     <w:r>
+      <w:rPr/>
       <w:fldChar w:fldCharType="begin"/>
     </w:r>
     <w:r>
       <w:rPr/>
-      <w:instrText xml:space="preserve">STYLEREF  1 \* MERGEFORMAT</w:instrText>
-    </w:r>
-    <w:r>
-      <w:rPr/>
+      <w:instrText xml:space="preserve"> STYLEREF  2 \* MERGEFORMAT </w:instrText>
     </w:r>
     <w:r>
       <w:rPr/>
@@ -22486,10 +22586,7 @@
     </w:r>
     <w:r>
       <w:rPr/>
-      <w:t>Verse</w:t>
-    </w:r>
-    <w:r>
-      <w:rPr/>
+      <w:t>Background to the Aperture</w:t>
     </w:r>
     <w:r>
       <w:rPr/>
@@ -22504,18 +22601,16 @@
   <w:p>
     <w:pPr>
       <w:pStyle w:val="Header"/>
-      <w:jc w:val="right"/>
+      <w:jc w:val="left"/>
       <w:rPr/>
     </w:pPr>
     <w:r>
+      <w:rPr/>
       <w:fldChar w:fldCharType="begin"/>
     </w:r>
     <w:r>
       <w:rPr/>
-      <w:instrText xml:space="preserve">STYLEREF  1 \* MERGEFORMAT</w:instrText>
-    </w:r>
-    <w:r>
-      <w:rPr/>
+      <w:instrText xml:space="preserve"> STYLEREF  2 \* MERGEFORMAT </w:instrText>
     </w:r>
     <w:r>
       <w:rPr/>
@@ -22523,10 +22618,7 @@
     </w:r>
     <w:r>
       <w:rPr/>
-      <w:t>Verse</w:t>
-    </w:r>
-    <w:r>
-      <w:rPr/>
+      <w:t>Background to the Aperture</w:t>
     </w:r>
     <w:r>
       <w:rPr/>
@@ -22540,34 +22632,11 @@
 <w:hdr xmlns:o="urn:schemas-microsoft-com:office:office" xmlns:r="http://schemas.openxmlformats.org/officeDocument/2006/relationships" xmlns:v="urn:schemas-microsoft-com:vml" xmlns:w="http://schemas.openxmlformats.org/wordprocessingml/2006/main" xmlns:w10="urn:schemas-microsoft-com:office:word" xmlns:wp="http://schemas.openxmlformats.org/drawingml/2006/wordprocessingDrawing" xmlns:wps="http://schemas.microsoft.com/office/word/2010/wordprocessingShape" xmlns:wpg="http://schemas.microsoft.com/office/word/2010/wordprocessingGroup" xmlns:mc="http://schemas.openxmlformats.org/markup-compatibility/2006" xmlns:wp14="http://schemas.microsoft.com/office/word/2010/wordprocessingDrawing" xmlns:w14="http://schemas.microsoft.com/office/word/2010/wordml" xmlns:w15="http://schemas.microsoft.com/office/word/2012/wordml" mc:Ignorable="w14 wp14 w15">
   <w:p>
     <w:pPr>
-      <w:pStyle w:val="Header"/>
-      <w:jc w:val="right"/>
+      <w:pStyle w:val="HeaderLeft"/>
       <w:rPr/>
     </w:pPr>
     <w:r>
-      <w:fldChar w:fldCharType="begin"/>
-    </w:r>
-    <w:r>
-      <w:rPr/>
-      <w:instrText xml:space="preserve">STYLEREF  1 \* MERGEFORMAT</w:instrText>
-    </w:r>
-    <w:r>
-      <w:rPr/>
-    </w:r>
-    <w:r>
-      <w:rPr/>
-      <w:fldChar w:fldCharType="separate"/>
-    </w:r>
-    <w:r>
-      <w:rPr/>
-      <w:t>Verse</w:t>
-    </w:r>
-    <w:r>
-      <w:rPr/>
-    </w:r>
-    <w:r>
-      <w:rPr/>
-      <w:fldChar w:fldCharType="end"/>
+      <w:rPr/>
     </w:r>
   </w:p>
 </w:hdr>
@@ -22577,19 +22646,17 @@
 <w:hdr xmlns:o="urn:schemas-microsoft-com:office:office" xmlns:r="http://schemas.openxmlformats.org/officeDocument/2006/relationships" xmlns:v="urn:schemas-microsoft-com:vml" xmlns:w="http://schemas.openxmlformats.org/wordprocessingml/2006/main" xmlns:w10="urn:schemas-microsoft-com:office:word" xmlns:wp="http://schemas.openxmlformats.org/drawingml/2006/wordprocessingDrawing" xmlns:wps="http://schemas.microsoft.com/office/word/2010/wordprocessingShape" xmlns:wpg="http://schemas.microsoft.com/office/word/2010/wordprocessingGroup" xmlns:mc="http://schemas.openxmlformats.org/markup-compatibility/2006" xmlns:wp14="http://schemas.microsoft.com/office/word/2010/wordprocessingDrawing" xmlns:w14="http://schemas.microsoft.com/office/word/2010/wordml" xmlns:w15="http://schemas.microsoft.com/office/word/2012/wordml" mc:Ignorable="w14 wp14 w15">
   <w:p>
     <w:pPr>
-      <w:pStyle w:val="Header"/>
+      <w:pStyle w:val="HeaderLeft"/>
       <w:jc w:val="right"/>
       <w:rPr/>
     </w:pPr>
     <w:r>
+      <w:rPr/>
       <w:fldChar w:fldCharType="begin"/>
     </w:r>
     <w:r>
       <w:rPr/>
-      <w:instrText xml:space="preserve">STYLEREF  1 \* MERGEFORMAT</w:instrText>
-    </w:r>
-    <w:r>
-      <w:rPr/>
+      <w:instrText xml:space="preserve"> STYLEREF  1 \* MERGEFORMAT </w:instrText>
     </w:r>
     <w:r>
       <w:rPr/>
@@ -22597,10 +22664,7 @@
     </w:r>
     <w:r>
       <w:rPr/>
-      <w:t>Verse</w:t>
-    </w:r>
-    <w:r>
-      <w:rPr/>
+      <w:t>Essays</w:t>
     </w:r>
     <w:r>
       <w:rPr/>
@@ -22615,18 +22679,16 @@
   <w:p>
     <w:pPr>
       <w:pStyle w:val="Header"/>
-      <w:jc w:val="right"/>
+      <w:jc w:val="left"/>
       <w:rPr/>
     </w:pPr>
     <w:r>
+      <w:rPr/>
       <w:fldChar w:fldCharType="begin"/>
     </w:r>
     <w:r>
       <w:rPr/>
-      <w:instrText xml:space="preserve">STYLEREF  1 \* MERGEFORMAT</w:instrText>
-    </w:r>
-    <w:r>
-      <w:rPr/>
+      <w:instrText xml:space="preserve"> STYLEREF  2 \* MERGEFORMAT </w:instrText>
     </w:r>
     <w:r>
       <w:rPr/>
@@ -22634,10 +22696,7 @@
     </w:r>
     <w:r>
       <w:rPr/>
-      <w:t>Verse</w:t>
-    </w:r>
-    <w:r>
-      <w:rPr/>
+      <w:t>Background to the Aperture</w:t>
     </w:r>
     <w:r>
       <w:rPr/>
@@ -22651,34 +22710,11 @@
 <w:hdr xmlns:o="urn:schemas-microsoft-com:office:office" xmlns:r="http://schemas.openxmlformats.org/officeDocument/2006/relationships" xmlns:v="urn:schemas-microsoft-com:vml" xmlns:w="http://schemas.openxmlformats.org/wordprocessingml/2006/main" xmlns:w10="urn:schemas-microsoft-com:office:word" xmlns:wp="http://schemas.openxmlformats.org/drawingml/2006/wordprocessingDrawing" xmlns:wps="http://schemas.microsoft.com/office/word/2010/wordprocessingShape" xmlns:wpg="http://schemas.microsoft.com/office/word/2010/wordprocessingGroup" xmlns:mc="http://schemas.openxmlformats.org/markup-compatibility/2006" xmlns:wp14="http://schemas.microsoft.com/office/word/2010/wordprocessingDrawing" xmlns:w14="http://schemas.microsoft.com/office/word/2010/wordml" xmlns:w15="http://schemas.microsoft.com/office/word/2012/wordml" mc:Ignorable="w14 wp14 w15">
   <w:p>
     <w:pPr>
-      <w:pStyle w:val="Header"/>
-      <w:jc w:val="right"/>
+      <w:pStyle w:val="HeaderLeft"/>
       <w:rPr/>
     </w:pPr>
     <w:r>
-      <w:fldChar w:fldCharType="begin"/>
-    </w:r>
-    <w:r>
-      <w:rPr/>
-      <w:instrText xml:space="preserve">STYLEREF  1 \* MERGEFORMAT</w:instrText>
-    </w:r>
-    <w:r>
-      <w:rPr/>
-    </w:r>
-    <w:r>
-      <w:rPr/>
-      <w:fldChar w:fldCharType="separate"/>
-    </w:r>
-    <w:r>
-      <w:rPr/>
-      <w:t>Verse</w:t>
-    </w:r>
-    <w:r>
-      <w:rPr/>
-    </w:r>
-    <w:r>
-      <w:rPr/>
-      <w:fldChar w:fldCharType="end"/>
+      <w:rPr/>
     </w:r>
   </w:p>
 </w:hdr>
@@ -22688,19 +22724,17 @@
 <w:hdr xmlns:o="urn:schemas-microsoft-com:office:office" xmlns:r="http://schemas.openxmlformats.org/officeDocument/2006/relationships" xmlns:v="urn:schemas-microsoft-com:vml" xmlns:w="http://schemas.openxmlformats.org/wordprocessingml/2006/main" xmlns:w10="urn:schemas-microsoft-com:office:word" xmlns:wp="http://schemas.openxmlformats.org/drawingml/2006/wordprocessingDrawing" xmlns:wps="http://schemas.microsoft.com/office/word/2010/wordprocessingShape" xmlns:wpg="http://schemas.microsoft.com/office/word/2010/wordprocessingGroup" xmlns:mc="http://schemas.openxmlformats.org/markup-compatibility/2006" xmlns:wp14="http://schemas.microsoft.com/office/word/2010/wordprocessingDrawing" xmlns:w14="http://schemas.microsoft.com/office/word/2010/wordml" xmlns:w15="http://schemas.microsoft.com/office/word/2012/wordml" mc:Ignorable="w14 wp14 w15">
   <w:p>
     <w:pPr>
-      <w:pStyle w:val="Header"/>
+      <w:pStyle w:val="HeaderLeft"/>
       <w:jc w:val="right"/>
       <w:rPr/>
     </w:pPr>
     <w:r>
+      <w:rPr/>
       <w:fldChar w:fldCharType="begin"/>
     </w:r>
     <w:r>
       <w:rPr/>
-      <w:instrText xml:space="preserve">STYLEREF  1 \* MERGEFORMAT</w:instrText>
-    </w:r>
-    <w:r>
-      <w:rPr/>
+      <w:instrText xml:space="preserve"> STYLEREF  1 \* MERGEFORMAT </w:instrText>
     </w:r>
     <w:r>
       <w:rPr/>
@@ -22708,10 +22742,7 @@
     </w:r>
     <w:r>
       <w:rPr/>
-      <w:t>Verse</w:t>
-    </w:r>
-    <w:r>
-      <w:rPr/>
+      <w:t>Essays</w:t>
     </w:r>
     <w:r>
       <w:rPr/>
@@ -22726,18 +22757,16 @@
   <w:p>
     <w:pPr>
       <w:pStyle w:val="Header"/>
-      <w:jc w:val="right"/>
+      <w:jc w:val="left"/>
       <w:rPr/>
     </w:pPr>
     <w:r>
+      <w:rPr/>
       <w:fldChar w:fldCharType="begin"/>
     </w:r>
     <w:r>
       <w:rPr/>
-      <w:instrText xml:space="preserve">STYLEREF  1 \* MERGEFORMAT</w:instrText>
-    </w:r>
-    <w:r>
-      <w:rPr/>
+      <w:instrText xml:space="preserve"> STYLEREF  2 \* MERGEFORMAT </w:instrText>
     </w:r>
     <w:r>
       <w:rPr/>
@@ -22745,10 +22774,7 @@
     </w:r>
     <w:r>
       <w:rPr/>
-      <w:t>Verse</w:t>
-    </w:r>
-    <w:r>
-      <w:rPr/>
+      <w:t>Background to the Aperture</w:t>
     </w:r>
     <w:r>
       <w:rPr/>
@@ -22762,34 +22788,11 @@
 <w:hdr xmlns:o="urn:schemas-microsoft-com:office:office" xmlns:r="http://schemas.openxmlformats.org/officeDocument/2006/relationships" xmlns:v="urn:schemas-microsoft-com:vml" xmlns:w="http://schemas.openxmlformats.org/wordprocessingml/2006/main" xmlns:w10="urn:schemas-microsoft-com:office:word" xmlns:wp="http://schemas.openxmlformats.org/drawingml/2006/wordprocessingDrawing" xmlns:wps="http://schemas.microsoft.com/office/word/2010/wordprocessingShape" xmlns:wpg="http://schemas.microsoft.com/office/word/2010/wordprocessingGroup" xmlns:mc="http://schemas.openxmlformats.org/markup-compatibility/2006" xmlns:wp14="http://schemas.microsoft.com/office/word/2010/wordprocessingDrawing" xmlns:w14="http://schemas.microsoft.com/office/word/2010/wordml" xmlns:w15="http://schemas.microsoft.com/office/word/2012/wordml" mc:Ignorable="w14 wp14 w15">
   <w:p>
     <w:pPr>
-      <w:pStyle w:val="Header"/>
-      <w:jc w:val="right"/>
+      <w:pStyle w:val="HeaderLeft"/>
       <w:rPr/>
     </w:pPr>
     <w:r>
-      <w:fldChar w:fldCharType="begin"/>
-    </w:r>
-    <w:r>
-      <w:rPr/>
-      <w:instrText xml:space="preserve">STYLEREF  1 \* MERGEFORMAT</w:instrText>
-    </w:r>
-    <w:r>
-      <w:rPr/>
-    </w:r>
-    <w:r>
-      <w:rPr/>
-      <w:fldChar w:fldCharType="separate"/>
-    </w:r>
-    <w:r>
-      <w:rPr/>
-      <w:t>Verse</w:t>
-    </w:r>
-    <w:r>
-      <w:rPr/>
-    </w:r>
-    <w:r>
-      <w:rPr/>
-      <w:fldChar w:fldCharType="end"/>
+      <w:rPr/>
     </w:r>
   </w:p>
 </w:hdr>
@@ -22799,19 +22802,17 @@
 <w:hdr xmlns:o="urn:schemas-microsoft-com:office:office" xmlns:r="http://schemas.openxmlformats.org/officeDocument/2006/relationships" xmlns:v="urn:schemas-microsoft-com:vml" xmlns:w="http://schemas.openxmlformats.org/wordprocessingml/2006/main" xmlns:w10="urn:schemas-microsoft-com:office:word" xmlns:wp="http://schemas.openxmlformats.org/drawingml/2006/wordprocessingDrawing" xmlns:wps="http://schemas.microsoft.com/office/word/2010/wordprocessingShape" xmlns:wpg="http://schemas.microsoft.com/office/word/2010/wordprocessingGroup" xmlns:mc="http://schemas.openxmlformats.org/markup-compatibility/2006" xmlns:wp14="http://schemas.microsoft.com/office/word/2010/wordprocessingDrawing" xmlns:w14="http://schemas.microsoft.com/office/word/2010/wordml" xmlns:w15="http://schemas.microsoft.com/office/word/2012/wordml" mc:Ignorable="w14 wp14 w15">
   <w:p>
     <w:pPr>
-      <w:pStyle w:val="Header"/>
+      <w:pStyle w:val="HeaderLeft"/>
       <w:jc w:val="right"/>
       <w:rPr/>
     </w:pPr>
     <w:r>
+      <w:rPr/>
       <w:fldChar w:fldCharType="begin"/>
     </w:r>
     <w:r>
       <w:rPr/>
-      <w:instrText xml:space="preserve">STYLEREF  1 \* MERGEFORMAT</w:instrText>
-    </w:r>
-    <w:r>
-      <w:rPr/>
+      <w:instrText xml:space="preserve"> STYLEREF  1 \* MERGEFORMAT </w:instrText>
     </w:r>
     <w:r>
       <w:rPr/>
@@ -22819,10 +22820,7 @@
     </w:r>
     <w:r>
       <w:rPr/>
-      <w:t>Verse</w:t>
-    </w:r>
-    <w:r>
-      <w:rPr/>
+      <w:t>Essays</w:t>
     </w:r>
     <w:r>
       <w:rPr/>
@@ -22837,18 +22835,16 @@
   <w:p>
     <w:pPr>
       <w:pStyle w:val="Header"/>
-      <w:jc w:val="right"/>
+      <w:jc w:val="left"/>
       <w:rPr/>
     </w:pPr>
     <w:r>
+      <w:rPr/>
       <w:fldChar w:fldCharType="begin"/>
     </w:r>
     <w:r>
       <w:rPr/>
-      <w:instrText xml:space="preserve">STYLEREF  1 \* MERGEFORMAT</w:instrText>
-    </w:r>
-    <w:r>
-      <w:rPr/>
+      <w:instrText xml:space="preserve"> STYLEREF  2 \* MERGEFORMAT </w:instrText>
     </w:r>
     <w:r>
       <w:rPr/>
@@ -22856,10 +22852,7 @@
     </w:r>
     <w:r>
       <w:rPr/>
-      <w:t>Verse</w:t>
-    </w:r>
-    <w:r>
-      <w:rPr/>
+      <w:t>Background to the Aperture</w:t>
     </w:r>
     <w:r>
       <w:rPr/>
@@ -22873,34 +22866,11 @@
 <w:hdr xmlns:o="urn:schemas-microsoft-com:office:office" xmlns:r="http://schemas.openxmlformats.org/officeDocument/2006/relationships" xmlns:v="urn:schemas-microsoft-com:vml" xmlns:w="http://schemas.openxmlformats.org/wordprocessingml/2006/main" xmlns:w10="urn:schemas-microsoft-com:office:word" xmlns:wp="http://schemas.openxmlformats.org/drawingml/2006/wordprocessingDrawing" xmlns:wps="http://schemas.microsoft.com/office/word/2010/wordprocessingShape" xmlns:wpg="http://schemas.microsoft.com/office/word/2010/wordprocessingGroup" xmlns:mc="http://schemas.openxmlformats.org/markup-compatibility/2006" xmlns:wp14="http://schemas.microsoft.com/office/word/2010/wordprocessingDrawing" xmlns:w14="http://schemas.microsoft.com/office/word/2010/wordml" xmlns:w15="http://schemas.microsoft.com/office/word/2012/wordml" mc:Ignorable="w14 wp14 w15">
   <w:p>
     <w:pPr>
-      <w:pStyle w:val="Header"/>
-      <w:jc w:val="right"/>
+      <w:pStyle w:val="HeaderLeft"/>
       <w:rPr/>
     </w:pPr>
     <w:r>
-      <w:fldChar w:fldCharType="begin"/>
-    </w:r>
-    <w:r>
-      <w:rPr/>
-      <w:instrText xml:space="preserve">STYLEREF  1 \* MERGEFORMAT</w:instrText>
-    </w:r>
-    <w:r>
-      <w:rPr/>
-    </w:r>
-    <w:r>
-      <w:rPr/>
-      <w:fldChar w:fldCharType="separate"/>
-    </w:r>
-    <w:r>
-      <w:rPr/>
-      <w:t>Verse</w:t>
-    </w:r>
-    <w:r>
-      <w:rPr/>
-    </w:r>
-    <w:r>
-      <w:rPr/>
-      <w:fldChar w:fldCharType="end"/>
+      <w:rPr/>
     </w:r>
   </w:p>
 </w:hdr>
@@ -22910,34 +22880,11 @@
 <w:hdr xmlns:o="urn:schemas-microsoft-com:office:office" xmlns:r="http://schemas.openxmlformats.org/officeDocument/2006/relationships" xmlns:v="urn:schemas-microsoft-com:vml" xmlns:w="http://schemas.openxmlformats.org/wordprocessingml/2006/main" xmlns:w10="urn:schemas-microsoft-com:office:word" xmlns:wp="http://schemas.openxmlformats.org/drawingml/2006/wordprocessingDrawing" xmlns:wps="http://schemas.microsoft.com/office/word/2010/wordprocessingShape" xmlns:wpg="http://schemas.microsoft.com/office/word/2010/wordprocessingGroup" xmlns:mc="http://schemas.openxmlformats.org/markup-compatibility/2006" xmlns:wp14="http://schemas.microsoft.com/office/word/2010/wordprocessingDrawing" xmlns:w14="http://schemas.microsoft.com/office/word/2010/wordml" xmlns:w15="http://schemas.microsoft.com/office/word/2012/wordml" mc:Ignorable="w14 wp14 w15">
   <w:p>
     <w:pPr>
-      <w:pStyle w:val="Header"/>
-      <w:jc w:val="right"/>
+      <w:pStyle w:val="HeaderLeft"/>
       <w:rPr/>
     </w:pPr>
     <w:r>
-      <w:fldChar w:fldCharType="begin"/>
-    </w:r>
-    <w:r>
-      <w:rPr/>
-      <w:instrText xml:space="preserve">STYLEREF  1 \* MERGEFORMAT</w:instrText>
-    </w:r>
-    <w:r>
-      <w:rPr/>
-    </w:r>
-    <w:r>
-      <w:rPr/>
-      <w:fldChar w:fldCharType="separate"/>
-    </w:r>
-    <w:r>
-      <w:rPr/>
-      <w:t>Verse</w:t>
-    </w:r>
-    <w:r>
-      <w:rPr/>
-    </w:r>
-    <w:r>
-      <w:rPr/>
-      <w:fldChar w:fldCharType="end"/>
+      <w:rPr/>
     </w:r>
   </w:p>
 </w:hdr>
@@ -22947,19 +22894,17 @@
 <w:hdr xmlns:o="urn:schemas-microsoft-com:office:office" xmlns:r="http://schemas.openxmlformats.org/officeDocument/2006/relationships" xmlns:v="urn:schemas-microsoft-com:vml" xmlns:w="http://schemas.openxmlformats.org/wordprocessingml/2006/main" xmlns:w10="urn:schemas-microsoft-com:office:word" xmlns:wp="http://schemas.openxmlformats.org/drawingml/2006/wordprocessingDrawing" xmlns:wps="http://schemas.microsoft.com/office/word/2010/wordprocessingShape" xmlns:wpg="http://schemas.microsoft.com/office/word/2010/wordprocessingGroup" xmlns:mc="http://schemas.openxmlformats.org/markup-compatibility/2006" xmlns:wp14="http://schemas.microsoft.com/office/word/2010/wordprocessingDrawing" xmlns:w14="http://schemas.microsoft.com/office/word/2010/wordml" xmlns:w15="http://schemas.microsoft.com/office/word/2012/wordml" mc:Ignorable="w14 wp14 w15">
   <w:p>
     <w:pPr>
-      <w:pStyle w:val="Header"/>
+      <w:pStyle w:val="HeaderLeft"/>
       <w:jc w:val="right"/>
       <w:rPr/>
     </w:pPr>
     <w:r>
+      <w:rPr/>
       <w:fldChar w:fldCharType="begin"/>
     </w:r>
     <w:r>
       <w:rPr/>
-      <w:instrText xml:space="preserve">STYLEREF  1 \* MERGEFORMAT</w:instrText>
-    </w:r>
-    <w:r>
-      <w:rPr/>
+      <w:instrText xml:space="preserve"> STYLEREF  1 \* MERGEFORMAT </w:instrText>
     </w:r>
     <w:r>
       <w:rPr/>
@@ -22967,10 +22912,7 @@
     </w:r>
     <w:r>
       <w:rPr/>
-      <w:t>Verse</w:t>
-    </w:r>
-    <w:r>
-      <w:rPr/>
+      <w:t>Essays</w:t>
     </w:r>
     <w:r>
       <w:rPr/>
@@ -22985,18 +22927,62 @@
   <w:p>
     <w:pPr>
       <w:pStyle w:val="Header"/>
+      <w:jc w:val="left"/>
+      <w:rPr/>
+    </w:pPr>
+    <w:r>
+      <w:rPr/>
+      <w:fldChar w:fldCharType="begin"/>
+    </w:r>
+    <w:r>
+      <w:rPr/>
+      <w:instrText xml:space="preserve"> STYLEREF  2 \* MERGEFORMAT </w:instrText>
+    </w:r>
+    <w:r>
+      <w:rPr/>
+      <w:fldChar w:fldCharType="separate"/>
+    </w:r>
+    <w:r>
+      <w:rPr/>
+      <w:t>Background to the Aperture</w:t>
+    </w:r>
+    <w:r>
+      <w:rPr/>
+      <w:fldChar w:fldCharType="end"/>
+    </w:r>
+  </w:p>
+</w:hdr>
+</file>
+
+<file path=word/header33.xml><?xml version="1.0" encoding="utf-8"?>
+<w:hdr xmlns:o="urn:schemas-microsoft-com:office:office" xmlns:r="http://schemas.openxmlformats.org/officeDocument/2006/relationships" xmlns:v="urn:schemas-microsoft-com:vml" xmlns:w="http://schemas.openxmlformats.org/wordprocessingml/2006/main" xmlns:w10="urn:schemas-microsoft-com:office:word" xmlns:wp="http://schemas.openxmlformats.org/drawingml/2006/wordprocessingDrawing" xmlns:wps="http://schemas.microsoft.com/office/word/2010/wordprocessingShape" xmlns:wpg="http://schemas.microsoft.com/office/word/2010/wordprocessingGroup" xmlns:mc="http://schemas.openxmlformats.org/markup-compatibility/2006" xmlns:wp14="http://schemas.microsoft.com/office/word/2010/wordprocessingDrawing" xmlns:w14="http://schemas.microsoft.com/office/word/2010/wordml" xmlns:w15="http://schemas.microsoft.com/office/word/2012/wordml" mc:Ignorable="w14 wp14 w15">
+  <w:p>
+    <w:pPr>
+      <w:pStyle w:val="HeaderLeft"/>
+      <w:rPr/>
+    </w:pPr>
+    <w:r>
+      <w:rPr/>
+    </w:r>
+  </w:p>
+</w:hdr>
+</file>
+
+<file path=word/header34.xml><?xml version="1.0" encoding="utf-8"?>
+<w:hdr xmlns:o="urn:schemas-microsoft-com:office:office" xmlns:r="http://schemas.openxmlformats.org/officeDocument/2006/relationships" xmlns:v="urn:schemas-microsoft-com:vml" xmlns:w="http://schemas.openxmlformats.org/wordprocessingml/2006/main" xmlns:w10="urn:schemas-microsoft-com:office:word" xmlns:wp="http://schemas.openxmlformats.org/drawingml/2006/wordprocessingDrawing" xmlns:wps="http://schemas.microsoft.com/office/word/2010/wordprocessingShape" xmlns:wpg="http://schemas.microsoft.com/office/word/2010/wordprocessingGroup" xmlns:mc="http://schemas.openxmlformats.org/markup-compatibility/2006" xmlns:wp14="http://schemas.microsoft.com/office/word/2010/wordprocessingDrawing" xmlns:w14="http://schemas.microsoft.com/office/word/2010/wordml" xmlns:w15="http://schemas.microsoft.com/office/word/2012/wordml" mc:Ignorable="w14 wp14 w15">
+  <w:p>
+    <w:pPr>
+      <w:pStyle w:val="HeaderLeft"/>
       <w:jc w:val="right"/>
       <w:rPr/>
     </w:pPr>
     <w:r>
+      <w:rPr/>
       <w:fldChar w:fldCharType="begin"/>
     </w:r>
     <w:r>
       <w:rPr/>
-      <w:instrText xml:space="preserve">STYLEREF  1 \* MERGEFORMAT</w:instrText>
-    </w:r>
-    <w:r>
-      <w:rPr/>
+      <w:instrText xml:space="preserve"> STYLEREF  1 \* MERGEFORMAT </w:instrText>
     </w:r>
     <w:r>
       <w:rPr/>
@@ -23004,14 +22990,135 @@
     </w:r>
     <w:r>
       <w:rPr/>
-      <w:t>Verse</w:t>
-    </w:r>
-    <w:r>
-      <w:rPr/>
+      <w:t>Essays</w:t>
     </w:r>
     <w:r>
       <w:rPr/>
       <w:fldChar w:fldCharType="end"/>
+    </w:r>
+  </w:p>
+</w:hdr>
+</file>
+
+<file path=word/header35.xml><?xml version="1.0" encoding="utf-8"?>
+<w:hdr xmlns:o="urn:schemas-microsoft-com:office:office" xmlns:r="http://schemas.openxmlformats.org/officeDocument/2006/relationships" xmlns:v="urn:schemas-microsoft-com:vml" xmlns:w="http://schemas.openxmlformats.org/wordprocessingml/2006/main" xmlns:w10="urn:schemas-microsoft-com:office:word" xmlns:wp="http://schemas.openxmlformats.org/drawingml/2006/wordprocessingDrawing" xmlns:wps="http://schemas.microsoft.com/office/word/2010/wordprocessingShape" xmlns:wpg="http://schemas.microsoft.com/office/word/2010/wordprocessingGroup" xmlns:mc="http://schemas.openxmlformats.org/markup-compatibility/2006" xmlns:wp14="http://schemas.microsoft.com/office/word/2010/wordprocessingDrawing" xmlns:w14="http://schemas.microsoft.com/office/word/2010/wordml" xmlns:w15="http://schemas.microsoft.com/office/word/2012/wordml" mc:Ignorable="w14 wp14 w15">
+  <w:p>
+    <w:pPr>
+      <w:pStyle w:val="Header"/>
+      <w:jc w:val="left"/>
+      <w:rPr/>
+    </w:pPr>
+    <w:r>
+      <w:rPr/>
+      <w:fldChar w:fldCharType="begin"/>
+    </w:r>
+    <w:r>
+      <w:rPr/>
+      <w:instrText xml:space="preserve"> STYLEREF  2 \* MERGEFORMAT </w:instrText>
+    </w:r>
+    <w:r>
+      <w:rPr/>
+      <w:fldChar w:fldCharType="separate"/>
+    </w:r>
+    <w:r>
+      <w:rPr/>
+      <w:t>Background to the Aperture</w:t>
+    </w:r>
+    <w:r>
+      <w:rPr/>
+      <w:fldChar w:fldCharType="end"/>
+    </w:r>
+  </w:p>
+</w:hdr>
+</file>
+
+<file path=word/header36.xml><?xml version="1.0" encoding="utf-8"?>
+<w:hdr xmlns:o="urn:schemas-microsoft-com:office:office" xmlns:r="http://schemas.openxmlformats.org/officeDocument/2006/relationships" xmlns:v="urn:schemas-microsoft-com:vml" xmlns:w="http://schemas.openxmlformats.org/wordprocessingml/2006/main" xmlns:w10="urn:schemas-microsoft-com:office:word" xmlns:wp="http://schemas.openxmlformats.org/drawingml/2006/wordprocessingDrawing" xmlns:wps="http://schemas.microsoft.com/office/word/2010/wordprocessingShape" xmlns:wpg="http://schemas.microsoft.com/office/word/2010/wordprocessingGroup" xmlns:mc="http://schemas.openxmlformats.org/markup-compatibility/2006" xmlns:wp14="http://schemas.microsoft.com/office/word/2010/wordprocessingDrawing" xmlns:w14="http://schemas.microsoft.com/office/word/2010/wordml" xmlns:w15="http://schemas.microsoft.com/office/word/2012/wordml" mc:Ignorable="w14 wp14 w15">
+  <w:p>
+    <w:pPr>
+      <w:pStyle w:val="HeaderLeft"/>
+      <w:rPr/>
+    </w:pPr>
+    <w:r>
+      <w:rPr/>
+    </w:r>
+  </w:p>
+</w:hdr>
+</file>
+
+<file path=word/header37.xml><?xml version="1.0" encoding="utf-8"?>
+<w:hdr xmlns:o="urn:schemas-microsoft-com:office:office" xmlns:r="http://schemas.openxmlformats.org/officeDocument/2006/relationships" xmlns:v="urn:schemas-microsoft-com:vml" xmlns:w="http://schemas.openxmlformats.org/wordprocessingml/2006/main" xmlns:w10="urn:schemas-microsoft-com:office:word" xmlns:wp="http://schemas.openxmlformats.org/drawingml/2006/wordprocessingDrawing" xmlns:wps="http://schemas.microsoft.com/office/word/2010/wordprocessingShape" xmlns:wpg="http://schemas.microsoft.com/office/word/2010/wordprocessingGroup" xmlns:mc="http://schemas.openxmlformats.org/markup-compatibility/2006" xmlns:wp14="http://schemas.microsoft.com/office/word/2010/wordprocessingDrawing" xmlns:w14="http://schemas.microsoft.com/office/word/2010/wordml" xmlns:w15="http://schemas.microsoft.com/office/word/2012/wordml" mc:Ignorable="w14 wp14 w15">
+  <w:p>
+    <w:pPr>
+      <w:pStyle w:val="HeaderLeft"/>
+      <w:jc w:val="right"/>
+      <w:rPr/>
+    </w:pPr>
+    <w:r>
+      <w:rPr/>
+      <w:fldChar w:fldCharType="begin"/>
+    </w:r>
+    <w:r>
+      <w:rPr/>
+      <w:instrText xml:space="preserve"> STYLEREF  1 \* MERGEFORMAT </w:instrText>
+    </w:r>
+    <w:r>
+      <w:rPr/>
+      <w:fldChar w:fldCharType="separate"/>
+    </w:r>
+    <w:r>
+      <w:rPr/>
+      <w:t>Essays</w:t>
+    </w:r>
+    <w:r>
+      <w:rPr/>
+      <w:fldChar w:fldCharType="end"/>
+    </w:r>
+  </w:p>
+</w:hdr>
+</file>
+
+<file path=word/header38.xml><?xml version="1.0" encoding="utf-8"?>
+<w:hdr xmlns:o="urn:schemas-microsoft-com:office:office" xmlns:r="http://schemas.openxmlformats.org/officeDocument/2006/relationships" xmlns:v="urn:schemas-microsoft-com:vml" xmlns:w="http://schemas.openxmlformats.org/wordprocessingml/2006/main" xmlns:w10="urn:schemas-microsoft-com:office:word" xmlns:wp="http://schemas.openxmlformats.org/drawingml/2006/wordprocessingDrawing" xmlns:wps="http://schemas.microsoft.com/office/word/2010/wordprocessingShape" xmlns:wpg="http://schemas.microsoft.com/office/word/2010/wordprocessingGroup" xmlns:mc="http://schemas.openxmlformats.org/markup-compatibility/2006" xmlns:wp14="http://schemas.microsoft.com/office/word/2010/wordprocessingDrawing" xmlns:w14="http://schemas.microsoft.com/office/word/2010/wordml" xmlns:w15="http://schemas.microsoft.com/office/word/2012/wordml" mc:Ignorable="w14 wp14 w15">
+  <w:p>
+    <w:pPr>
+      <w:pStyle w:val="Header"/>
+      <w:jc w:val="left"/>
+      <w:rPr/>
+    </w:pPr>
+    <w:r>
+      <w:rPr/>
+      <w:fldChar w:fldCharType="begin"/>
+    </w:r>
+    <w:r>
+      <w:rPr/>
+      <w:instrText xml:space="preserve"> STYLEREF  2 \* MERGEFORMAT </w:instrText>
+    </w:r>
+    <w:r>
+      <w:rPr/>
+      <w:fldChar w:fldCharType="separate"/>
+    </w:r>
+    <w:r>
+      <w:rPr/>
+      <w:t>Background to the Aperture</w:t>
+    </w:r>
+    <w:r>
+      <w:rPr/>
+      <w:fldChar w:fldCharType="end"/>
+    </w:r>
+  </w:p>
+</w:hdr>
+</file>
+
+<file path=word/header39.xml><?xml version="1.0" encoding="utf-8"?>
+<w:hdr xmlns:o="urn:schemas-microsoft-com:office:office" xmlns:r="http://schemas.openxmlformats.org/officeDocument/2006/relationships" xmlns:v="urn:schemas-microsoft-com:vml" xmlns:w="http://schemas.openxmlformats.org/wordprocessingml/2006/main" xmlns:w10="urn:schemas-microsoft-com:office:word" xmlns:wp="http://schemas.openxmlformats.org/drawingml/2006/wordprocessingDrawing" xmlns:wps="http://schemas.microsoft.com/office/word/2010/wordprocessingShape" xmlns:wpg="http://schemas.microsoft.com/office/word/2010/wordprocessingGroup" xmlns:mc="http://schemas.openxmlformats.org/markup-compatibility/2006" xmlns:wp14="http://schemas.microsoft.com/office/word/2010/wordprocessingDrawing" xmlns:w14="http://schemas.microsoft.com/office/word/2010/wordml" xmlns:w15="http://schemas.microsoft.com/office/word/2012/wordml" mc:Ignorable="w14 wp14 w15">
+  <w:p>
+    <w:pPr>
+      <w:pStyle w:val="HeaderLeft"/>
+      <w:rPr/>
+    </w:pPr>
+    <w:r>
+      <w:rPr/>
     </w:r>
   </w:p>
 </w:hdr>
@@ -23021,19 +23128,127 @@
 <w:hdr xmlns:o="urn:schemas-microsoft-com:office:office" xmlns:r="http://schemas.openxmlformats.org/officeDocument/2006/relationships" xmlns:v="urn:schemas-microsoft-com:vml" xmlns:w="http://schemas.openxmlformats.org/wordprocessingml/2006/main" xmlns:w10="urn:schemas-microsoft-com:office:word" xmlns:wp="http://schemas.openxmlformats.org/drawingml/2006/wordprocessingDrawing" xmlns:wps="http://schemas.microsoft.com/office/word/2010/wordprocessingShape" xmlns:wpg="http://schemas.microsoft.com/office/word/2010/wordprocessingGroup" xmlns:mc="http://schemas.openxmlformats.org/markup-compatibility/2006" xmlns:wp14="http://schemas.microsoft.com/office/word/2010/wordprocessingDrawing" xmlns:w14="http://schemas.microsoft.com/office/word/2010/wordml" xmlns:w15="http://schemas.microsoft.com/office/word/2012/wordml" mc:Ignorable="w14 wp14 w15">
   <w:p>
     <w:pPr>
+      <w:pStyle w:val="HeaderLeft"/>
+      <w:jc w:val="right"/>
+      <w:rPr/>
+    </w:pPr>
+    <w:r>
+      <w:rPr/>
+      <w:fldChar w:fldCharType="begin"/>
+    </w:r>
+    <w:r>
+      <w:rPr/>
+      <w:instrText xml:space="preserve"> STYLEREF  1 \* MERGEFORMAT </w:instrText>
+    </w:r>
+    <w:r>
+      <w:rPr/>
+      <w:fldChar w:fldCharType="separate"/>
+    </w:r>
+    <w:r>
+      <w:rPr/>
+      <w:t>Essays</w:t>
+    </w:r>
+    <w:r>
+      <w:rPr/>
+      <w:fldChar w:fldCharType="end"/>
+    </w:r>
+  </w:p>
+</w:hdr>
+</file>
+
+<file path=word/header40.xml><?xml version="1.0" encoding="utf-8"?>
+<w:hdr xmlns:o="urn:schemas-microsoft-com:office:office" xmlns:r="http://schemas.openxmlformats.org/officeDocument/2006/relationships" xmlns:v="urn:schemas-microsoft-com:vml" xmlns:w="http://schemas.openxmlformats.org/wordprocessingml/2006/main" xmlns:w10="urn:schemas-microsoft-com:office:word" xmlns:wp="http://schemas.openxmlformats.org/drawingml/2006/wordprocessingDrawing" xmlns:wps="http://schemas.microsoft.com/office/word/2010/wordprocessingShape" xmlns:wpg="http://schemas.microsoft.com/office/word/2010/wordprocessingGroup" xmlns:mc="http://schemas.openxmlformats.org/markup-compatibility/2006" xmlns:wp14="http://schemas.microsoft.com/office/word/2010/wordprocessingDrawing" xmlns:w14="http://schemas.microsoft.com/office/word/2010/wordml" xmlns:w15="http://schemas.microsoft.com/office/word/2012/wordml" mc:Ignorable="w14 wp14 w15">
+  <w:p>
+    <w:pPr>
+      <w:pStyle w:val="HeaderLeft"/>
+      <w:jc w:val="right"/>
+      <w:rPr/>
+    </w:pPr>
+    <w:r>
+      <w:rPr/>
+      <w:fldChar w:fldCharType="begin"/>
+    </w:r>
+    <w:r>
+      <w:rPr/>
+      <w:instrText xml:space="preserve"> STYLEREF  1 \* MERGEFORMAT </w:instrText>
+    </w:r>
+    <w:r>
+      <w:rPr/>
+      <w:fldChar w:fldCharType="separate"/>
+    </w:r>
+    <w:r>
+      <w:rPr/>
+      <w:t>Essays</w:t>
+    </w:r>
+    <w:r>
+      <w:rPr/>
+      <w:fldChar w:fldCharType="end"/>
+    </w:r>
+  </w:p>
+</w:hdr>
+</file>
+
+<file path=word/header41.xml><?xml version="1.0" encoding="utf-8"?>
+<w:hdr xmlns:o="urn:schemas-microsoft-com:office:office" xmlns:r="http://schemas.openxmlformats.org/officeDocument/2006/relationships" xmlns:v="urn:schemas-microsoft-com:vml" xmlns:w="http://schemas.openxmlformats.org/wordprocessingml/2006/main" xmlns:w10="urn:schemas-microsoft-com:office:word" xmlns:wp="http://schemas.openxmlformats.org/drawingml/2006/wordprocessingDrawing" xmlns:wps="http://schemas.microsoft.com/office/word/2010/wordprocessingShape" xmlns:wpg="http://schemas.microsoft.com/office/word/2010/wordprocessingGroup" xmlns:mc="http://schemas.openxmlformats.org/markup-compatibility/2006" xmlns:wp14="http://schemas.microsoft.com/office/word/2010/wordprocessingDrawing" xmlns:w14="http://schemas.microsoft.com/office/word/2010/wordml" xmlns:w15="http://schemas.microsoft.com/office/word/2012/wordml" mc:Ignorable="w14 wp14 w15">
+  <w:p>
+    <w:pPr>
       <w:pStyle w:val="Header"/>
+      <w:jc w:val="left"/>
+      <w:rPr/>
+    </w:pPr>
+    <w:r>
+      <w:rPr/>
+      <w:fldChar w:fldCharType="begin"/>
+    </w:r>
+    <w:r>
+      <w:rPr/>
+      <w:instrText xml:space="preserve"> STYLEREF  2 \* MERGEFORMAT </w:instrText>
+    </w:r>
+    <w:r>
+      <w:rPr/>
+      <w:fldChar w:fldCharType="separate"/>
+    </w:r>
+    <w:r>
+      <w:rPr/>
+      <w:t>Background to the Aperture</w:t>
+    </w:r>
+    <w:r>
+      <w:rPr/>
+      <w:fldChar w:fldCharType="end"/>
+    </w:r>
+  </w:p>
+</w:hdr>
+</file>
+
+<file path=word/header42.xml><?xml version="1.0" encoding="utf-8"?>
+<w:hdr xmlns:o="urn:schemas-microsoft-com:office:office" xmlns:r="http://schemas.openxmlformats.org/officeDocument/2006/relationships" xmlns:v="urn:schemas-microsoft-com:vml" xmlns:w="http://schemas.openxmlformats.org/wordprocessingml/2006/main" xmlns:w10="urn:schemas-microsoft-com:office:word" xmlns:wp="http://schemas.openxmlformats.org/drawingml/2006/wordprocessingDrawing" xmlns:wps="http://schemas.microsoft.com/office/word/2010/wordprocessingShape" xmlns:wpg="http://schemas.microsoft.com/office/word/2010/wordprocessingGroup" xmlns:mc="http://schemas.openxmlformats.org/markup-compatibility/2006" xmlns:wp14="http://schemas.microsoft.com/office/word/2010/wordprocessingDrawing" xmlns:w14="http://schemas.microsoft.com/office/word/2010/wordml" xmlns:w15="http://schemas.microsoft.com/office/word/2012/wordml" mc:Ignorable="w14 wp14 w15">
+  <w:p>
+    <w:pPr>
+      <w:pStyle w:val="HeaderLeft"/>
+      <w:rPr/>
+    </w:pPr>
+    <w:r>
+      <w:rPr/>
+    </w:r>
+  </w:p>
+</w:hdr>
+</file>
+
+<file path=word/header43.xml><?xml version="1.0" encoding="utf-8"?>
+<w:hdr xmlns:o="urn:schemas-microsoft-com:office:office" xmlns:r="http://schemas.openxmlformats.org/officeDocument/2006/relationships" xmlns:v="urn:schemas-microsoft-com:vml" xmlns:w="http://schemas.openxmlformats.org/wordprocessingml/2006/main" xmlns:w10="urn:schemas-microsoft-com:office:word" xmlns:wp="http://schemas.openxmlformats.org/drawingml/2006/wordprocessingDrawing" xmlns:wps="http://schemas.microsoft.com/office/word/2010/wordprocessingShape" xmlns:wpg="http://schemas.microsoft.com/office/word/2010/wordprocessingGroup" xmlns:mc="http://schemas.openxmlformats.org/markup-compatibility/2006" xmlns:wp14="http://schemas.microsoft.com/office/word/2010/wordprocessingDrawing" xmlns:w14="http://schemas.microsoft.com/office/word/2010/wordml" xmlns:w15="http://schemas.microsoft.com/office/word/2012/wordml" mc:Ignorable="w14 wp14 w15">
+  <w:p>
+    <w:pPr>
+      <w:pStyle w:val="HeaderLeft"/>
       <w:jc w:val="right"/>
       <w:rPr/>
     </w:pPr>
     <w:r>
+      <w:rPr/>
       <w:fldChar w:fldCharType="begin"/>
     </w:r>
     <w:r>
       <w:rPr/>
-      <w:instrText xml:space="preserve">STYLEREF  1 \* MERGEFORMAT</w:instrText>
-    </w:r>
-    <w:r>
-      <w:rPr/>
+      <w:instrText xml:space="preserve"> STYLEREF  1 \* MERGEFORMAT </w:instrText>
     </w:r>
     <w:r>
       <w:rPr/>
@@ -23041,10 +23256,163 @@
     </w:r>
     <w:r>
       <w:rPr/>
-      <w:t>Verse</w:t>
-    </w:r>
-    <w:r>
-      <w:rPr/>
+      <w:t>Essays</w:t>
+    </w:r>
+    <w:r>
+      <w:rPr/>
+      <w:fldChar w:fldCharType="end"/>
+    </w:r>
+  </w:p>
+</w:hdr>
+</file>
+
+<file path=word/header44.xml><?xml version="1.0" encoding="utf-8"?>
+<w:hdr xmlns:o="urn:schemas-microsoft-com:office:office" xmlns:r="http://schemas.openxmlformats.org/officeDocument/2006/relationships" xmlns:v="urn:schemas-microsoft-com:vml" xmlns:w="http://schemas.openxmlformats.org/wordprocessingml/2006/main" xmlns:w10="urn:schemas-microsoft-com:office:word" xmlns:wp="http://schemas.openxmlformats.org/drawingml/2006/wordprocessingDrawing" xmlns:wps="http://schemas.microsoft.com/office/word/2010/wordprocessingShape" xmlns:wpg="http://schemas.microsoft.com/office/word/2010/wordprocessingGroup" xmlns:mc="http://schemas.openxmlformats.org/markup-compatibility/2006" xmlns:wp14="http://schemas.microsoft.com/office/word/2010/wordprocessingDrawing" xmlns:w14="http://schemas.microsoft.com/office/word/2010/wordml" xmlns:w15="http://schemas.microsoft.com/office/word/2012/wordml" mc:Ignorable="w14 wp14 w15">
+  <w:p>
+    <w:pPr>
+      <w:pStyle w:val="Header"/>
+      <w:jc w:val="left"/>
+      <w:rPr/>
+    </w:pPr>
+    <w:r>
+      <w:rPr/>
+      <w:fldChar w:fldCharType="begin"/>
+    </w:r>
+    <w:r>
+      <w:rPr/>
+      <w:instrText xml:space="preserve"> STYLEREF  2 \* MERGEFORMAT </w:instrText>
+    </w:r>
+    <w:r>
+      <w:rPr/>
+      <w:fldChar w:fldCharType="separate"/>
+    </w:r>
+    <w:r>
+      <w:rPr/>
+      <w:t>Background to the Aperture</w:t>
+    </w:r>
+    <w:r>
+      <w:rPr/>
+      <w:fldChar w:fldCharType="end"/>
+    </w:r>
+  </w:p>
+</w:hdr>
+</file>
+
+<file path=word/header45.xml><?xml version="1.0" encoding="utf-8"?>
+<w:hdr xmlns:o="urn:schemas-microsoft-com:office:office" xmlns:r="http://schemas.openxmlformats.org/officeDocument/2006/relationships" xmlns:v="urn:schemas-microsoft-com:vml" xmlns:w="http://schemas.openxmlformats.org/wordprocessingml/2006/main" xmlns:w10="urn:schemas-microsoft-com:office:word" xmlns:wp="http://schemas.openxmlformats.org/drawingml/2006/wordprocessingDrawing" xmlns:wps="http://schemas.microsoft.com/office/word/2010/wordprocessingShape" xmlns:wpg="http://schemas.microsoft.com/office/word/2010/wordprocessingGroup" xmlns:mc="http://schemas.openxmlformats.org/markup-compatibility/2006" xmlns:wp14="http://schemas.microsoft.com/office/word/2010/wordprocessingDrawing" xmlns:w14="http://schemas.microsoft.com/office/word/2010/wordml" xmlns:w15="http://schemas.microsoft.com/office/word/2012/wordml" mc:Ignorable="w14 wp14 w15">
+  <w:p>
+    <w:pPr>
+      <w:pStyle w:val="HeaderLeft"/>
+      <w:rPr/>
+    </w:pPr>
+    <w:r>
+      <w:rPr/>
+    </w:r>
+  </w:p>
+</w:hdr>
+</file>
+
+<file path=word/header46.xml><?xml version="1.0" encoding="utf-8"?>
+<w:hdr xmlns:o="urn:schemas-microsoft-com:office:office" xmlns:r="http://schemas.openxmlformats.org/officeDocument/2006/relationships" xmlns:v="urn:schemas-microsoft-com:vml" xmlns:w="http://schemas.openxmlformats.org/wordprocessingml/2006/main" xmlns:w10="urn:schemas-microsoft-com:office:word" xmlns:wp="http://schemas.openxmlformats.org/drawingml/2006/wordprocessingDrawing" xmlns:wps="http://schemas.microsoft.com/office/word/2010/wordprocessingShape" xmlns:wpg="http://schemas.microsoft.com/office/word/2010/wordprocessingGroup" xmlns:mc="http://schemas.openxmlformats.org/markup-compatibility/2006" xmlns:wp14="http://schemas.microsoft.com/office/word/2010/wordprocessingDrawing" xmlns:w14="http://schemas.microsoft.com/office/word/2010/wordml" xmlns:w15="http://schemas.microsoft.com/office/word/2012/wordml" mc:Ignorable="w14 wp14 w15">
+  <w:p>
+    <w:pPr>
+      <w:pStyle w:val="HeaderLeft"/>
+      <w:jc w:val="right"/>
+      <w:rPr/>
+    </w:pPr>
+    <w:r>
+      <w:rPr/>
+      <w:fldChar w:fldCharType="begin"/>
+    </w:r>
+    <w:r>
+      <w:rPr/>
+      <w:instrText xml:space="preserve"> STYLEREF  1 \* MERGEFORMAT </w:instrText>
+    </w:r>
+    <w:r>
+      <w:rPr/>
+      <w:fldChar w:fldCharType="separate"/>
+    </w:r>
+    <w:r>
+      <w:rPr/>
+      <w:t>Essays</w:t>
+    </w:r>
+    <w:r>
+      <w:rPr/>
+      <w:fldChar w:fldCharType="end"/>
+    </w:r>
+  </w:p>
+</w:hdr>
+</file>
+
+<file path=word/header47.xml><?xml version="1.0" encoding="utf-8"?>
+<w:hdr xmlns:o="urn:schemas-microsoft-com:office:office" xmlns:r="http://schemas.openxmlformats.org/officeDocument/2006/relationships" xmlns:v="urn:schemas-microsoft-com:vml" xmlns:w="http://schemas.openxmlformats.org/wordprocessingml/2006/main" xmlns:w10="urn:schemas-microsoft-com:office:word" xmlns:wp="http://schemas.openxmlformats.org/drawingml/2006/wordprocessingDrawing" xmlns:wps="http://schemas.microsoft.com/office/word/2010/wordprocessingShape" xmlns:wpg="http://schemas.microsoft.com/office/word/2010/wordprocessingGroup" xmlns:mc="http://schemas.openxmlformats.org/markup-compatibility/2006" xmlns:wp14="http://schemas.microsoft.com/office/word/2010/wordprocessingDrawing" xmlns:w14="http://schemas.microsoft.com/office/word/2010/wordml" xmlns:w15="http://schemas.microsoft.com/office/word/2012/wordml" mc:Ignorable="w14 wp14 w15">
+  <w:p>
+    <w:pPr>
+      <w:pStyle w:val="Header"/>
+      <w:jc w:val="left"/>
+      <w:rPr/>
+    </w:pPr>
+    <w:r>
+      <w:rPr/>
+      <w:fldChar w:fldCharType="begin"/>
+    </w:r>
+    <w:r>
+      <w:rPr/>
+      <w:instrText xml:space="preserve"> STYLEREF  2 \* MERGEFORMAT </w:instrText>
+    </w:r>
+    <w:r>
+      <w:rPr/>
+      <w:fldChar w:fldCharType="separate"/>
+    </w:r>
+    <w:r>
+      <w:rPr/>
+      <w:t>Background to the Aperture</w:t>
+    </w:r>
+    <w:r>
+      <w:rPr/>
+      <w:fldChar w:fldCharType="end"/>
+    </w:r>
+  </w:p>
+</w:hdr>
+</file>
+
+<file path=word/header48.xml><?xml version="1.0" encoding="utf-8"?>
+<w:hdr xmlns:o="urn:schemas-microsoft-com:office:office" xmlns:r="http://schemas.openxmlformats.org/officeDocument/2006/relationships" xmlns:v="urn:schemas-microsoft-com:vml" xmlns:w="http://schemas.openxmlformats.org/wordprocessingml/2006/main" xmlns:w10="urn:schemas-microsoft-com:office:word" xmlns:wp="http://schemas.openxmlformats.org/drawingml/2006/wordprocessingDrawing" xmlns:wps="http://schemas.microsoft.com/office/word/2010/wordprocessingShape" xmlns:wpg="http://schemas.microsoft.com/office/word/2010/wordprocessingGroup" xmlns:mc="http://schemas.openxmlformats.org/markup-compatibility/2006" xmlns:wp14="http://schemas.microsoft.com/office/word/2010/wordprocessingDrawing" xmlns:w14="http://schemas.microsoft.com/office/word/2010/wordml" xmlns:w15="http://schemas.microsoft.com/office/word/2012/wordml" mc:Ignorable="w14 wp14 w15">
+  <w:p>
+    <w:pPr>
+      <w:pStyle w:val="HeaderLeft"/>
+      <w:rPr/>
+    </w:pPr>
+    <w:r>
+      <w:rPr/>
+    </w:r>
+  </w:p>
+</w:hdr>
+</file>
+
+<file path=word/header49.xml><?xml version="1.0" encoding="utf-8"?>
+<w:hdr xmlns:o="urn:schemas-microsoft-com:office:office" xmlns:r="http://schemas.openxmlformats.org/officeDocument/2006/relationships" xmlns:v="urn:schemas-microsoft-com:vml" xmlns:w="http://schemas.openxmlformats.org/wordprocessingml/2006/main" xmlns:w10="urn:schemas-microsoft-com:office:word" xmlns:wp="http://schemas.openxmlformats.org/drawingml/2006/wordprocessingDrawing" xmlns:wps="http://schemas.microsoft.com/office/word/2010/wordprocessingShape" xmlns:wpg="http://schemas.microsoft.com/office/word/2010/wordprocessingGroup" xmlns:mc="http://schemas.openxmlformats.org/markup-compatibility/2006" xmlns:wp14="http://schemas.microsoft.com/office/word/2010/wordprocessingDrawing" xmlns:w14="http://schemas.microsoft.com/office/word/2010/wordml" xmlns:w15="http://schemas.microsoft.com/office/word/2012/wordml" mc:Ignorable="w14 wp14 w15">
+  <w:p>
+    <w:pPr>
+      <w:pStyle w:val="HeaderLeft"/>
+      <w:jc w:val="right"/>
+      <w:rPr/>
+    </w:pPr>
+    <w:r>
+      <w:rPr/>
+      <w:fldChar w:fldCharType="begin"/>
+    </w:r>
+    <w:r>
+      <w:rPr/>
+      <w:instrText xml:space="preserve"> STYLEREF  1 \* MERGEFORMAT </w:instrText>
+    </w:r>
+    <w:r>
+      <w:rPr/>
+      <w:fldChar w:fldCharType="separate"/>
+    </w:r>
+    <w:r>
+      <w:rPr/>
+      <w:t>Essays</w:t>
     </w:r>
     <w:r>
       <w:rPr/>
@@ -23059,18 +23427,94 @@
   <w:p>
     <w:pPr>
       <w:pStyle w:val="Header"/>
+      <w:jc w:val="left"/>
+      <w:rPr/>
+    </w:pPr>
+    <w:r>
+      <w:rPr/>
+      <w:fldChar w:fldCharType="begin"/>
+    </w:r>
+    <w:r>
+      <w:rPr/>
+      <w:instrText xml:space="preserve"> STYLEREF  2 \* MERGEFORMAT </w:instrText>
+    </w:r>
+    <w:r>
+      <w:rPr/>
+      <w:fldChar w:fldCharType="separate"/>
+    </w:r>
+    <w:r>
+      <w:rPr/>
+      <w:t>Background to the Aperture</w:t>
+    </w:r>
+    <w:r>
+      <w:rPr/>
+      <w:fldChar w:fldCharType="end"/>
+    </w:r>
+  </w:p>
+</w:hdr>
+</file>
+
+<file path=word/header50.xml><?xml version="1.0" encoding="utf-8"?>
+<w:hdr xmlns:o="urn:schemas-microsoft-com:office:office" xmlns:r="http://schemas.openxmlformats.org/officeDocument/2006/relationships" xmlns:v="urn:schemas-microsoft-com:vml" xmlns:w="http://schemas.openxmlformats.org/wordprocessingml/2006/main" xmlns:w10="urn:schemas-microsoft-com:office:word" xmlns:wp="http://schemas.openxmlformats.org/drawingml/2006/wordprocessingDrawing" xmlns:wps="http://schemas.microsoft.com/office/word/2010/wordprocessingShape" xmlns:wpg="http://schemas.microsoft.com/office/word/2010/wordprocessingGroup" xmlns:mc="http://schemas.openxmlformats.org/markup-compatibility/2006" xmlns:wp14="http://schemas.microsoft.com/office/word/2010/wordprocessingDrawing" xmlns:w14="http://schemas.microsoft.com/office/word/2010/wordml" xmlns:w15="http://schemas.microsoft.com/office/word/2012/wordml" mc:Ignorable="w14 wp14 w15">
+  <w:p>
+    <w:pPr>
+      <w:pStyle w:val="Header"/>
+      <w:jc w:val="left"/>
+      <w:rPr/>
+    </w:pPr>
+    <w:r>
+      <w:rPr/>
+      <w:fldChar w:fldCharType="begin"/>
+    </w:r>
+    <w:r>
+      <w:rPr/>
+      <w:instrText xml:space="preserve"> STYLEREF  2 \* MERGEFORMAT </w:instrText>
+    </w:r>
+    <w:r>
+      <w:rPr/>
+      <w:fldChar w:fldCharType="separate"/>
+    </w:r>
+    <w:r>
+      <w:rPr/>
+      <w:t>Background to the Aperture</w:t>
+    </w:r>
+    <w:r>
+      <w:rPr/>
+      <w:fldChar w:fldCharType="end"/>
+    </w:r>
+  </w:p>
+</w:hdr>
+</file>
+
+<file path=word/header51.xml><?xml version="1.0" encoding="utf-8"?>
+<w:hdr xmlns:o="urn:schemas-microsoft-com:office:office" xmlns:r="http://schemas.openxmlformats.org/officeDocument/2006/relationships" xmlns:v="urn:schemas-microsoft-com:vml" xmlns:w="http://schemas.openxmlformats.org/wordprocessingml/2006/main" xmlns:w10="urn:schemas-microsoft-com:office:word" xmlns:wp="http://schemas.openxmlformats.org/drawingml/2006/wordprocessingDrawing" xmlns:wps="http://schemas.microsoft.com/office/word/2010/wordprocessingShape" xmlns:wpg="http://schemas.microsoft.com/office/word/2010/wordprocessingGroup" xmlns:mc="http://schemas.openxmlformats.org/markup-compatibility/2006" xmlns:wp14="http://schemas.microsoft.com/office/word/2010/wordprocessingDrawing" xmlns:w14="http://schemas.microsoft.com/office/word/2010/wordml" xmlns:w15="http://schemas.microsoft.com/office/word/2012/wordml" mc:Ignorable="w14 wp14 w15">
+  <w:p>
+    <w:pPr>
+      <w:pStyle w:val="HeaderLeft"/>
+      <w:rPr/>
+    </w:pPr>
+    <w:r>
+      <w:rPr/>
+    </w:r>
+  </w:p>
+</w:hdr>
+</file>
+
+<file path=word/header52.xml><?xml version="1.0" encoding="utf-8"?>
+<w:hdr xmlns:o="urn:schemas-microsoft-com:office:office" xmlns:r="http://schemas.openxmlformats.org/officeDocument/2006/relationships" xmlns:v="urn:schemas-microsoft-com:vml" xmlns:w="http://schemas.openxmlformats.org/wordprocessingml/2006/main" xmlns:w10="urn:schemas-microsoft-com:office:word" xmlns:wp="http://schemas.openxmlformats.org/drawingml/2006/wordprocessingDrawing" xmlns:wps="http://schemas.microsoft.com/office/word/2010/wordprocessingShape" xmlns:wpg="http://schemas.microsoft.com/office/word/2010/wordprocessingGroup" xmlns:mc="http://schemas.openxmlformats.org/markup-compatibility/2006" xmlns:wp14="http://schemas.microsoft.com/office/word/2010/wordprocessingDrawing" xmlns:w14="http://schemas.microsoft.com/office/word/2010/wordml" xmlns:w15="http://schemas.microsoft.com/office/word/2012/wordml" mc:Ignorable="w14 wp14 w15">
+  <w:p>
+    <w:pPr>
+      <w:pStyle w:val="HeaderLeft"/>
       <w:jc w:val="right"/>
       <w:rPr/>
     </w:pPr>
     <w:r>
+      <w:rPr/>
       <w:fldChar w:fldCharType="begin"/>
     </w:r>
     <w:r>
       <w:rPr/>
-      <w:instrText xml:space="preserve">STYLEREF  1 \* MERGEFORMAT</w:instrText>
-    </w:r>
-    <w:r>
-      <w:rPr/>
+      <w:instrText xml:space="preserve"> STYLEREF  1 \* MERGEFORMAT </w:instrText>
     </w:r>
     <w:r>
       <w:rPr/>
@@ -23078,10 +23522,195 @@
     </w:r>
     <w:r>
       <w:rPr/>
-      <w:t>Verse</w:t>
-    </w:r>
-    <w:r>
-      <w:rPr/>
+      <w:t>Essays</w:t>
+    </w:r>
+    <w:r>
+      <w:rPr/>
+      <w:fldChar w:fldCharType="end"/>
+    </w:r>
+  </w:p>
+</w:hdr>
+</file>
+
+<file path=word/header53.xml><?xml version="1.0" encoding="utf-8"?>
+<w:hdr xmlns:o="urn:schemas-microsoft-com:office:office" xmlns:r="http://schemas.openxmlformats.org/officeDocument/2006/relationships" xmlns:v="urn:schemas-microsoft-com:vml" xmlns:w="http://schemas.openxmlformats.org/wordprocessingml/2006/main" xmlns:w10="urn:schemas-microsoft-com:office:word" xmlns:wp="http://schemas.openxmlformats.org/drawingml/2006/wordprocessingDrawing" xmlns:wps="http://schemas.microsoft.com/office/word/2010/wordprocessingShape" xmlns:wpg="http://schemas.microsoft.com/office/word/2010/wordprocessingGroup" xmlns:mc="http://schemas.openxmlformats.org/markup-compatibility/2006" xmlns:wp14="http://schemas.microsoft.com/office/word/2010/wordprocessingDrawing" xmlns:w14="http://schemas.microsoft.com/office/word/2010/wordml" xmlns:w15="http://schemas.microsoft.com/office/word/2012/wordml" mc:Ignorable="w14 wp14 w15">
+  <w:p>
+    <w:pPr>
+      <w:pStyle w:val="Header"/>
+      <w:jc w:val="left"/>
+      <w:rPr/>
+    </w:pPr>
+    <w:r>
+      <w:rPr/>
+      <w:fldChar w:fldCharType="begin"/>
+    </w:r>
+    <w:r>
+      <w:rPr/>
+      <w:instrText xml:space="preserve"> STYLEREF  2 \* MERGEFORMAT </w:instrText>
+    </w:r>
+    <w:r>
+      <w:rPr/>
+      <w:fldChar w:fldCharType="separate"/>
+    </w:r>
+    <w:r>
+      <w:rPr/>
+      <w:t>Background to the Aperture</w:t>
+    </w:r>
+    <w:r>
+      <w:rPr/>
+      <w:fldChar w:fldCharType="end"/>
+    </w:r>
+  </w:p>
+</w:hdr>
+</file>
+
+<file path=word/header54.xml><?xml version="1.0" encoding="utf-8"?>
+<w:hdr xmlns:o="urn:schemas-microsoft-com:office:office" xmlns:r="http://schemas.openxmlformats.org/officeDocument/2006/relationships" xmlns:v="urn:schemas-microsoft-com:vml" xmlns:w="http://schemas.openxmlformats.org/wordprocessingml/2006/main" xmlns:w10="urn:schemas-microsoft-com:office:word" xmlns:wp="http://schemas.openxmlformats.org/drawingml/2006/wordprocessingDrawing" xmlns:wps="http://schemas.microsoft.com/office/word/2010/wordprocessingShape" xmlns:wpg="http://schemas.microsoft.com/office/word/2010/wordprocessingGroup" xmlns:mc="http://schemas.openxmlformats.org/markup-compatibility/2006" xmlns:wp14="http://schemas.microsoft.com/office/word/2010/wordprocessingDrawing" xmlns:w14="http://schemas.microsoft.com/office/word/2010/wordml" xmlns:w15="http://schemas.microsoft.com/office/word/2012/wordml" mc:Ignorable="w14 wp14 w15">
+  <w:p>
+    <w:pPr>
+      <w:pStyle w:val="HeaderLeft"/>
+      <w:rPr/>
+    </w:pPr>
+    <w:r>
+      <w:rPr/>
+    </w:r>
+  </w:p>
+</w:hdr>
+</file>
+
+<file path=word/header55.xml><?xml version="1.0" encoding="utf-8"?>
+<w:hdr xmlns:o="urn:schemas-microsoft-com:office:office" xmlns:r="http://schemas.openxmlformats.org/officeDocument/2006/relationships" xmlns:v="urn:schemas-microsoft-com:vml" xmlns:w="http://schemas.openxmlformats.org/wordprocessingml/2006/main" xmlns:w10="urn:schemas-microsoft-com:office:word" xmlns:wp="http://schemas.openxmlformats.org/drawingml/2006/wordprocessingDrawing" xmlns:wps="http://schemas.microsoft.com/office/word/2010/wordprocessingShape" xmlns:wpg="http://schemas.microsoft.com/office/word/2010/wordprocessingGroup" xmlns:mc="http://schemas.openxmlformats.org/markup-compatibility/2006" xmlns:wp14="http://schemas.microsoft.com/office/word/2010/wordprocessingDrawing" xmlns:w14="http://schemas.microsoft.com/office/word/2010/wordml" xmlns:w15="http://schemas.microsoft.com/office/word/2012/wordml" mc:Ignorable="w14 wp14 w15">
+  <w:p>
+    <w:pPr>
+      <w:pStyle w:val="HeaderLeft"/>
+      <w:jc w:val="right"/>
+      <w:rPr/>
+    </w:pPr>
+    <w:r>
+      <w:rPr/>
+      <w:fldChar w:fldCharType="begin"/>
+    </w:r>
+    <w:r>
+      <w:rPr/>
+      <w:instrText xml:space="preserve"> STYLEREF  1 \* MERGEFORMAT </w:instrText>
+    </w:r>
+    <w:r>
+      <w:rPr/>
+      <w:fldChar w:fldCharType="separate"/>
+    </w:r>
+    <w:r>
+      <w:rPr/>
+      <w:t>Essays</w:t>
+    </w:r>
+    <w:r>
+      <w:rPr/>
+      <w:fldChar w:fldCharType="end"/>
+    </w:r>
+  </w:p>
+</w:hdr>
+</file>
+
+<file path=word/header56.xml><?xml version="1.0" encoding="utf-8"?>
+<w:hdr xmlns:o="urn:schemas-microsoft-com:office:office" xmlns:r="http://schemas.openxmlformats.org/officeDocument/2006/relationships" xmlns:v="urn:schemas-microsoft-com:vml" xmlns:w="http://schemas.openxmlformats.org/wordprocessingml/2006/main" xmlns:w10="urn:schemas-microsoft-com:office:word" xmlns:wp="http://schemas.openxmlformats.org/drawingml/2006/wordprocessingDrawing" xmlns:wps="http://schemas.microsoft.com/office/word/2010/wordprocessingShape" xmlns:wpg="http://schemas.microsoft.com/office/word/2010/wordprocessingGroup" xmlns:mc="http://schemas.openxmlformats.org/markup-compatibility/2006" xmlns:wp14="http://schemas.microsoft.com/office/word/2010/wordprocessingDrawing" xmlns:w14="http://schemas.microsoft.com/office/word/2010/wordml" xmlns:w15="http://schemas.microsoft.com/office/word/2012/wordml" mc:Ignorable="w14 wp14 w15">
+  <w:p>
+    <w:pPr>
+      <w:pStyle w:val="Header"/>
+      <w:jc w:val="left"/>
+      <w:rPr/>
+    </w:pPr>
+    <w:r>
+      <w:rPr/>
+      <w:fldChar w:fldCharType="begin"/>
+    </w:r>
+    <w:r>
+      <w:rPr/>
+      <w:instrText xml:space="preserve"> STYLEREF  2 \* MERGEFORMAT </w:instrText>
+    </w:r>
+    <w:r>
+      <w:rPr/>
+      <w:fldChar w:fldCharType="separate"/>
+    </w:r>
+    <w:r>
+      <w:rPr/>
+      <w:t>Background to the Aperture</w:t>
+    </w:r>
+    <w:r>
+      <w:rPr/>
+      <w:fldChar w:fldCharType="end"/>
+    </w:r>
+  </w:p>
+</w:hdr>
+</file>
+
+<file path=word/header57.xml><?xml version="1.0" encoding="utf-8"?>
+<w:hdr xmlns:o="urn:schemas-microsoft-com:office:office" xmlns:r="http://schemas.openxmlformats.org/officeDocument/2006/relationships" xmlns:v="urn:schemas-microsoft-com:vml" xmlns:w="http://schemas.openxmlformats.org/wordprocessingml/2006/main" xmlns:w10="urn:schemas-microsoft-com:office:word" xmlns:wp="http://schemas.openxmlformats.org/drawingml/2006/wordprocessingDrawing" xmlns:wps="http://schemas.microsoft.com/office/word/2010/wordprocessingShape" xmlns:wpg="http://schemas.microsoft.com/office/word/2010/wordprocessingGroup" xmlns:mc="http://schemas.openxmlformats.org/markup-compatibility/2006" xmlns:wp14="http://schemas.microsoft.com/office/word/2010/wordprocessingDrawing" xmlns:w14="http://schemas.microsoft.com/office/word/2010/wordml" xmlns:w15="http://schemas.microsoft.com/office/word/2012/wordml" mc:Ignorable="w14 wp14 w15">
+  <w:p>
+    <w:pPr>
+      <w:pStyle w:val="HeaderLeft"/>
+      <w:rPr/>
+    </w:pPr>
+    <w:r>
+      <w:rPr/>
+    </w:r>
+  </w:p>
+</w:hdr>
+</file>
+
+<file path=word/header58.xml><?xml version="1.0" encoding="utf-8"?>
+<w:hdr xmlns:o="urn:schemas-microsoft-com:office:office" xmlns:r="http://schemas.openxmlformats.org/officeDocument/2006/relationships" xmlns:v="urn:schemas-microsoft-com:vml" xmlns:w="http://schemas.openxmlformats.org/wordprocessingml/2006/main" xmlns:w10="urn:schemas-microsoft-com:office:word" xmlns:wp="http://schemas.openxmlformats.org/drawingml/2006/wordprocessingDrawing" xmlns:wps="http://schemas.microsoft.com/office/word/2010/wordprocessingShape" xmlns:wpg="http://schemas.microsoft.com/office/word/2010/wordprocessingGroup" xmlns:mc="http://schemas.openxmlformats.org/markup-compatibility/2006" xmlns:wp14="http://schemas.microsoft.com/office/word/2010/wordprocessingDrawing" xmlns:w14="http://schemas.microsoft.com/office/word/2010/wordml" xmlns:w15="http://schemas.microsoft.com/office/word/2012/wordml" mc:Ignorable="w14 wp14 w15">
+  <w:p>
+    <w:pPr>
+      <w:pStyle w:val="HeaderLeft"/>
+      <w:jc w:val="right"/>
+      <w:rPr/>
+    </w:pPr>
+    <w:r>
+      <w:rPr/>
+      <w:fldChar w:fldCharType="begin"/>
+    </w:r>
+    <w:r>
+      <w:rPr/>
+      <w:instrText xml:space="preserve"> STYLEREF  1 \* MERGEFORMAT </w:instrText>
+    </w:r>
+    <w:r>
+      <w:rPr/>
+      <w:fldChar w:fldCharType="separate"/>
+    </w:r>
+    <w:r>
+      <w:rPr/>
+      <w:t>Essays</w:t>
+    </w:r>
+    <w:r>
+      <w:rPr/>
+      <w:fldChar w:fldCharType="end"/>
+    </w:r>
+  </w:p>
+</w:hdr>
+</file>
+
+<file path=word/header59.xml><?xml version="1.0" encoding="utf-8"?>
+<w:hdr xmlns:o="urn:schemas-microsoft-com:office:office" xmlns:r="http://schemas.openxmlformats.org/officeDocument/2006/relationships" xmlns:v="urn:schemas-microsoft-com:vml" xmlns:w="http://schemas.openxmlformats.org/wordprocessingml/2006/main" xmlns:w10="urn:schemas-microsoft-com:office:word" xmlns:wp="http://schemas.openxmlformats.org/drawingml/2006/wordprocessingDrawing" xmlns:wps="http://schemas.microsoft.com/office/word/2010/wordprocessingShape" xmlns:wpg="http://schemas.microsoft.com/office/word/2010/wordprocessingGroup" xmlns:mc="http://schemas.openxmlformats.org/markup-compatibility/2006" xmlns:wp14="http://schemas.microsoft.com/office/word/2010/wordprocessingDrawing" xmlns:w14="http://schemas.microsoft.com/office/word/2010/wordml" xmlns:w15="http://schemas.microsoft.com/office/word/2012/wordml" mc:Ignorable="w14 wp14 w15">
+  <w:p>
+    <w:pPr>
+      <w:pStyle w:val="Header"/>
+      <w:jc w:val="left"/>
+      <w:rPr/>
+    </w:pPr>
+    <w:r>
+      <w:rPr/>
+      <w:fldChar w:fldCharType="begin"/>
+    </w:r>
+    <w:r>
+      <w:rPr/>
+      <w:instrText xml:space="preserve"> STYLEREF  2 \* MERGEFORMAT </w:instrText>
+    </w:r>
+    <w:r>
+      <w:rPr/>
+      <w:fldChar w:fldCharType="separate"/>
+    </w:r>
+    <w:r>
+      <w:rPr/>
+      <w:t>Background to the Aperture</w:t>
     </w:r>
     <w:r>
       <w:rPr/>
@@ -23095,19 +23724,123 @@
 <w:hdr xmlns:o="urn:schemas-microsoft-com:office:office" xmlns:r="http://schemas.openxmlformats.org/officeDocument/2006/relationships" xmlns:v="urn:schemas-microsoft-com:vml" xmlns:w="http://schemas.openxmlformats.org/wordprocessingml/2006/main" xmlns:w10="urn:schemas-microsoft-com:office:word" xmlns:wp="http://schemas.openxmlformats.org/drawingml/2006/wordprocessingDrawing" xmlns:wps="http://schemas.microsoft.com/office/word/2010/wordprocessingShape" xmlns:wpg="http://schemas.microsoft.com/office/word/2010/wordprocessingGroup" xmlns:mc="http://schemas.openxmlformats.org/markup-compatibility/2006" xmlns:wp14="http://schemas.microsoft.com/office/word/2010/wordprocessingDrawing" xmlns:w14="http://schemas.microsoft.com/office/word/2010/wordml" xmlns:w15="http://schemas.microsoft.com/office/word/2012/wordml" mc:Ignorable="w14 wp14 w15">
   <w:p>
     <w:pPr>
+      <w:pStyle w:val="HeaderLeft"/>
+      <w:rPr/>
+    </w:pPr>
+    <w:r>
+      <w:rPr/>
+    </w:r>
+  </w:p>
+</w:hdr>
+</file>
+
+<file path=word/header60.xml><?xml version="1.0" encoding="utf-8"?>
+<w:hdr xmlns:o="urn:schemas-microsoft-com:office:office" xmlns:r="http://schemas.openxmlformats.org/officeDocument/2006/relationships" xmlns:v="urn:schemas-microsoft-com:vml" xmlns:w="http://schemas.openxmlformats.org/wordprocessingml/2006/main" xmlns:w10="urn:schemas-microsoft-com:office:word" xmlns:wp="http://schemas.openxmlformats.org/drawingml/2006/wordprocessingDrawing" xmlns:wps="http://schemas.microsoft.com/office/word/2010/wordprocessingShape" xmlns:wpg="http://schemas.microsoft.com/office/word/2010/wordprocessingGroup" xmlns:mc="http://schemas.openxmlformats.org/markup-compatibility/2006" xmlns:wp14="http://schemas.microsoft.com/office/word/2010/wordprocessingDrawing" xmlns:w14="http://schemas.microsoft.com/office/word/2010/wordml" xmlns:w15="http://schemas.microsoft.com/office/word/2012/wordml" mc:Ignorable="w14 wp14 w15">
+  <w:p>
+    <w:pPr>
+      <w:pStyle w:val="HeaderLeft"/>
+      <w:rPr/>
+    </w:pPr>
+    <w:r>
+      <w:rPr/>
+    </w:r>
+  </w:p>
+</w:hdr>
+</file>
+
+<file path=word/header61.xml><?xml version="1.0" encoding="utf-8"?>
+<w:hdr xmlns:o="urn:schemas-microsoft-com:office:office" xmlns:r="http://schemas.openxmlformats.org/officeDocument/2006/relationships" xmlns:v="urn:schemas-microsoft-com:vml" xmlns:w="http://schemas.openxmlformats.org/wordprocessingml/2006/main" xmlns:w10="urn:schemas-microsoft-com:office:word" xmlns:wp="http://schemas.openxmlformats.org/drawingml/2006/wordprocessingDrawing" xmlns:wps="http://schemas.microsoft.com/office/word/2010/wordprocessingShape" xmlns:wpg="http://schemas.microsoft.com/office/word/2010/wordprocessingGroup" xmlns:mc="http://schemas.openxmlformats.org/markup-compatibility/2006" xmlns:wp14="http://schemas.microsoft.com/office/word/2010/wordprocessingDrawing" xmlns:w14="http://schemas.microsoft.com/office/word/2010/wordml" xmlns:w15="http://schemas.microsoft.com/office/word/2012/wordml" mc:Ignorable="w14 wp14 w15">
+  <w:p>
+    <w:pPr>
+      <w:pStyle w:val="HeaderLeft"/>
+      <w:jc w:val="right"/>
+      <w:rPr/>
+    </w:pPr>
+    <w:r>
+      <w:rPr/>
+      <w:fldChar w:fldCharType="begin"/>
+    </w:r>
+    <w:r>
+      <w:rPr/>
+      <w:instrText xml:space="preserve"> STYLEREF  1 \* MERGEFORMAT </w:instrText>
+    </w:r>
+    <w:r>
+      <w:rPr/>
+      <w:fldChar w:fldCharType="separate"/>
+    </w:r>
+    <w:r>
+      <w:rPr/>
+      <w:t>Essays</w:t>
+    </w:r>
+    <w:r>
+      <w:rPr/>
+      <w:fldChar w:fldCharType="end"/>
+    </w:r>
+  </w:p>
+</w:hdr>
+</file>
+
+<file path=word/header62.xml><?xml version="1.0" encoding="utf-8"?>
+<w:hdr xmlns:o="urn:schemas-microsoft-com:office:office" xmlns:r="http://schemas.openxmlformats.org/officeDocument/2006/relationships" xmlns:v="urn:schemas-microsoft-com:vml" xmlns:w="http://schemas.openxmlformats.org/wordprocessingml/2006/main" xmlns:w10="urn:schemas-microsoft-com:office:word" xmlns:wp="http://schemas.openxmlformats.org/drawingml/2006/wordprocessingDrawing" xmlns:wps="http://schemas.microsoft.com/office/word/2010/wordprocessingShape" xmlns:wpg="http://schemas.microsoft.com/office/word/2010/wordprocessingGroup" xmlns:mc="http://schemas.openxmlformats.org/markup-compatibility/2006" xmlns:wp14="http://schemas.microsoft.com/office/word/2010/wordprocessingDrawing" xmlns:w14="http://schemas.microsoft.com/office/word/2010/wordml" xmlns:w15="http://schemas.microsoft.com/office/word/2012/wordml" mc:Ignorable="w14 wp14 w15">
+  <w:p>
+    <w:pPr>
       <w:pStyle w:val="Header"/>
+      <w:jc w:val="left"/>
+      <w:rPr/>
+    </w:pPr>
+    <w:r>
+      <w:rPr/>
+      <w:fldChar w:fldCharType="begin"/>
+    </w:r>
+    <w:r>
+      <w:rPr/>
+      <w:instrText xml:space="preserve"> STYLEREF  2 \* MERGEFORMAT </w:instrText>
+    </w:r>
+    <w:r>
+      <w:rPr/>
+      <w:fldChar w:fldCharType="separate"/>
+    </w:r>
+    <w:r>
+      <w:rPr/>
+      <w:t>Background to the Aperture</w:t>
+    </w:r>
+    <w:r>
+      <w:rPr/>
+      <w:fldChar w:fldCharType="end"/>
+    </w:r>
+  </w:p>
+</w:hdr>
+</file>
+
+<file path=word/header63.xml><?xml version="1.0" encoding="utf-8"?>
+<w:hdr xmlns:o="urn:schemas-microsoft-com:office:office" xmlns:r="http://schemas.openxmlformats.org/officeDocument/2006/relationships" xmlns:v="urn:schemas-microsoft-com:vml" xmlns:w="http://schemas.openxmlformats.org/wordprocessingml/2006/main" xmlns:w10="urn:schemas-microsoft-com:office:word" xmlns:wp="http://schemas.openxmlformats.org/drawingml/2006/wordprocessingDrawing" xmlns:wps="http://schemas.microsoft.com/office/word/2010/wordprocessingShape" xmlns:wpg="http://schemas.microsoft.com/office/word/2010/wordprocessingGroup" xmlns:mc="http://schemas.openxmlformats.org/markup-compatibility/2006" xmlns:wp14="http://schemas.microsoft.com/office/word/2010/wordprocessingDrawing" xmlns:w14="http://schemas.microsoft.com/office/word/2010/wordml" xmlns:w15="http://schemas.microsoft.com/office/word/2012/wordml" mc:Ignorable="w14 wp14 w15">
+  <w:p>
+    <w:pPr>
+      <w:pStyle w:val="HeaderLeft"/>
+      <w:rPr/>
+    </w:pPr>
+    <w:r>
+      <w:rPr/>
+    </w:r>
+  </w:p>
+</w:hdr>
+</file>
+
+<file path=word/header64.xml><?xml version="1.0" encoding="utf-8"?>
+<w:hdr xmlns:o="urn:schemas-microsoft-com:office:office" xmlns:r="http://schemas.openxmlformats.org/officeDocument/2006/relationships" xmlns:v="urn:schemas-microsoft-com:vml" xmlns:w="http://schemas.openxmlformats.org/wordprocessingml/2006/main" xmlns:w10="urn:schemas-microsoft-com:office:word" xmlns:wp="http://schemas.openxmlformats.org/drawingml/2006/wordprocessingDrawing" xmlns:wps="http://schemas.microsoft.com/office/word/2010/wordprocessingShape" xmlns:wpg="http://schemas.microsoft.com/office/word/2010/wordprocessingGroup" xmlns:mc="http://schemas.openxmlformats.org/markup-compatibility/2006" xmlns:wp14="http://schemas.microsoft.com/office/word/2010/wordprocessingDrawing" xmlns:w14="http://schemas.microsoft.com/office/word/2010/wordml" xmlns:w15="http://schemas.microsoft.com/office/word/2012/wordml" mc:Ignorable="w14 wp14 w15">
+  <w:p>
+    <w:pPr>
+      <w:pStyle w:val="HeaderLeft"/>
       <w:jc w:val="right"/>
       <w:rPr/>
     </w:pPr>
     <w:r>
+      <w:rPr/>
       <w:fldChar w:fldCharType="begin"/>
     </w:r>
     <w:r>
       <w:rPr/>
-      <w:instrText xml:space="preserve">STYLEREF  1 \* MERGEFORMAT</w:instrText>
-    </w:r>
-    <w:r>
-      <w:rPr/>
+      <w:instrText xml:space="preserve"> STYLEREF  1 \* MERGEFORMAT </w:instrText>
     </w:r>
     <w:r>
       <w:rPr/>
@@ -23115,14 +23848,135 @@
     </w:r>
     <w:r>
       <w:rPr/>
-      <w:t>Verse</w:t>
-    </w:r>
-    <w:r>
-      <w:rPr/>
+      <w:t>Essays</w:t>
     </w:r>
     <w:r>
       <w:rPr/>
       <w:fldChar w:fldCharType="end"/>
+    </w:r>
+  </w:p>
+</w:hdr>
+</file>
+
+<file path=word/header65.xml><?xml version="1.0" encoding="utf-8"?>
+<w:hdr xmlns:o="urn:schemas-microsoft-com:office:office" xmlns:r="http://schemas.openxmlformats.org/officeDocument/2006/relationships" xmlns:v="urn:schemas-microsoft-com:vml" xmlns:w="http://schemas.openxmlformats.org/wordprocessingml/2006/main" xmlns:w10="urn:schemas-microsoft-com:office:word" xmlns:wp="http://schemas.openxmlformats.org/drawingml/2006/wordprocessingDrawing" xmlns:wps="http://schemas.microsoft.com/office/word/2010/wordprocessingShape" xmlns:wpg="http://schemas.microsoft.com/office/word/2010/wordprocessingGroup" xmlns:mc="http://schemas.openxmlformats.org/markup-compatibility/2006" xmlns:wp14="http://schemas.microsoft.com/office/word/2010/wordprocessingDrawing" xmlns:w14="http://schemas.microsoft.com/office/word/2010/wordml" xmlns:w15="http://schemas.microsoft.com/office/word/2012/wordml" mc:Ignorable="w14 wp14 w15">
+  <w:p>
+    <w:pPr>
+      <w:pStyle w:val="Header"/>
+      <w:jc w:val="left"/>
+      <w:rPr/>
+    </w:pPr>
+    <w:r>
+      <w:rPr/>
+      <w:fldChar w:fldCharType="begin"/>
+    </w:r>
+    <w:r>
+      <w:rPr/>
+      <w:instrText xml:space="preserve"> STYLEREF  2 \* MERGEFORMAT </w:instrText>
+    </w:r>
+    <w:r>
+      <w:rPr/>
+      <w:fldChar w:fldCharType="separate"/>
+    </w:r>
+    <w:r>
+      <w:rPr/>
+      <w:t>Background to the Aperture</w:t>
+    </w:r>
+    <w:r>
+      <w:rPr/>
+      <w:fldChar w:fldCharType="end"/>
+    </w:r>
+  </w:p>
+</w:hdr>
+</file>
+
+<file path=word/header66.xml><?xml version="1.0" encoding="utf-8"?>
+<w:hdr xmlns:o="urn:schemas-microsoft-com:office:office" xmlns:r="http://schemas.openxmlformats.org/officeDocument/2006/relationships" xmlns:v="urn:schemas-microsoft-com:vml" xmlns:w="http://schemas.openxmlformats.org/wordprocessingml/2006/main" xmlns:w10="urn:schemas-microsoft-com:office:word" xmlns:wp="http://schemas.openxmlformats.org/drawingml/2006/wordprocessingDrawing" xmlns:wps="http://schemas.microsoft.com/office/word/2010/wordprocessingShape" xmlns:wpg="http://schemas.microsoft.com/office/word/2010/wordprocessingGroup" xmlns:mc="http://schemas.openxmlformats.org/markup-compatibility/2006" xmlns:wp14="http://schemas.microsoft.com/office/word/2010/wordprocessingDrawing" xmlns:w14="http://schemas.microsoft.com/office/word/2010/wordml" xmlns:w15="http://schemas.microsoft.com/office/word/2012/wordml" mc:Ignorable="w14 wp14 w15">
+  <w:p>
+    <w:pPr>
+      <w:pStyle w:val="HeaderLeft"/>
+      <w:rPr/>
+    </w:pPr>
+    <w:r>
+      <w:rPr/>
+    </w:r>
+  </w:p>
+</w:hdr>
+</file>
+
+<file path=word/header67.xml><?xml version="1.0" encoding="utf-8"?>
+<w:hdr xmlns:o="urn:schemas-microsoft-com:office:office" xmlns:r="http://schemas.openxmlformats.org/officeDocument/2006/relationships" xmlns:v="urn:schemas-microsoft-com:vml" xmlns:w="http://schemas.openxmlformats.org/wordprocessingml/2006/main" xmlns:w10="urn:schemas-microsoft-com:office:word" xmlns:wp="http://schemas.openxmlformats.org/drawingml/2006/wordprocessingDrawing" xmlns:wps="http://schemas.microsoft.com/office/word/2010/wordprocessingShape" xmlns:wpg="http://schemas.microsoft.com/office/word/2010/wordprocessingGroup" xmlns:mc="http://schemas.openxmlformats.org/markup-compatibility/2006" xmlns:wp14="http://schemas.microsoft.com/office/word/2010/wordprocessingDrawing" xmlns:w14="http://schemas.microsoft.com/office/word/2010/wordml" xmlns:w15="http://schemas.microsoft.com/office/word/2012/wordml" mc:Ignorable="w14 wp14 w15">
+  <w:p>
+    <w:pPr>
+      <w:pStyle w:val="HeaderLeft"/>
+      <w:jc w:val="right"/>
+      <w:rPr/>
+    </w:pPr>
+    <w:r>
+      <w:rPr/>
+      <w:fldChar w:fldCharType="begin"/>
+    </w:r>
+    <w:r>
+      <w:rPr/>
+      <w:instrText xml:space="preserve"> STYLEREF  1 \* MERGEFORMAT </w:instrText>
+    </w:r>
+    <w:r>
+      <w:rPr/>
+      <w:fldChar w:fldCharType="separate"/>
+    </w:r>
+    <w:r>
+      <w:rPr/>
+      <w:t>Essays</w:t>
+    </w:r>
+    <w:r>
+      <w:rPr/>
+      <w:fldChar w:fldCharType="end"/>
+    </w:r>
+  </w:p>
+</w:hdr>
+</file>
+
+<file path=word/header68.xml><?xml version="1.0" encoding="utf-8"?>
+<w:hdr xmlns:o="urn:schemas-microsoft-com:office:office" xmlns:r="http://schemas.openxmlformats.org/officeDocument/2006/relationships" xmlns:v="urn:schemas-microsoft-com:vml" xmlns:w="http://schemas.openxmlformats.org/wordprocessingml/2006/main" xmlns:w10="urn:schemas-microsoft-com:office:word" xmlns:wp="http://schemas.openxmlformats.org/drawingml/2006/wordprocessingDrawing" xmlns:wps="http://schemas.microsoft.com/office/word/2010/wordprocessingShape" xmlns:wpg="http://schemas.microsoft.com/office/word/2010/wordprocessingGroup" xmlns:mc="http://schemas.openxmlformats.org/markup-compatibility/2006" xmlns:wp14="http://schemas.microsoft.com/office/word/2010/wordprocessingDrawing" xmlns:w14="http://schemas.microsoft.com/office/word/2010/wordml" xmlns:w15="http://schemas.microsoft.com/office/word/2012/wordml" mc:Ignorable="w14 wp14 w15">
+  <w:p>
+    <w:pPr>
+      <w:pStyle w:val="Header"/>
+      <w:jc w:val="left"/>
+      <w:rPr/>
+    </w:pPr>
+    <w:r>
+      <w:rPr/>
+      <w:fldChar w:fldCharType="begin"/>
+    </w:r>
+    <w:r>
+      <w:rPr/>
+      <w:instrText xml:space="preserve"> STYLEREF  2 \* MERGEFORMAT </w:instrText>
+    </w:r>
+    <w:r>
+      <w:rPr/>
+      <w:fldChar w:fldCharType="separate"/>
+    </w:r>
+    <w:r>
+      <w:rPr/>
+      <w:t>Background to the Aperture</w:t>
+    </w:r>
+    <w:r>
+      <w:rPr/>
+      <w:fldChar w:fldCharType="end"/>
+    </w:r>
+  </w:p>
+</w:hdr>
+</file>
+
+<file path=word/header69.xml><?xml version="1.0" encoding="utf-8"?>
+<w:hdr xmlns:o="urn:schemas-microsoft-com:office:office" xmlns:r="http://schemas.openxmlformats.org/officeDocument/2006/relationships" xmlns:v="urn:schemas-microsoft-com:vml" xmlns:w="http://schemas.openxmlformats.org/wordprocessingml/2006/main" xmlns:w10="urn:schemas-microsoft-com:office:word" xmlns:wp="http://schemas.openxmlformats.org/drawingml/2006/wordprocessingDrawing" xmlns:wps="http://schemas.microsoft.com/office/word/2010/wordprocessingShape" xmlns:wpg="http://schemas.microsoft.com/office/word/2010/wordprocessingGroup" xmlns:mc="http://schemas.openxmlformats.org/markup-compatibility/2006" xmlns:wp14="http://schemas.microsoft.com/office/word/2010/wordprocessingDrawing" xmlns:w14="http://schemas.microsoft.com/office/word/2010/wordml" xmlns:w15="http://schemas.microsoft.com/office/word/2012/wordml" mc:Ignorable="w14 wp14 w15">
+  <w:p>
+    <w:pPr>
+      <w:pStyle w:val="HeaderLeft"/>
+      <w:rPr/>
+    </w:pPr>
+    <w:r>
+      <w:rPr/>
     </w:r>
   </w:p>
 </w:hdr>
@@ -23132,19 +23986,127 @@
 <w:hdr xmlns:o="urn:schemas-microsoft-com:office:office" xmlns:r="http://schemas.openxmlformats.org/officeDocument/2006/relationships" xmlns:v="urn:schemas-microsoft-com:vml" xmlns:w="http://schemas.openxmlformats.org/wordprocessingml/2006/main" xmlns:w10="urn:schemas-microsoft-com:office:word" xmlns:wp="http://schemas.openxmlformats.org/drawingml/2006/wordprocessingDrawing" xmlns:wps="http://schemas.microsoft.com/office/word/2010/wordprocessingShape" xmlns:wpg="http://schemas.microsoft.com/office/word/2010/wordprocessingGroup" xmlns:mc="http://schemas.openxmlformats.org/markup-compatibility/2006" xmlns:wp14="http://schemas.microsoft.com/office/word/2010/wordprocessingDrawing" xmlns:w14="http://schemas.microsoft.com/office/word/2010/wordml" xmlns:w15="http://schemas.microsoft.com/office/word/2012/wordml" mc:Ignorable="w14 wp14 w15">
   <w:p>
     <w:pPr>
+      <w:pStyle w:val="HeaderLeft"/>
+      <w:jc w:val="right"/>
+      <w:rPr/>
+    </w:pPr>
+    <w:r>
+      <w:rPr/>
+      <w:fldChar w:fldCharType="begin"/>
+    </w:r>
+    <w:r>
+      <w:rPr/>
+      <w:instrText xml:space="preserve"> STYLEREF  1 \* MERGEFORMAT </w:instrText>
+    </w:r>
+    <w:r>
+      <w:rPr/>
+      <w:fldChar w:fldCharType="separate"/>
+    </w:r>
+    <w:r>
+      <w:rPr/>
+      <w:t>Essays</w:t>
+    </w:r>
+    <w:r>
+      <w:rPr/>
+      <w:fldChar w:fldCharType="end"/>
+    </w:r>
+  </w:p>
+</w:hdr>
+</file>
+
+<file path=word/header70.xml><?xml version="1.0" encoding="utf-8"?>
+<w:hdr xmlns:o="urn:schemas-microsoft-com:office:office" xmlns:r="http://schemas.openxmlformats.org/officeDocument/2006/relationships" xmlns:v="urn:schemas-microsoft-com:vml" xmlns:w="http://schemas.openxmlformats.org/wordprocessingml/2006/main" xmlns:w10="urn:schemas-microsoft-com:office:word" xmlns:wp="http://schemas.openxmlformats.org/drawingml/2006/wordprocessingDrawing" xmlns:wps="http://schemas.microsoft.com/office/word/2010/wordprocessingShape" xmlns:wpg="http://schemas.microsoft.com/office/word/2010/wordprocessingGroup" xmlns:mc="http://schemas.openxmlformats.org/markup-compatibility/2006" xmlns:wp14="http://schemas.microsoft.com/office/word/2010/wordprocessingDrawing" xmlns:w14="http://schemas.microsoft.com/office/word/2010/wordml" xmlns:w15="http://schemas.microsoft.com/office/word/2012/wordml" mc:Ignorable="w14 wp14 w15">
+  <w:p>
+    <w:pPr>
+      <w:pStyle w:val="HeaderLeft"/>
+      <w:jc w:val="right"/>
+      <w:rPr/>
+    </w:pPr>
+    <w:r>
+      <w:rPr/>
+      <w:fldChar w:fldCharType="begin"/>
+    </w:r>
+    <w:r>
+      <w:rPr/>
+      <w:instrText xml:space="preserve"> STYLEREF  1 \* MERGEFORMAT </w:instrText>
+    </w:r>
+    <w:r>
+      <w:rPr/>
+      <w:fldChar w:fldCharType="separate"/>
+    </w:r>
+    <w:r>
+      <w:rPr/>
+      <w:t>Essays</w:t>
+    </w:r>
+    <w:r>
+      <w:rPr/>
+      <w:fldChar w:fldCharType="end"/>
+    </w:r>
+  </w:p>
+</w:hdr>
+</file>
+
+<file path=word/header71.xml><?xml version="1.0" encoding="utf-8"?>
+<w:hdr xmlns:o="urn:schemas-microsoft-com:office:office" xmlns:r="http://schemas.openxmlformats.org/officeDocument/2006/relationships" xmlns:v="urn:schemas-microsoft-com:vml" xmlns:w="http://schemas.openxmlformats.org/wordprocessingml/2006/main" xmlns:w10="urn:schemas-microsoft-com:office:word" xmlns:wp="http://schemas.openxmlformats.org/drawingml/2006/wordprocessingDrawing" xmlns:wps="http://schemas.microsoft.com/office/word/2010/wordprocessingShape" xmlns:wpg="http://schemas.microsoft.com/office/word/2010/wordprocessingGroup" xmlns:mc="http://schemas.openxmlformats.org/markup-compatibility/2006" xmlns:wp14="http://schemas.microsoft.com/office/word/2010/wordprocessingDrawing" xmlns:w14="http://schemas.microsoft.com/office/word/2010/wordml" xmlns:w15="http://schemas.microsoft.com/office/word/2012/wordml" mc:Ignorable="w14 wp14 w15">
+  <w:p>
+    <w:pPr>
       <w:pStyle w:val="Header"/>
+      <w:jc w:val="left"/>
+      <w:rPr/>
+    </w:pPr>
+    <w:r>
+      <w:rPr/>
+      <w:fldChar w:fldCharType="begin"/>
+    </w:r>
+    <w:r>
+      <w:rPr/>
+      <w:instrText xml:space="preserve"> STYLEREF  2 \* MERGEFORMAT </w:instrText>
+    </w:r>
+    <w:r>
+      <w:rPr/>
+      <w:fldChar w:fldCharType="separate"/>
+    </w:r>
+    <w:r>
+      <w:rPr/>
+      <w:t>Background to the Aperture</w:t>
+    </w:r>
+    <w:r>
+      <w:rPr/>
+      <w:fldChar w:fldCharType="end"/>
+    </w:r>
+  </w:p>
+</w:hdr>
+</file>
+
+<file path=word/header72.xml><?xml version="1.0" encoding="utf-8"?>
+<w:hdr xmlns:o="urn:schemas-microsoft-com:office:office" xmlns:r="http://schemas.openxmlformats.org/officeDocument/2006/relationships" xmlns:v="urn:schemas-microsoft-com:vml" xmlns:w="http://schemas.openxmlformats.org/wordprocessingml/2006/main" xmlns:w10="urn:schemas-microsoft-com:office:word" xmlns:wp="http://schemas.openxmlformats.org/drawingml/2006/wordprocessingDrawing" xmlns:wps="http://schemas.microsoft.com/office/word/2010/wordprocessingShape" xmlns:wpg="http://schemas.microsoft.com/office/word/2010/wordprocessingGroup" xmlns:mc="http://schemas.openxmlformats.org/markup-compatibility/2006" xmlns:wp14="http://schemas.microsoft.com/office/word/2010/wordprocessingDrawing" xmlns:w14="http://schemas.microsoft.com/office/word/2010/wordml" xmlns:w15="http://schemas.microsoft.com/office/word/2012/wordml" mc:Ignorable="w14 wp14 w15">
+  <w:p>
+    <w:pPr>
+      <w:pStyle w:val="HeaderLeft"/>
+      <w:rPr/>
+    </w:pPr>
+    <w:r>
+      <w:rPr/>
+    </w:r>
+  </w:p>
+</w:hdr>
+</file>
+
+<file path=word/header73.xml><?xml version="1.0" encoding="utf-8"?>
+<w:hdr xmlns:o="urn:schemas-microsoft-com:office:office" xmlns:r="http://schemas.openxmlformats.org/officeDocument/2006/relationships" xmlns:v="urn:schemas-microsoft-com:vml" xmlns:w="http://schemas.openxmlformats.org/wordprocessingml/2006/main" xmlns:w10="urn:schemas-microsoft-com:office:word" xmlns:wp="http://schemas.openxmlformats.org/drawingml/2006/wordprocessingDrawing" xmlns:wps="http://schemas.microsoft.com/office/word/2010/wordprocessingShape" xmlns:wpg="http://schemas.microsoft.com/office/word/2010/wordprocessingGroup" xmlns:mc="http://schemas.openxmlformats.org/markup-compatibility/2006" xmlns:wp14="http://schemas.microsoft.com/office/word/2010/wordprocessingDrawing" xmlns:w14="http://schemas.microsoft.com/office/word/2010/wordml" xmlns:w15="http://schemas.microsoft.com/office/word/2012/wordml" mc:Ignorable="w14 wp14 w15">
+  <w:p>
+    <w:pPr>
+      <w:pStyle w:val="HeaderLeft"/>
       <w:jc w:val="right"/>
       <w:rPr/>
     </w:pPr>
     <w:r>
+      <w:rPr/>
       <w:fldChar w:fldCharType="begin"/>
     </w:r>
     <w:r>
       <w:rPr/>
-      <w:instrText xml:space="preserve">STYLEREF  1 \* MERGEFORMAT</w:instrText>
-    </w:r>
-    <w:r>
-      <w:rPr/>
+      <w:instrText xml:space="preserve"> STYLEREF  1 \* MERGEFORMAT </w:instrText>
     </w:r>
     <w:r>
       <w:rPr/>
@@ -23152,10 +24114,163 @@
     </w:r>
     <w:r>
       <w:rPr/>
-      <w:t>Verse</w:t>
-    </w:r>
-    <w:r>
-      <w:rPr/>
+      <w:t>Essays</w:t>
+    </w:r>
+    <w:r>
+      <w:rPr/>
+      <w:fldChar w:fldCharType="end"/>
+    </w:r>
+  </w:p>
+</w:hdr>
+</file>
+
+<file path=word/header74.xml><?xml version="1.0" encoding="utf-8"?>
+<w:hdr xmlns:o="urn:schemas-microsoft-com:office:office" xmlns:r="http://schemas.openxmlformats.org/officeDocument/2006/relationships" xmlns:v="urn:schemas-microsoft-com:vml" xmlns:w="http://schemas.openxmlformats.org/wordprocessingml/2006/main" xmlns:w10="urn:schemas-microsoft-com:office:word" xmlns:wp="http://schemas.openxmlformats.org/drawingml/2006/wordprocessingDrawing" xmlns:wps="http://schemas.microsoft.com/office/word/2010/wordprocessingShape" xmlns:wpg="http://schemas.microsoft.com/office/word/2010/wordprocessingGroup" xmlns:mc="http://schemas.openxmlformats.org/markup-compatibility/2006" xmlns:wp14="http://schemas.microsoft.com/office/word/2010/wordprocessingDrawing" xmlns:w14="http://schemas.microsoft.com/office/word/2010/wordml" xmlns:w15="http://schemas.microsoft.com/office/word/2012/wordml" mc:Ignorable="w14 wp14 w15">
+  <w:p>
+    <w:pPr>
+      <w:pStyle w:val="Header"/>
+      <w:jc w:val="left"/>
+      <w:rPr/>
+    </w:pPr>
+    <w:r>
+      <w:rPr/>
+      <w:fldChar w:fldCharType="begin"/>
+    </w:r>
+    <w:r>
+      <w:rPr/>
+      <w:instrText xml:space="preserve"> STYLEREF  2 \* MERGEFORMAT </w:instrText>
+    </w:r>
+    <w:r>
+      <w:rPr/>
+      <w:fldChar w:fldCharType="separate"/>
+    </w:r>
+    <w:r>
+      <w:rPr/>
+      <w:t>Background to the Aperture</w:t>
+    </w:r>
+    <w:r>
+      <w:rPr/>
+      <w:fldChar w:fldCharType="end"/>
+    </w:r>
+  </w:p>
+</w:hdr>
+</file>
+
+<file path=word/header75.xml><?xml version="1.0" encoding="utf-8"?>
+<w:hdr xmlns:o="urn:schemas-microsoft-com:office:office" xmlns:r="http://schemas.openxmlformats.org/officeDocument/2006/relationships" xmlns:v="urn:schemas-microsoft-com:vml" xmlns:w="http://schemas.openxmlformats.org/wordprocessingml/2006/main" xmlns:w10="urn:schemas-microsoft-com:office:word" xmlns:wp="http://schemas.openxmlformats.org/drawingml/2006/wordprocessingDrawing" xmlns:wps="http://schemas.microsoft.com/office/word/2010/wordprocessingShape" xmlns:wpg="http://schemas.microsoft.com/office/word/2010/wordprocessingGroup" xmlns:mc="http://schemas.openxmlformats.org/markup-compatibility/2006" xmlns:wp14="http://schemas.microsoft.com/office/word/2010/wordprocessingDrawing" xmlns:w14="http://schemas.microsoft.com/office/word/2010/wordml" xmlns:w15="http://schemas.microsoft.com/office/word/2012/wordml" mc:Ignorable="w14 wp14 w15">
+  <w:p>
+    <w:pPr>
+      <w:pStyle w:val="HeaderLeft"/>
+      <w:rPr/>
+    </w:pPr>
+    <w:r>
+      <w:rPr/>
+    </w:r>
+  </w:p>
+</w:hdr>
+</file>
+
+<file path=word/header76.xml><?xml version="1.0" encoding="utf-8"?>
+<w:hdr xmlns:o="urn:schemas-microsoft-com:office:office" xmlns:r="http://schemas.openxmlformats.org/officeDocument/2006/relationships" xmlns:v="urn:schemas-microsoft-com:vml" xmlns:w="http://schemas.openxmlformats.org/wordprocessingml/2006/main" xmlns:w10="urn:schemas-microsoft-com:office:word" xmlns:wp="http://schemas.openxmlformats.org/drawingml/2006/wordprocessingDrawing" xmlns:wps="http://schemas.microsoft.com/office/word/2010/wordprocessingShape" xmlns:wpg="http://schemas.microsoft.com/office/word/2010/wordprocessingGroup" xmlns:mc="http://schemas.openxmlformats.org/markup-compatibility/2006" xmlns:wp14="http://schemas.microsoft.com/office/word/2010/wordprocessingDrawing" xmlns:w14="http://schemas.microsoft.com/office/word/2010/wordml" xmlns:w15="http://schemas.microsoft.com/office/word/2012/wordml" mc:Ignorable="w14 wp14 w15">
+  <w:p>
+    <w:pPr>
+      <w:pStyle w:val="HeaderLeft"/>
+      <w:jc w:val="right"/>
+      <w:rPr/>
+    </w:pPr>
+    <w:r>
+      <w:rPr/>
+      <w:fldChar w:fldCharType="begin"/>
+    </w:r>
+    <w:r>
+      <w:rPr/>
+      <w:instrText xml:space="preserve"> STYLEREF  1 \* MERGEFORMAT </w:instrText>
+    </w:r>
+    <w:r>
+      <w:rPr/>
+      <w:fldChar w:fldCharType="separate"/>
+    </w:r>
+    <w:r>
+      <w:rPr/>
+      <w:t>Essays</w:t>
+    </w:r>
+    <w:r>
+      <w:rPr/>
+      <w:fldChar w:fldCharType="end"/>
+    </w:r>
+  </w:p>
+</w:hdr>
+</file>
+
+<file path=word/header77.xml><?xml version="1.0" encoding="utf-8"?>
+<w:hdr xmlns:o="urn:schemas-microsoft-com:office:office" xmlns:r="http://schemas.openxmlformats.org/officeDocument/2006/relationships" xmlns:v="urn:schemas-microsoft-com:vml" xmlns:w="http://schemas.openxmlformats.org/wordprocessingml/2006/main" xmlns:w10="urn:schemas-microsoft-com:office:word" xmlns:wp="http://schemas.openxmlformats.org/drawingml/2006/wordprocessingDrawing" xmlns:wps="http://schemas.microsoft.com/office/word/2010/wordprocessingShape" xmlns:wpg="http://schemas.microsoft.com/office/word/2010/wordprocessingGroup" xmlns:mc="http://schemas.openxmlformats.org/markup-compatibility/2006" xmlns:wp14="http://schemas.microsoft.com/office/word/2010/wordprocessingDrawing" xmlns:w14="http://schemas.microsoft.com/office/word/2010/wordml" xmlns:w15="http://schemas.microsoft.com/office/word/2012/wordml" mc:Ignorable="w14 wp14 w15">
+  <w:p>
+    <w:pPr>
+      <w:pStyle w:val="Header"/>
+      <w:jc w:val="left"/>
+      <w:rPr/>
+    </w:pPr>
+    <w:r>
+      <w:rPr/>
+      <w:fldChar w:fldCharType="begin"/>
+    </w:r>
+    <w:r>
+      <w:rPr/>
+      <w:instrText xml:space="preserve"> STYLEREF  2 \* MERGEFORMAT </w:instrText>
+    </w:r>
+    <w:r>
+      <w:rPr/>
+      <w:fldChar w:fldCharType="separate"/>
+    </w:r>
+    <w:r>
+      <w:rPr/>
+      <w:t>Background to the Aperture</w:t>
+    </w:r>
+    <w:r>
+      <w:rPr/>
+      <w:fldChar w:fldCharType="end"/>
+    </w:r>
+  </w:p>
+</w:hdr>
+</file>
+
+<file path=word/header78.xml><?xml version="1.0" encoding="utf-8"?>
+<w:hdr xmlns:o="urn:schemas-microsoft-com:office:office" xmlns:r="http://schemas.openxmlformats.org/officeDocument/2006/relationships" xmlns:v="urn:schemas-microsoft-com:vml" xmlns:w="http://schemas.openxmlformats.org/wordprocessingml/2006/main" xmlns:w10="urn:schemas-microsoft-com:office:word" xmlns:wp="http://schemas.openxmlformats.org/drawingml/2006/wordprocessingDrawing" xmlns:wps="http://schemas.microsoft.com/office/word/2010/wordprocessingShape" xmlns:wpg="http://schemas.microsoft.com/office/word/2010/wordprocessingGroup" xmlns:mc="http://schemas.openxmlformats.org/markup-compatibility/2006" xmlns:wp14="http://schemas.microsoft.com/office/word/2010/wordprocessingDrawing" xmlns:w14="http://schemas.microsoft.com/office/word/2010/wordml" xmlns:w15="http://schemas.microsoft.com/office/word/2012/wordml" mc:Ignorable="w14 wp14 w15">
+  <w:p>
+    <w:pPr>
+      <w:pStyle w:val="HeaderLeft"/>
+      <w:rPr/>
+    </w:pPr>
+    <w:r>
+      <w:rPr/>
+    </w:r>
+  </w:p>
+</w:hdr>
+</file>
+
+<file path=word/header79.xml><?xml version="1.0" encoding="utf-8"?>
+<w:hdr xmlns:o="urn:schemas-microsoft-com:office:office" xmlns:r="http://schemas.openxmlformats.org/officeDocument/2006/relationships" xmlns:v="urn:schemas-microsoft-com:vml" xmlns:w="http://schemas.openxmlformats.org/wordprocessingml/2006/main" xmlns:w10="urn:schemas-microsoft-com:office:word" xmlns:wp="http://schemas.openxmlformats.org/drawingml/2006/wordprocessingDrawing" xmlns:wps="http://schemas.microsoft.com/office/word/2010/wordprocessingShape" xmlns:wpg="http://schemas.microsoft.com/office/word/2010/wordprocessingGroup" xmlns:mc="http://schemas.openxmlformats.org/markup-compatibility/2006" xmlns:wp14="http://schemas.microsoft.com/office/word/2010/wordprocessingDrawing" xmlns:w14="http://schemas.microsoft.com/office/word/2010/wordml" xmlns:w15="http://schemas.microsoft.com/office/word/2012/wordml" mc:Ignorable="w14 wp14 w15">
+  <w:p>
+    <w:pPr>
+      <w:pStyle w:val="HeaderLeft"/>
+      <w:jc w:val="right"/>
+      <w:rPr/>
+    </w:pPr>
+    <w:r>
+      <w:rPr/>
+      <w:fldChar w:fldCharType="begin"/>
+    </w:r>
+    <w:r>
+      <w:rPr/>
+      <w:instrText xml:space="preserve"> STYLEREF  1 \* MERGEFORMAT </w:instrText>
+    </w:r>
+    <w:r>
+      <w:rPr/>
+      <w:fldChar w:fldCharType="separate"/>
+    </w:r>
+    <w:r>
+      <w:rPr/>
+      <w:t>Essays</w:t>
     </w:r>
     <w:r>
       <w:rPr/>
@@ -23170,18 +24285,94 @@
   <w:p>
     <w:pPr>
       <w:pStyle w:val="Header"/>
+      <w:jc w:val="left"/>
+      <w:rPr/>
+    </w:pPr>
+    <w:r>
+      <w:rPr/>
+      <w:fldChar w:fldCharType="begin"/>
+    </w:r>
+    <w:r>
+      <w:rPr/>
+      <w:instrText xml:space="preserve"> STYLEREF  2 \* MERGEFORMAT </w:instrText>
+    </w:r>
+    <w:r>
+      <w:rPr/>
+      <w:fldChar w:fldCharType="separate"/>
+    </w:r>
+    <w:r>
+      <w:rPr/>
+      <w:t>Background to the Aperture</w:t>
+    </w:r>
+    <w:r>
+      <w:rPr/>
+      <w:fldChar w:fldCharType="end"/>
+    </w:r>
+  </w:p>
+</w:hdr>
+</file>
+
+<file path=word/header80.xml><?xml version="1.0" encoding="utf-8"?>
+<w:hdr xmlns:o="urn:schemas-microsoft-com:office:office" xmlns:r="http://schemas.openxmlformats.org/officeDocument/2006/relationships" xmlns:v="urn:schemas-microsoft-com:vml" xmlns:w="http://schemas.openxmlformats.org/wordprocessingml/2006/main" xmlns:w10="urn:schemas-microsoft-com:office:word" xmlns:wp="http://schemas.openxmlformats.org/drawingml/2006/wordprocessingDrawing" xmlns:wps="http://schemas.microsoft.com/office/word/2010/wordprocessingShape" xmlns:wpg="http://schemas.microsoft.com/office/word/2010/wordprocessingGroup" xmlns:mc="http://schemas.openxmlformats.org/markup-compatibility/2006" xmlns:wp14="http://schemas.microsoft.com/office/word/2010/wordprocessingDrawing" xmlns:w14="http://schemas.microsoft.com/office/word/2010/wordml" xmlns:w15="http://schemas.microsoft.com/office/word/2012/wordml" mc:Ignorable="w14 wp14 w15">
+  <w:p>
+    <w:pPr>
+      <w:pStyle w:val="Header"/>
+      <w:jc w:val="left"/>
+      <w:rPr/>
+    </w:pPr>
+    <w:r>
+      <w:rPr/>
+      <w:fldChar w:fldCharType="begin"/>
+    </w:r>
+    <w:r>
+      <w:rPr/>
+      <w:instrText xml:space="preserve"> STYLEREF  2 \* MERGEFORMAT </w:instrText>
+    </w:r>
+    <w:r>
+      <w:rPr/>
+      <w:fldChar w:fldCharType="separate"/>
+    </w:r>
+    <w:r>
+      <w:rPr/>
+      <w:t>Background to the Aperture</w:t>
+    </w:r>
+    <w:r>
+      <w:rPr/>
+      <w:fldChar w:fldCharType="end"/>
+    </w:r>
+  </w:p>
+</w:hdr>
+</file>
+
+<file path=word/header81.xml><?xml version="1.0" encoding="utf-8"?>
+<w:hdr xmlns:o="urn:schemas-microsoft-com:office:office" xmlns:r="http://schemas.openxmlformats.org/officeDocument/2006/relationships" xmlns:v="urn:schemas-microsoft-com:vml" xmlns:w="http://schemas.openxmlformats.org/wordprocessingml/2006/main" xmlns:w10="urn:schemas-microsoft-com:office:word" xmlns:wp="http://schemas.openxmlformats.org/drawingml/2006/wordprocessingDrawing" xmlns:wps="http://schemas.microsoft.com/office/word/2010/wordprocessingShape" xmlns:wpg="http://schemas.microsoft.com/office/word/2010/wordprocessingGroup" xmlns:mc="http://schemas.openxmlformats.org/markup-compatibility/2006" xmlns:wp14="http://schemas.microsoft.com/office/word/2010/wordprocessingDrawing" xmlns:w14="http://schemas.microsoft.com/office/word/2010/wordml" xmlns:w15="http://schemas.microsoft.com/office/word/2012/wordml" mc:Ignorable="w14 wp14 w15">
+  <w:p>
+    <w:pPr>
+      <w:pStyle w:val="HeaderLeft"/>
+      <w:rPr/>
+    </w:pPr>
+    <w:r>
+      <w:rPr/>
+    </w:r>
+  </w:p>
+</w:hdr>
+</file>
+
+<file path=word/header82.xml><?xml version="1.0" encoding="utf-8"?>
+<w:hdr xmlns:o="urn:schemas-microsoft-com:office:office" xmlns:r="http://schemas.openxmlformats.org/officeDocument/2006/relationships" xmlns:v="urn:schemas-microsoft-com:vml" xmlns:w="http://schemas.openxmlformats.org/wordprocessingml/2006/main" xmlns:w10="urn:schemas-microsoft-com:office:word" xmlns:wp="http://schemas.openxmlformats.org/drawingml/2006/wordprocessingDrawing" xmlns:wps="http://schemas.microsoft.com/office/word/2010/wordprocessingShape" xmlns:wpg="http://schemas.microsoft.com/office/word/2010/wordprocessingGroup" xmlns:mc="http://schemas.openxmlformats.org/markup-compatibility/2006" xmlns:wp14="http://schemas.microsoft.com/office/word/2010/wordprocessingDrawing" xmlns:w14="http://schemas.microsoft.com/office/word/2010/wordml" xmlns:w15="http://schemas.microsoft.com/office/word/2012/wordml" mc:Ignorable="w14 wp14 w15">
+  <w:p>
+    <w:pPr>
+      <w:pStyle w:val="HeaderLeft"/>
       <w:jc w:val="right"/>
       <w:rPr/>
     </w:pPr>
     <w:r>
+      <w:rPr/>
       <w:fldChar w:fldCharType="begin"/>
     </w:r>
     <w:r>
       <w:rPr/>
-      <w:instrText xml:space="preserve">STYLEREF  1 \* MERGEFORMAT</w:instrText>
-    </w:r>
-    <w:r>
-      <w:rPr/>
+      <w:instrText xml:space="preserve"> STYLEREF  1 \* MERGEFORMAT </w:instrText>
     </w:r>
     <w:r>
       <w:rPr/>
@@ -23189,10 +24380,195 @@
     </w:r>
     <w:r>
       <w:rPr/>
-      <w:t>Verse</w:t>
-    </w:r>
-    <w:r>
-      <w:rPr/>
+      <w:t>Essays</w:t>
+    </w:r>
+    <w:r>
+      <w:rPr/>
+      <w:fldChar w:fldCharType="end"/>
+    </w:r>
+  </w:p>
+</w:hdr>
+</file>
+
+<file path=word/header83.xml><?xml version="1.0" encoding="utf-8"?>
+<w:hdr xmlns:o="urn:schemas-microsoft-com:office:office" xmlns:r="http://schemas.openxmlformats.org/officeDocument/2006/relationships" xmlns:v="urn:schemas-microsoft-com:vml" xmlns:w="http://schemas.openxmlformats.org/wordprocessingml/2006/main" xmlns:w10="urn:schemas-microsoft-com:office:word" xmlns:wp="http://schemas.openxmlformats.org/drawingml/2006/wordprocessingDrawing" xmlns:wps="http://schemas.microsoft.com/office/word/2010/wordprocessingShape" xmlns:wpg="http://schemas.microsoft.com/office/word/2010/wordprocessingGroup" xmlns:mc="http://schemas.openxmlformats.org/markup-compatibility/2006" xmlns:wp14="http://schemas.microsoft.com/office/word/2010/wordprocessingDrawing" xmlns:w14="http://schemas.microsoft.com/office/word/2010/wordml" xmlns:w15="http://schemas.microsoft.com/office/word/2012/wordml" mc:Ignorable="w14 wp14 w15">
+  <w:p>
+    <w:pPr>
+      <w:pStyle w:val="Header"/>
+      <w:jc w:val="left"/>
+      <w:rPr/>
+    </w:pPr>
+    <w:r>
+      <w:rPr/>
+      <w:fldChar w:fldCharType="begin"/>
+    </w:r>
+    <w:r>
+      <w:rPr/>
+      <w:instrText xml:space="preserve"> STYLEREF  2 \* MERGEFORMAT </w:instrText>
+    </w:r>
+    <w:r>
+      <w:rPr/>
+      <w:fldChar w:fldCharType="separate"/>
+    </w:r>
+    <w:r>
+      <w:rPr/>
+      <w:t>Background to the Aperture</w:t>
+    </w:r>
+    <w:r>
+      <w:rPr/>
+      <w:fldChar w:fldCharType="end"/>
+    </w:r>
+  </w:p>
+</w:hdr>
+</file>
+
+<file path=word/header84.xml><?xml version="1.0" encoding="utf-8"?>
+<w:hdr xmlns:o="urn:schemas-microsoft-com:office:office" xmlns:r="http://schemas.openxmlformats.org/officeDocument/2006/relationships" xmlns:v="urn:schemas-microsoft-com:vml" xmlns:w="http://schemas.openxmlformats.org/wordprocessingml/2006/main" xmlns:w10="urn:schemas-microsoft-com:office:word" xmlns:wp="http://schemas.openxmlformats.org/drawingml/2006/wordprocessingDrawing" xmlns:wps="http://schemas.microsoft.com/office/word/2010/wordprocessingShape" xmlns:wpg="http://schemas.microsoft.com/office/word/2010/wordprocessingGroup" xmlns:mc="http://schemas.openxmlformats.org/markup-compatibility/2006" xmlns:wp14="http://schemas.microsoft.com/office/word/2010/wordprocessingDrawing" xmlns:w14="http://schemas.microsoft.com/office/word/2010/wordml" xmlns:w15="http://schemas.microsoft.com/office/word/2012/wordml" mc:Ignorable="w14 wp14 w15">
+  <w:p>
+    <w:pPr>
+      <w:pStyle w:val="HeaderLeft"/>
+      <w:rPr/>
+    </w:pPr>
+    <w:r>
+      <w:rPr/>
+    </w:r>
+  </w:p>
+</w:hdr>
+</file>
+
+<file path=word/header85.xml><?xml version="1.0" encoding="utf-8"?>
+<w:hdr xmlns:o="urn:schemas-microsoft-com:office:office" xmlns:r="http://schemas.openxmlformats.org/officeDocument/2006/relationships" xmlns:v="urn:schemas-microsoft-com:vml" xmlns:w="http://schemas.openxmlformats.org/wordprocessingml/2006/main" xmlns:w10="urn:schemas-microsoft-com:office:word" xmlns:wp="http://schemas.openxmlformats.org/drawingml/2006/wordprocessingDrawing" xmlns:wps="http://schemas.microsoft.com/office/word/2010/wordprocessingShape" xmlns:wpg="http://schemas.microsoft.com/office/word/2010/wordprocessingGroup" xmlns:mc="http://schemas.openxmlformats.org/markup-compatibility/2006" xmlns:wp14="http://schemas.microsoft.com/office/word/2010/wordprocessingDrawing" xmlns:w14="http://schemas.microsoft.com/office/word/2010/wordml" xmlns:w15="http://schemas.microsoft.com/office/word/2012/wordml" mc:Ignorable="w14 wp14 w15">
+  <w:p>
+    <w:pPr>
+      <w:pStyle w:val="HeaderLeft"/>
+      <w:jc w:val="right"/>
+      <w:rPr/>
+    </w:pPr>
+    <w:r>
+      <w:rPr/>
+      <w:fldChar w:fldCharType="begin"/>
+    </w:r>
+    <w:r>
+      <w:rPr/>
+      <w:instrText xml:space="preserve"> STYLEREF  1 \* MERGEFORMAT </w:instrText>
+    </w:r>
+    <w:r>
+      <w:rPr/>
+      <w:fldChar w:fldCharType="separate"/>
+    </w:r>
+    <w:r>
+      <w:rPr/>
+      <w:t>Essays</w:t>
+    </w:r>
+    <w:r>
+      <w:rPr/>
+      <w:fldChar w:fldCharType="end"/>
+    </w:r>
+  </w:p>
+</w:hdr>
+</file>
+
+<file path=word/header86.xml><?xml version="1.0" encoding="utf-8"?>
+<w:hdr xmlns:o="urn:schemas-microsoft-com:office:office" xmlns:r="http://schemas.openxmlformats.org/officeDocument/2006/relationships" xmlns:v="urn:schemas-microsoft-com:vml" xmlns:w="http://schemas.openxmlformats.org/wordprocessingml/2006/main" xmlns:w10="urn:schemas-microsoft-com:office:word" xmlns:wp="http://schemas.openxmlformats.org/drawingml/2006/wordprocessingDrawing" xmlns:wps="http://schemas.microsoft.com/office/word/2010/wordprocessingShape" xmlns:wpg="http://schemas.microsoft.com/office/word/2010/wordprocessingGroup" xmlns:mc="http://schemas.openxmlformats.org/markup-compatibility/2006" xmlns:wp14="http://schemas.microsoft.com/office/word/2010/wordprocessingDrawing" xmlns:w14="http://schemas.microsoft.com/office/word/2010/wordml" xmlns:w15="http://schemas.microsoft.com/office/word/2012/wordml" mc:Ignorable="w14 wp14 w15">
+  <w:p>
+    <w:pPr>
+      <w:pStyle w:val="Header"/>
+      <w:jc w:val="left"/>
+      <w:rPr/>
+    </w:pPr>
+    <w:r>
+      <w:rPr/>
+      <w:fldChar w:fldCharType="begin"/>
+    </w:r>
+    <w:r>
+      <w:rPr/>
+      <w:instrText xml:space="preserve"> STYLEREF  2 \* MERGEFORMAT </w:instrText>
+    </w:r>
+    <w:r>
+      <w:rPr/>
+      <w:fldChar w:fldCharType="separate"/>
+    </w:r>
+    <w:r>
+      <w:rPr/>
+      <w:t>Background to the Aperture</w:t>
+    </w:r>
+    <w:r>
+      <w:rPr/>
+      <w:fldChar w:fldCharType="end"/>
+    </w:r>
+  </w:p>
+</w:hdr>
+</file>
+
+<file path=word/header87.xml><?xml version="1.0" encoding="utf-8"?>
+<w:hdr xmlns:o="urn:schemas-microsoft-com:office:office" xmlns:r="http://schemas.openxmlformats.org/officeDocument/2006/relationships" xmlns:v="urn:schemas-microsoft-com:vml" xmlns:w="http://schemas.openxmlformats.org/wordprocessingml/2006/main" xmlns:w10="urn:schemas-microsoft-com:office:word" xmlns:wp="http://schemas.openxmlformats.org/drawingml/2006/wordprocessingDrawing" xmlns:wps="http://schemas.microsoft.com/office/word/2010/wordprocessingShape" xmlns:wpg="http://schemas.microsoft.com/office/word/2010/wordprocessingGroup" xmlns:mc="http://schemas.openxmlformats.org/markup-compatibility/2006" xmlns:wp14="http://schemas.microsoft.com/office/word/2010/wordprocessingDrawing" xmlns:w14="http://schemas.microsoft.com/office/word/2010/wordml" xmlns:w15="http://schemas.microsoft.com/office/word/2012/wordml" mc:Ignorable="w14 wp14 w15">
+  <w:p>
+    <w:pPr>
+      <w:pStyle w:val="HeaderLeft"/>
+      <w:rPr/>
+    </w:pPr>
+    <w:r>
+      <w:rPr/>
+    </w:r>
+  </w:p>
+</w:hdr>
+</file>
+
+<file path=word/header88.xml><?xml version="1.0" encoding="utf-8"?>
+<w:hdr xmlns:o="urn:schemas-microsoft-com:office:office" xmlns:r="http://schemas.openxmlformats.org/officeDocument/2006/relationships" xmlns:v="urn:schemas-microsoft-com:vml" xmlns:w="http://schemas.openxmlformats.org/wordprocessingml/2006/main" xmlns:w10="urn:schemas-microsoft-com:office:word" xmlns:wp="http://schemas.openxmlformats.org/drawingml/2006/wordprocessingDrawing" xmlns:wps="http://schemas.microsoft.com/office/word/2010/wordprocessingShape" xmlns:wpg="http://schemas.microsoft.com/office/word/2010/wordprocessingGroup" xmlns:mc="http://schemas.openxmlformats.org/markup-compatibility/2006" xmlns:wp14="http://schemas.microsoft.com/office/word/2010/wordprocessingDrawing" xmlns:w14="http://schemas.microsoft.com/office/word/2010/wordml" xmlns:w15="http://schemas.microsoft.com/office/word/2012/wordml" mc:Ignorable="w14 wp14 w15">
+  <w:p>
+    <w:pPr>
+      <w:pStyle w:val="HeaderLeft"/>
+      <w:jc w:val="right"/>
+      <w:rPr/>
+    </w:pPr>
+    <w:r>
+      <w:rPr/>
+      <w:fldChar w:fldCharType="begin"/>
+    </w:r>
+    <w:r>
+      <w:rPr/>
+      <w:instrText xml:space="preserve"> STYLEREF  1 \* MERGEFORMAT </w:instrText>
+    </w:r>
+    <w:r>
+      <w:rPr/>
+      <w:fldChar w:fldCharType="separate"/>
+    </w:r>
+    <w:r>
+      <w:rPr/>
+      <w:t>Essays</w:t>
+    </w:r>
+    <w:r>
+      <w:rPr/>
+      <w:fldChar w:fldCharType="end"/>
+    </w:r>
+  </w:p>
+</w:hdr>
+</file>
+
+<file path=word/header89.xml><?xml version="1.0" encoding="utf-8"?>
+<w:hdr xmlns:o="urn:schemas-microsoft-com:office:office" xmlns:r="http://schemas.openxmlformats.org/officeDocument/2006/relationships" xmlns:v="urn:schemas-microsoft-com:vml" xmlns:w="http://schemas.openxmlformats.org/wordprocessingml/2006/main" xmlns:w10="urn:schemas-microsoft-com:office:word" xmlns:wp="http://schemas.openxmlformats.org/drawingml/2006/wordprocessingDrawing" xmlns:wps="http://schemas.microsoft.com/office/word/2010/wordprocessingShape" xmlns:wpg="http://schemas.microsoft.com/office/word/2010/wordprocessingGroup" xmlns:mc="http://schemas.openxmlformats.org/markup-compatibility/2006" xmlns:wp14="http://schemas.microsoft.com/office/word/2010/wordprocessingDrawing" xmlns:w14="http://schemas.microsoft.com/office/word/2010/wordml" xmlns:w15="http://schemas.microsoft.com/office/word/2012/wordml" mc:Ignorable="w14 wp14 w15">
+  <w:p>
+    <w:pPr>
+      <w:pStyle w:val="Header"/>
+      <w:jc w:val="left"/>
+      <w:rPr/>
+    </w:pPr>
+    <w:r>
+      <w:rPr/>
+      <w:fldChar w:fldCharType="begin"/>
+    </w:r>
+    <w:r>
+      <w:rPr/>
+      <w:instrText xml:space="preserve"> STYLEREF  2 \* MERGEFORMAT </w:instrText>
+    </w:r>
+    <w:r>
+      <w:rPr/>
+      <w:fldChar w:fldCharType="separate"/>
+    </w:r>
+    <w:r>
+      <w:rPr/>
+      <w:t>Background to the Aperture</w:t>
     </w:r>
     <w:r>
       <w:rPr/>
@@ -23206,19 +24582,123 @@
 <w:hdr xmlns:o="urn:schemas-microsoft-com:office:office" xmlns:r="http://schemas.openxmlformats.org/officeDocument/2006/relationships" xmlns:v="urn:schemas-microsoft-com:vml" xmlns:w="http://schemas.openxmlformats.org/wordprocessingml/2006/main" xmlns:w10="urn:schemas-microsoft-com:office:word" xmlns:wp="http://schemas.openxmlformats.org/drawingml/2006/wordprocessingDrawing" xmlns:wps="http://schemas.microsoft.com/office/word/2010/wordprocessingShape" xmlns:wpg="http://schemas.microsoft.com/office/word/2010/wordprocessingGroup" xmlns:mc="http://schemas.openxmlformats.org/markup-compatibility/2006" xmlns:wp14="http://schemas.microsoft.com/office/word/2010/wordprocessingDrawing" xmlns:w14="http://schemas.microsoft.com/office/word/2010/wordml" xmlns:w15="http://schemas.microsoft.com/office/word/2012/wordml" mc:Ignorable="w14 wp14 w15">
   <w:p>
     <w:pPr>
+      <w:pStyle w:val="HeaderLeft"/>
+      <w:rPr/>
+    </w:pPr>
+    <w:r>
+      <w:rPr/>
+    </w:r>
+  </w:p>
+</w:hdr>
+</file>
+
+<file path=word/header90.xml><?xml version="1.0" encoding="utf-8"?>
+<w:hdr xmlns:o="urn:schemas-microsoft-com:office:office" xmlns:r="http://schemas.openxmlformats.org/officeDocument/2006/relationships" xmlns:v="urn:schemas-microsoft-com:vml" xmlns:w="http://schemas.openxmlformats.org/wordprocessingml/2006/main" xmlns:w10="urn:schemas-microsoft-com:office:word" xmlns:wp="http://schemas.openxmlformats.org/drawingml/2006/wordprocessingDrawing" xmlns:wps="http://schemas.microsoft.com/office/word/2010/wordprocessingShape" xmlns:wpg="http://schemas.microsoft.com/office/word/2010/wordprocessingGroup" xmlns:mc="http://schemas.openxmlformats.org/markup-compatibility/2006" xmlns:wp14="http://schemas.microsoft.com/office/word/2010/wordprocessingDrawing" xmlns:w14="http://schemas.microsoft.com/office/word/2010/wordml" xmlns:w15="http://schemas.microsoft.com/office/word/2012/wordml" mc:Ignorable="w14 wp14 w15">
+  <w:p>
+    <w:pPr>
+      <w:pStyle w:val="HeaderLeft"/>
+      <w:rPr/>
+    </w:pPr>
+    <w:r>
+      <w:rPr/>
+    </w:r>
+  </w:p>
+</w:hdr>
+</file>
+
+<file path=word/header91.xml><?xml version="1.0" encoding="utf-8"?>
+<w:hdr xmlns:o="urn:schemas-microsoft-com:office:office" xmlns:r="http://schemas.openxmlformats.org/officeDocument/2006/relationships" xmlns:v="urn:schemas-microsoft-com:vml" xmlns:w="http://schemas.openxmlformats.org/wordprocessingml/2006/main" xmlns:w10="urn:schemas-microsoft-com:office:word" xmlns:wp="http://schemas.openxmlformats.org/drawingml/2006/wordprocessingDrawing" xmlns:wps="http://schemas.microsoft.com/office/word/2010/wordprocessingShape" xmlns:wpg="http://schemas.microsoft.com/office/word/2010/wordprocessingGroup" xmlns:mc="http://schemas.openxmlformats.org/markup-compatibility/2006" xmlns:wp14="http://schemas.microsoft.com/office/word/2010/wordprocessingDrawing" xmlns:w14="http://schemas.microsoft.com/office/word/2010/wordml" xmlns:w15="http://schemas.microsoft.com/office/word/2012/wordml" mc:Ignorable="w14 wp14 w15">
+  <w:p>
+    <w:pPr>
+      <w:pStyle w:val="HeaderLeft"/>
+      <w:jc w:val="right"/>
+      <w:rPr/>
+    </w:pPr>
+    <w:r>
+      <w:rPr/>
+      <w:fldChar w:fldCharType="begin"/>
+    </w:r>
+    <w:r>
+      <w:rPr/>
+      <w:instrText xml:space="preserve"> STYLEREF  1 \* MERGEFORMAT </w:instrText>
+    </w:r>
+    <w:r>
+      <w:rPr/>
+      <w:fldChar w:fldCharType="separate"/>
+    </w:r>
+    <w:r>
+      <w:rPr/>
+      <w:t>Essays</w:t>
+    </w:r>
+    <w:r>
+      <w:rPr/>
+      <w:fldChar w:fldCharType="end"/>
+    </w:r>
+  </w:p>
+</w:hdr>
+</file>
+
+<file path=word/header92.xml><?xml version="1.0" encoding="utf-8"?>
+<w:hdr xmlns:o="urn:schemas-microsoft-com:office:office" xmlns:r="http://schemas.openxmlformats.org/officeDocument/2006/relationships" xmlns:v="urn:schemas-microsoft-com:vml" xmlns:w="http://schemas.openxmlformats.org/wordprocessingml/2006/main" xmlns:w10="urn:schemas-microsoft-com:office:word" xmlns:wp="http://schemas.openxmlformats.org/drawingml/2006/wordprocessingDrawing" xmlns:wps="http://schemas.microsoft.com/office/word/2010/wordprocessingShape" xmlns:wpg="http://schemas.microsoft.com/office/word/2010/wordprocessingGroup" xmlns:mc="http://schemas.openxmlformats.org/markup-compatibility/2006" xmlns:wp14="http://schemas.microsoft.com/office/word/2010/wordprocessingDrawing" xmlns:w14="http://schemas.microsoft.com/office/word/2010/wordml" xmlns:w15="http://schemas.microsoft.com/office/word/2012/wordml" mc:Ignorable="w14 wp14 w15">
+  <w:p>
+    <w:pPr>
       <w:pStyle w:val="Header"/>
+      <w:jc w:val="left"/>
+      <w:rPr/>
+    </w:pPr>
+    <w:r>
+      <w:rPr/>
+      <w:fldChar w:fldCharType="begin"/>
+    </w:r>
+    <w:r>
+      <w:rPr/>
+      <w:instrText xml:space="preserve"> STYLEREF  2 \* MERGEFORMAT </w:instrText>
+    </w:r>
+    <w:r>
+      <w:rPr/>
+      <w:fldChar w:fldCharType="separate"/>
+    </w:r>
+    <w:r>
+      <w:rPr/>
+      <w:t>Background to the Aperture</w:t>
+    </w:r>
+    <w:r>
+      <w:rPr/>
+      <w:fldChar w:fldCharType="end"/>
+    </w:r>
+  </w:p>
+</w:hdr>
+</file>
+
+<file path=word/header93.xml><?xml version="1.0" encoding="utf-8"?>
+<w:hdr xmlns:o="urn:schemas-microsoft-com:office:office" xmlns:r="http://schemas.openxmlformats.org/officeDocument/2006/relationships" xmlns:v="urn:schemas-microsoft-com:vml" xmlns:w="http://schemas.openxmlformats.org/wordprocessingml/2006/main" xmlns:w10="urn:schemas-microsoft-com:office:word" xmlns:wp="http://schemas.openxmlformats.org/drawingml/2006/wordprocessingDrawing" xmlns:wps="http://schemas.microsoft.com/office/word/2010/wordprocessingShape" xmlns:wpg="http://schemas.microsoft.com/office/word/2010/wordprocessingGroup" xmlns:mc="http://schemas.openxmlformats.org/markup-compatibility/2006" xmlns:wp14="http://schemas.microsoft.com/office/word/2010/wordprocessingDrawing" xmlns:w14="http://schemas.microsoft.com/office/word/2010/wordml" xmlns:w15="http://schemas.microsoft.com/office/word/2012/wordml" mc:Ignorable="w14 wp14 w15">
+  <w:p>
+    <w:pPr>
+      <w:pStyle w:val="HeaderLeft"/>
+      <w:rPr/>
+    </w:pPr>
+    <w:r>
+      <w:rPr/>
+    </w:r>
+  </w:p>
+</w:hdr>
+</file>
+
+<file path=word/header94.xml><?xml version="1.0" encoding="utf-8"?>
+<w:hdr xmlns:o="urn:schemas-microsoft-com:office:office" xmlns:r="http://schemas.openxmlformats.org/officeDocument/2006/relationships" xmlns:v="urn:schemas-microsoft-com:vml" xmlns:w="http://schemas.openxmlformats.org/wordprocessingml/2006/main" xmlns:w10="urn:schemas-microsoft-com:office:word" xmlns:wp="http://schemas.openxmlformats.org/drawingml/2006/wordprocessingDrawing" xmlns:wps="http://schemas.microsoft.com/office/word/2010/wordprocessingShape" xmlns:wpg="http://schemas.microsoft.com/office/word/2010/wordprocessingGroup" xmlns:mc="http://schemas.openxmlformats.org/markup-compatibility/2006" xmlns:wp14="http://schemas.microsoft.com/office/word/2010/wordprocessingDrawing" xmlns:w14="http://schemas.microsoft.com/office/word/2010/wordml" xmlns:w15="http://schemas.microsoft.com/office/word/2012/wordml" mc:Ignorable="w14 wp14 w15">
+  <w:p>
+    <w:pPr>
+      <w:pStyle w:val="HeaderLeft"/>
       <w:jc w:val="right"/>
       <w:rPr/>
     </w:pPr>
     <w:r>
+      <w:rPr/>
       <w:fldChar w:fldCharType="begin"/>
     </w:r>
     <w:r>
       <w:rPr/>
-      <w:instrText xml:space="preserve">STYLEREF  1 \* MERGEFORMAT</w:instrText>
-    </w:r>
-    <w:r>
-      <w:rPr/>
+      <w:instrText xml:space="preserve"> STYLEREF  1 \* MERGEFORMAT </w:instrText>
     </w:r>
     <w:r>
       <w:rPr/>
@@ -23226,14 +24706,135 @@
     </w:r>
     <w:r>
       <w:rPr/>
-      <w:t>Verse</w:t>
-    </w:r>
-    <w:r>
-      <w:rPr/>
+      <w:t>Essays</w:t>
     </w:r>
     <w:r>
       <w:rPr/>
       <w:fldChar w:fldCharType="end"/>
+    </w:r>
+  </w:p>
+</w:hdr>
+</file>
+
+<file path=word/header95.xml><?xml version="1.0" encoding="utf-8"?>
+<w:hdr xmlns:o="urn:schemas-microsoft-com:office:office" xmlns:r="http://schemas.openxmlformats.org/officeDocument/2006/relationships" xmlns:v="urn:schemas-microsoft-com:vml" xmlns:w="http://schemas.openxmlformats.org/wordprocessingml/2006/main" xmlns:w10="urn:schemas-microsoft-com:office:word" xmlns:wp="http://schemas.openxmlformats.org/drawingml/2006/wordprocessingDrawing" xmlns:wps="http://schemas.microsoft.com/office/word/2010/wordprocessingShape" xmlns:wpg="http://schemas.microsoft.com/office/word/2010/wordprocessingGroup" xmlns:mc="http://schemas.openxmlformats.org/markup-compatibility/2006" xmlns:wp14="http://schemas.microsoft.com/office/word/2010/wordprocessingDrawing" xmlns:w14="http://schemas.microsoft.com/office/word/2010/wordml" xmlns:w15="http://schemas.microsoft.com/office/word/2012/wordml" mc:Ignorable="w14 wp14 w15">
+  <w:p>
+    <w:pPr>
+      <w:pStyle w:val="Header"/>
+      <w:jc w:val="left"/>
+      <w:rPr/>
+    </w:pPr>
+    <w:r>
+      <w:rPr/>
+      <w:fldChar w:fldCharType="begin"/>
+    </w:r>
+    <w:r>
+      <w:rPr/>
+      <w:instrText xml:space="preserve"> STYLEREF  2 \* MERGEFORMAT </w:instrText>
+    </w:r>
+    <w:r>
+      <w:rPr/>
+      <w:fldChar w:fldCharType="separate"/>
+    </w:r>
+    <w:r>
+      <w:rPr/>
+      <w:t>Background to the Aperture</w:t>
+    </w:r>
+    <w:r>
+      <w:rPr/>
+      <w:fldChar w:fldCharType="end"/>
+    </w:r>
+  </w:p>
+</w:hdr>
+</file>
+
+<file path=word/header96.xml><?xml version="1.0" encoding="utf-8"?>
+<w:hdr xmlns:o="urn:schemas-microsoft-com:office:office" xmlns:r="http://schemas.openxmlformats.org/officeDocument/2006/relationships" xmlns:v="urn:schemas-microsoft-com:vml" xmlns:w="http://schemas.openxmlformats.org/wordprocessingml/2006/main" xmlns:w10="urn:schemas-microsoft-com:office:word" xmlns:wp="http://schemas.openxmlformats.org/drawingml/2006/wordprocessingDrawing" xmlns:wps="http://schemas.microsoft.com/office/word/2010/wordprocessingShape" xmlns:wpg="http://schemas.microsoft.com/office/word/2010/wordprocessingGroup" xmlns:mc="http://schemas.openxmlformats.org/markup-compatibility/2006" xmlns:wp14="http://schemas.microsoft.com/office/word/2010/wordprocessingDrawing" xmlns:w14="http://schemas.microsoft.com/office/word/2010/wordml" xmlns:w15="http://schemas.microsoft.com/office/word/2012/wordml" mc:Ignorable="w14 wp14 w15">
+  <w:p>
+    <w:pPr>
+      <w:pStyle w:val="HeaderLeft"/>
+      <w:rPr/>
+    </w:pPr>
+    <w:r>
+      <w:rPr/>
+    </w:r>
+  </w:p>
+</w:hdr>
+</file>
+
+<file path=word/header97.xml><?xml version="1.0" encoding="utf-8"?>
+<w:hdr xmlns:o="urn:schemas-microsoft-com:office:office" xmlns:r="http://schemas.openxmlformats.org/officeDocument/2006/relationships" xmlns:v="urn:schemas-microsoft-com:vml" xmlns:w="http://schemas.openxmlformats.org/wordprocessingml/2006/main" xmlns:w10="urn:schemas-microsoft-com:office:word" xmlns:wp="http://schemas.openxmlformats.org/drawingml/2006/wordprocessingDrawing" xmlns:wps="http://schemas.microsoft.com/office/word/2010/wordprocessingShape" xmlns:wpg="http://schemas.microsoft.com/office/word/2010/wordprocessingGroup" xmlns:mc="http://schemas.openxmlformats.org/markup-compatibility/2006" xmlns:wp14="http://schemas.microsoft.com/office/word/2010/wordprocessingDrawing" xmlns:w14="http://schemas.microsoft.com/office/word/2010/wordml" xmlns:w15="http://schemas.microsoft.com/office/word/2012/wordml" mc:Ignorable="w14 wp14 w15">
+  <w:p>
+    <w:pPr>
+      <w:pStyle w:val="HeaderLeft"/>
+      <w:jc w:val="right"/>
+      <w:rPr/>
+    </w:pPr>
+    <w:r>
+      <w:rPr/>
+      <w:fldChar w:fldCharType="begin"/>
+    </w:r>
+    <w:r>
+      <w:rPr/>
+      <w:instrText xml:space="preserve"> STYLEREF  1 \* MERGEFORMAT </w:instrText>
+    </w:r>
+    <w:r>
+      <w:rPr/>
+      <w:fldChar w:fldCharType="separate"/>
+    </w:r>
+    <w:r>
+      <w:rPr/>
+      <w:t>Essays</w:t>
+    </w:r>
+    <w:r>
+      <w:rPr/>
+      <w:fldChar w:fldCharType="end"/>
+    </w:r>
+  </w:p>
+</w:hdr>
+</file>
+
+<file path=word/header98.xml><?xml version="1.0" encoding="utf-8"?>
+<w:hdr xmlns:o="urn:schemas-microsoft-com:office:office" xmlns:r="http://schemas.openxmlformats.org/officeDocument/2006/relationships" xmlns:v="urn:schemas-microsoft-com:vml" xmlns:w="http://schemas.openxmlformats.org/wordprocessingml/2006/main" xmlns:w10="urn:schemas-microsoft-com:office:word" xmlns:wp="http://schemas.openxmlformats.org/drawingml/2006/wordprocessingDrawing" xmlns:wps="http://schemas.microsoft.com/office/word/2010/wordprocessingShape" xmlns:wpg="http://schemas.microsoft.com/office/word/2010/wordprocessingGroup" xmlns:mc="http://schemas.openxmlformats.org/markup-compatibility/2006" xmlns:wp14="http://schemas.microsoft.com/office/word/2010/wordprocessingDrawing" xmlns:w14="http://schemas.microsoft.com/office/word/2010/wordml" xmlns:w15="http://schemas.microsoft.com/office/word/2012/wordml" mc:Ignorable="w14 wp14 w15">
+  <w:p>
+    <w:pPr>
+      <w:pStyle w:val="Header"/>
+      <w:jc w:val="left"/>
+      <w:rPr/>
+    </w:pPr>
+    <w:r>
+      <w:rPr/>
+      <w:fldChar w:fldCharType="begin"/>
+    </w:r>
+    <w:r>
+      <w:rPr/>
+      <w:instrText xml:space="preserve"> STYLEREF  2 \* MERGEFORMAT </w:instrText>
+    </w:r>
+    <w:r>
+      <w:rPr/>
+      <w:fldChar w:fldCharType="separate"/>
+    </w:r>
+    <w:r>
+      <w:rPr/>
+      <w:t>Background to the Aperture</w:t>
+    </w:r>
+    <w:r>
+      <w:rPr/>
+      <w:fldChar w:fldCharType="end"/>
+    </w:r>
+  </w:p>
+</w:hdr>
+</file>
+
+<file path=word/header99.xml><?xml version="1.0" encoding="utf-8"?>
+<w:hdr xmlns:o="urn:schemas-microsoft-com:office:office" xmlns:r="http://schemas.openxmlformats.org/officeDocument/2006/relationships" xmlns:v="urn:schemas-microsoft-com:vml" xmlns:w="http://schemas.openxmlformats.org/wordprocessingml/2006/main" xmlns:w10="urn:schemas-microsoft-com:office:word" xmlns:wp="http://schemas.openxmlformats.org/drawingml/2006/wordprocessingDrawing" xmlns:wps="http://schemas.microsoft.com/office/word/2010/wordprocessingShape" xmlns:wpg="http://schemas.microsoft.com/office/word/2010/wordprocessingGroup" xmlns:mc="http://schemas.openxmlformats.org/markup-compatibility/2006" xmlns:wp14="http://schemas.microsoft.com/office/word/2010/wordprocessingDrawing" xmlns:w14="http://schemas.microsoft.com/office/word/2010/wordml" xmlns:w15="http://schemas.microsoft.com/office/word/2012/wordml" mc:Ignorable="w14 wp14 w15">
+  <w:p>
+    <w:pPr>
+      <w:pStyle w:val="HeaderLeft"/>
+      <w:rPr/>
+    </w:pPr>
+    <w:r>
+      <w:rPr/>
     </w:r>
   </w:p>
 </w:hdr>
@@ -23905,7 +25506,7 @@
     <w:pPr>
       <w:widowControl/>
       <w:suppressAutoHyphens w:val="true"/>
-      <w:overflowPunct w:val="false"/>
+      <w:overflowPunct w:val="true"/>
       <w:bidi w:val="0"/>
       <w:spacing w:before="0" w:after="0"/>
       <w:jc w:val="left"/>
@@ -24289,6 +25890,15 @@
     </w:pPr>
     <w:rPr/>
   </w:style>
+  <w:style w:type="paragraph" w:styleId="HeaderLeft">
+    <w:name w:val="Header Left"/>
+    <w:basedOn w:val="Header"/>
+    <w:qFormat/>
+    <w:pPr>
+      <w:suppressLineNumbers/>
+    </w:pPr>
+    <w:rPr/>
+  </w:style>
   <w:style w:type="numbering" w:styleId="Numbering123">
     <w:name w:val="Numbering 123"/>
     <w:qFormat/>

</xml_diff>